<commit_message>
Method GetCoordByAddressForAll() is ok
</commit_message>
<xml_diff>
--- a/Documents/Аутентификация с нуля к сущ БД.docx
+++ b/Documents/Аутентификация с нуля к сущ БД.docx
@@ -1,11 +1,12 @@
 
 <file path=word/document.xml><?xml version="1.0" encoding="utf-8"?>
-<w:document xmlns:ve="http://schemas.openxmlformats.org/markup-compatibility/2006" xmlns:o="urn:schemas-microsoft-com:office:office" xmlns:r="http://schemas.openxmlformats.org/officeDocument/2006/relationships" xmlns:m="http://schemas.openxmlformats.org/officeDocument/2006/math" xmlns:v="urn:schemas-microsoft-com:vml" xmlns:wp="http://schemas.openxmlformats.org/drawingml/2006/wordprocessingDrawing" xmlns:w10="urn:schemas-microsoft-com:office:word" xmlns:w="http://schemas.openxmlformats.org/wordprocessingml/2006/main" xmlns:wne="http://schemas.microsoft.com/office/word/2006/wordml">
+<w:document xmlns:wpc="http://schemas.microsoft.com/office/word/2010/wordprocessingCanvas" xmlns:cx="http://schemas.microsoft.com/office/drawing/2014/chartex" xmlns:cx1="http://schemas.microsoft.com/office/drawing/2015/9/8/chartex" xmlns:mc="http://schemas.openxmlformats.org/markup-compatibility/2006" xmlns:o="urn:schemas-microsoft-com:office:office" xmlns:r="http://schemas.openxmlformats.org/officeDocument/2006/relationships" xmlns:m="http://schemas.openxmlformats.org/officeDocument/2006/math" xmlns:v="urn:schemas-microsoft-com:vml" xmlns:wp14="http://schemas.microsoft.com/office/word/2010/wordprocessingDrawing" xmlns:wp="http://schemas.openxmlformats.org/drawingml/2006/wordprocessingDrawing" xmlns:w10="urn:schemas-microsoft-com:office:word" xmlns:w="http://schemas.openxmlformats.org/wordprocessingml/2006/main" xmlns:w14="http://schemas.microsoft.com/office/word/2010/wordml" xmlns:w15="http://schemas.microsoft.com/office/word/2012/wordml" xmlns:w16se="http://schemas.microsoft.com/office/word/2015/wordml/symex" xmlns:wpg="http://schemas.microsoft.com/office/word/2010/wordprocessingGroup" xmlns:wpi="http://schemas.microsoft.com/office/word/2010/wordprocessingInk" xmlns:wne="http://schemas.microsoft.com/office/word/2006/wordml" xmlns:wps="http://schemas.microsoft.com/office/word/2010/wordprocessingShape" mc:Ignorable="w14 w15 w16se wp14">
   <w:body>
     <w:p>
       <w:pPr>
         <w:pStyle w:val="a3"/>
         <w:ind w:left="1416" w:firstLine="708"/>
+        <w:jc w:val="both"/>
         <w:rPr>
           <w:lang w:val="en-US"/>
         </w:rPr>
@@ -14,9 +15,154 @@
         <w:rPr>
           <w:lang w:val="en-US"/>
         </w:rPr>
+        <w:t xml:space="preserve">// </w:t>
+      </w:r>
+      <w:proofErr w:type="spellStart"/>
+      <w:r>
+        <w:t>enable-migrations</w:t>
+      </w:r>
+      <w:proofErr w:type="spellEnd"/>
+      <w:r>
+        <w:rPr>
+          <w:lang w:val="en-US"/>
+        </w:rPr>
+        <w:t xml:space="preserve"> </w:t>
+      </w:r>
+      <w:r>
+        <w:rPr>
+          <w:rFonts w:ascii="Consolas" w:hAnsi="Consolas" w:cs="Consolas"/>
+          <w:color w:val="008000"/>
+          <w:sz w:val="19"/>
+          <w:szCs w:val="19"/>
+          <w:highlight w:val="white"/>
+          <w:lang w:val="en-US"/>
+        </w:rPr>
+        <w:t>-</w:t>
+      </w:r>
+      <w:proofErr w:type="spellStart"/>
+      <w:r>
+        <w:rPr>
+          <w:rFonts w:ascii="Consolas" w:hAnsi="Consolas" w:cs="Consolas"/>
+          <w:color w:val="008000"/>
+          <w:sz w:val="19"/>
+          <w:szCs w:val="19"/>
+          <w:highlight w:val="white"/>
+          <w:lang w:val="en-US"/>
+        </w:rPr>
+        <w:t>ProjectName</w:t>
+      </w:r>
+      <w:proofErr w:type="spellEnd"/>
+      <w:r>
+        <w:rPr>
+          <w:rFonts w:ascii="Consolas" w:hAnsi="Consolas" w:cs="Consolas"/>
+          <w:color w:val="008000"/>
+          <w:sz w:val="19"/>
+          <w:szCs w:val="19"/>
+          <w:highlight w:val="white"/>
+          <w:lang w:val="en-US"/>
+        </w:rPr>
+        <w:t xml:space="preserve"> Domain -</w:t>
+      </w:r>
+      <w:proofErr w:type="spellStart"/>
+      <w:r>
+        <w:rPr>
+          <w:rFonts w:ascii="Consolas" w:hAnsi="Consolas" w:cs="Consolas"/>
+          <w:color w:val="008000"/>
+          <w:sz w:val="19"/>
+          <w:szCs w:val="19"/>
+          <w:highlight w:val="white"/>
+          <w:lang w:val="en-US"/>
+        </w:rPr>
+        <w:t>StartUpProjectName</w:t>
+      </w:r>
+      <w:proofErr w:type="spellEnd"/>
+      <w:r>
+        <w:rPr>
+          <w:rFonts w:ascii="Consolas" w:hAnsi="Consolas" w:cs="Consolas"/>
+          <w:color w:val="008000"/>
+          <w:sz w:val="19"/>
+          <w:szCs w:val="19"/>
+          <w:highlight w:val="white"/>
+          <w:lang w:val="en-US"/>
+        </w:rPr>
+        <w:t xml:space="preserve"> </w:t>
+      </w:r>
+      <w:proofErr w:type="spellStart"/>
+      <w:r>
+        <w:rPr>
+          <w:rFonts w:ascii="Consolas" w:hAnsi="Consolas" w:cs="Consolas"/>
+          <w:color w:val="008000"/>
+          <w:sz w:val="19"/>
+          <w:szCs w:val="19"/>
+          <w:highlight w:val="white"/>
+          <w:lang w:val="en-US"/>
+        </w:rPr>
+        <w:t>WebUI</w:t>
+      </w:r>
+      <w:proofErr w:type="spellEnd"/>
+      <w:r>
+        <w:rPr>
+          <w:rFonts w:ascii="Consolas" w:hAnsi="Consolas" w:cs="Consolas"/>
+          <w:color w:val="008000"/>
+          <w:sz w:val="19"/>
+          <w:szCs w:val="19"/>
+          <w:highlight w:val="white"/>
+          <w:lang w:val="en-US"/>
+        </w:rPr>
+        <w:t xml:space="preserve"> -Verbose</w:t>
+      </w:r>
+    </w:p>
+    <w:p>
+      <w:pPr>
+        <w:pStyle w:val="a3"/>
+        <w:ind w:left="1416" w:firstLine="708"/>
+        <w:jc w:val="both"/>
+        <w:rPr>
+          <w:lang w:val="en-US"/>
+        </w:rPr>
+      </w:pPr>
+    </w:p>
+    <w:p>
+      <w:pPr>
+        <w:pStyle w:val="a3"/>
+        <w:ind w:left="1416" w:firstLine="708"/>
+        <w:jc w:val="both"/>
+        <w:rPr>
+          <w:lang w:val="en-US"/>
+        </w:rPr>
+      </w:pPr>
+      <w:r>
+        <w:rPr>
+          <w:lang w:val="en-US"/>
+        </w:rPr>
         <w:t>//</w:t>
       </w:r>
       <w:r>
+        <w:t xml:space="preserve"> </w:t>
+      </w:r>
+      <w:proofErr w:type="spellStart"/>
+      <w:r>
+        <w:t>Add-Migration</w:t>
+      </w:r>
+      <w:proofErr w:type="spellEnd"/>
+      <w:r>
+        <w:t xml:space="preserve"> "</w:t>
+      </w:r>
+      <w:proofErr w:type="spellStart"/>
+      <w:r>
+        <w:t>DataMigration</w:t>
+      </w:r>
+      <w:proofErr w:type="spellEnd"/>
+      <w:r>
+        <w:t>"</w:t>
+      </w:r>
+      <w:r>
+        <w:rPr>
+          <w:lang w:val="en-US"/>
+        </w:rPr>
+        <w:t xml:space="preserve"> </w:t>
+      </w:r>
+      <w:r>
         <w:rPr>
           <w:rFonts w:ascii="Consolas" w:hAnsi="Consolas" w:cs="Consolas"/>
           <w:color w:val="008000"/>
@@ -25,7 +171,138 @@
           <w:highlight w:val="white"/>
           <w:lang w:val="en-US"/>
         </w:rPr>
-        <w:t xml:space="preserve"> update-</w:t>
+        <w:t>-</w:t>
+      </w:r>
+      <w:proofErr w:type="spellStart"/>
+      <w:r>
+        <w:rPr>
+          <w:rFonts w:ascii="Consolas" w:hAnsi="Consolas" w:cs="Consolas"/>
+          <w:color w:val="008000"/>
+          <w:sz w:val="19"/>
+          <w:szCs w:val="19"/>
+          <w:highlight w:val="white"/>
+          <w:lang w:val="en-US"/>
+        </w:rPr>
+        <w:t>ProjectName</w:t>
+      </w:r>
+      <w:proofErr w:type="spellEnd"/>
+      <w:r>
+        <w:rPr>
+          <w:rFonts w:ascii="Consolas" w:hAnsi="Consolas" w:cs="Consolas"/>
+          <w:color w:val="008000"/>
+          <w:sz w:val="19"/>
+          <w:szCs w:val="19"/>
+          <w:highlight w:val="white"/>
+          <w:lang w:val="en-US"/>
+        </w:rPr>
+        <w:t xml:space="preserve"> Domain -</w:t>
+      </w:r>
+      <w:proofErr w:type="spellStart"/>
+      <w:r>
+        <w:rPr>
+          <w:rFonts w:ascii="Consolas" w:hAnsi="Consolas" w:cs="Consolas"/>
+          <w:color w:val="008000"/>
+          <w:sz w:val="19"/>
+          <w:szCs w:val="19"/>
+          <w:highlight w:val="white"/>
+          <w:lang w:val="en-US"/>
+        </w:rPr>
+        <w:t>StartUpProjectName</w:t>
+      </w:r>
+      <w:proofErr w:type="spellEnd"/>
+      <w:r>
+        <w:rPr>
+          <w:rFonts w:ascii="Consolas" w:hAnsi="Consolas" w:cs="Consolas"/>
+          <w:color w:val="008000"/>
+          <w:sz w:val="19"/>
+          <w:szCs w:val="19"/>
+          <w:highlight w:val="white"/>
+          <w:lang w:val="en-US"/>
+        </w:rPr>
+        <w:t xml:space="preserve"> </w:t>
+      </w:r>
+      <w:proofErr w:type="spellStart"/>
+      <w:r>
+        <w:rPr>
+          <w:rFonts w:ascii="Consolas" w:hAnsi="Consolas" w:cs="Consolas"/>
+          <w:color w:val="008000"/>
+          <w:sz w:val="19"/>
+          <w:szCs w:val="19"/>
+          <w:highlight w:val="white"/>
+          <w:lang w:val="en-US"/>
+        </w:rPr>
+        <w:t>WebUI</w:t>
+      </w:r>
+      <w:proofErr w:type="spellEnd"/>
+      <w:r>
+        <w:rPr>
+          <w:rFonts w:ascii="Consolas" w:hAnsi="Consolas" w:cs="Consolas"/>
+          <w:color w:val="008000"/>
+          <w:sz w:val="19"/>
+          <w:szCs w:val="19"/>
+          <w:highlight w:val="white"/>
+          <w:lang w:val="en-US"/>
+        </w:rPr>
+        <w:t xml:space="preserve"> -Verbose</w:t>
+      </w:r>
+    </w:p>
+    <w:p>
+      <w:pPr>
+        <w:pStyle w:val="a3"/>
+        <w:ind w:left="1416" w:firstLine="708"/>
+        <w:jc w:val="both"/>
+        <w:rPr>
+          <w:lang w:val="en-US"/>
+        </w:rPr>
+      </w:pPr>
+    </w:p>
+    <w:p>
+      <w:pPr>
+        <w:pStyle w:val="a3"/>
+        <w:ind w:left="1416" w:firstLine="708"/>
+        <w:jc w:val="both"/>
+        <w:rPr>
+          <w:lang w:val="en-US"/>
+        </w:rPr>
+      </w:pPr>
+    </w:p>
+    <w:p>
+      <w:pPr>
+        <w:pStyle w:val="a3"/>
+        <w:ind w:left="1416" w:firstLine="708"/>
+        <w:jc w:val="both"/>
+        <w:rPr>
+          <w:lang w:val="en-US"/>
+        </w:rPr>
+      </w:pPr>
+      <w:r>
+        <w:rPr>
+          <w:lang w:val="en-US"/>
+        </w:rPr>
+        <w:t>//</w:t>
+      </w:r>
+      <w:r>
+        <w:rPr>
+          <w:rFonts w:ascii="Consolas" w:hAnsi="Consolas" w:cs="Consolas"/>
+          <w:color w:val="008000"/>
+          <w:sz w:val="19"/>
+          <w:szCs w:val="19"/>
+          <w:highlight w:val="white"/>
+          <w:lang w:val="en-US"/>
+        </w:rPr>
+        <w:t xml:space="preserve"> </w:t>
+      </w:r>
+      <w:bookmarkStart w:id="0" w:name="_GoBack"/>
+      <w:r>
+        <w:rPr>
+          <w:rFonts w:ascii="Consolas" w:hAnsi="Consolas" w:cs="Consolas"/>
+          <w:color w:val="008000"/>
+          <w:sz w:val="19"/>
+          <w:szCs w:val="19"/>
+          <w:highlight w:val="white"/>
+          <w:lang w:val="en-US"/>
+        </w:rPr>
+        <w:t>update-</w:t>
       </w:r>
       <w:proofErr w:type="gramStart"/>
       <w:r>
@@ -146,6 +423,7 @@
         <w:t xml:space="preserve"> -Verbose</w:t>
       </w:r>
     </w:p>
+    <w:bookmarkEnd w:id="0"/>
     <w:p>
       <w:pPr>
         <w:pStyle w:val="a3"/>
@@ -185,7 +463,67 @@
         <w:rPr>
           <w:lang w:val="ru-RU"/>
         </w:rPr>
-        <w:t xml:space="preserve">Предположим, мы решаем следующую задачу. У нас есть готовая БД </w:t>
+        <w:t>Предположим</w:t>
+      </w:r>
+      <w:r>
+        <w:rPr>
+          <w:lang w:val="ru-RU"/>
+        </w:rPr>
+        <w:t xml:space="preserve">, </w:t>
+      </w:r>
+      <w:r>
+        <w:rPr>
+          <w:lang w:val="ru-RU"/>
+        </w:rPr>
+        <w:t>мы</w:t>
+      </w:r>
+      <w:r>
+        <w:rPr>
+          <w:lang w:val="ru-RU"/>
+        </w:rPr>
+        <w:t xml:space="preserve"> </w:t>
+      </w:r>
+      <w:r>
+        <w:rPr>
+          <w:lang w:val="ru-RU"/>
+        </w:rPr>
+        <w:t>решаем</w:t>
+      </w:r>
+      <w:r>
+        <w:rPr>
+          <w:lang w:val="ru-RU"/>
+        </w:rPr>
+        <w:t xml:space="preserve"> </w:t>
+      </w:r>
+      <w:r>
+        <w:rPr>
+          <w:lang w:val="ru-RU"/>
+        </w:rPr>
+        <w:t>следующую</w:t>
+      </w:r>
+      <w:r>
+        <w:rPr>
+          <w:lang w:val="ru-RU"/>
+        </w:rPr>
+        <w:t xml:space="preserve"> </w:t>
+      </w:r>
+      <w:r>
+        <w:rPr>
+          <w:lang w:val="ru-RU"/>
+        </w:rPr>
+        <w:t>задачу</w:t>
+      </w:r>
+      <w:r>
+        <w:rPr>
+          <w:lang w:val="ru-RU"/>
+        </w:rPr>
+        <w:t xml:space="preserve">. </w:t>
+      </w:r>
+      <w:r>
+        <w:rPr>
+          <w:lang w:val="ru-RU"/>
+        </w:rPr>
+        <w:t xml:space="preserve">У нас есть готовая БД </w:t>
       </w:r>
       <w:proofErr w:type="spellStart"/>
       <w:r>
@@ -333,35 +671,35 @@
         <w:rPr>
           <w:lang w:val="ru-RU"/>
         </w:rPr>
-        <w:t xml:space="preserve">Чтобы </w:t>
+        <w:t xml:space="preserve">Чтобы разобраться как все будет (в случае с </w:t>
+      </w:r>
+      <w:proofErr w:type="spellStart"/>
+      <w:r>
+        <w:rPr>
+          <w:lang w:val="ru-RU"/>
+        </w:rPr>
+        <w:t>ключем</w:t>
+      </w:r>
+      <w:proofErr w:type="spellEnd"/>
+      <w:r>
+        <w:rPr>
+          <w:lang w:val="ru-RU"/>
+        </w:rPr>
+        <w:t xml:space="preserve"> целого типа – создадим пустой </w:t>
       </w:r>
       <w:proofErr w:type="gramStart"/>
       <w:r>
         <w:rPr>
           <w:lang w:val="ru-RU"/>
         </w:rPr>
-        <w:t>разобраться</w:t>
+        <w:t>проект)  и</w:t>
       </w:r>
       <w:proofErr w:type="gramEnd"/>
       <w:r>
         <w:rPr>
           <w:lang w:val="ru-RU"/>
         </w:rPr>
-        <w:t xml:space="preserve"> как все будет (в случае с </w:t>
-      </w:r>
-      <w:proofErr w:type="spellStart"/>
-      <w:r>
-        <w:rPr>
-          <w:lang w:val="ru-RU"/>
-        </w:rPr>
-        <w:t>ключем</w:t>
-      </w:r>
-      <w:proofErr w:type="spellEnd"/>
-      <w:r>
-        <w:rPr>
-          <w:lang w:val="ru-RU"/>
-        </w:rPr>
-        <w:t xml:space="preserve"> целого типа – создадим пустой проект)  и посмотрим, что из этого получится.</w:t>
+        <w:t xml:space="preserve"> посмотрим, что из этого получится.</w:t>
       </w:r>
     </w:p>
     <w:p>
@@ -389,7 +727,7 @@
       <w:r>
         <w:rPr>
           <w:noProof/>
-          <w:lang w:val="ru-RU" w:eastAsia="ru-RU"/>
+          <w:lang w:eastAsia="uk-UA"/>
         </w:rPr>
         <w:drawing>
           <wp:inline distT="0" distB="0" distL="0" distR="0">
@@ -412,7 +750,7 @@
                     <a:blip r:embed="rId6" cstate="print">
                       <a:extLst>
                         <a:ext uri="{28A0092B-C50C-407E-A947-70E740481C1C}">
-                          <a14:useLocalDpi xmlns:a14="http://schemas.microsoft.com/office/drawing/2010/main" xmlns:wps="http://schemas.microsoft.com/office/word/2010/wordprocessingShape" xmlns:wpi="http://schemas.microsoft.com/office/word/2010/wordprocessingInk" xmlns:wpg="http://schemas.microsoft.com/office/word/2010/wordprocessingGroup" xmlns:w14="http://schemas.microsoft.com/office/word/2010/wordml" xmlns:w="http://schemas.openxmlformats.org/wordprocessingml/2006/main" xmlns:w10="urn:schemas-microsoft-com:office:word" xmlns:wp14="http://schemas.microsoft.com/office/word/2010/wordprocessingDrawing" xmlns:v="urn:schemas-microsoft-com:vml" xmlns:o="urn:schemas-microsoft-com:office:office" xmlns:mc="http://schemas.openxmlformats.org/markup-compatibility/2006" xmlns:wpc="http://schemas.microsoft.com/office/word/2010/wordprocessingCanvas" xmlns="" val="0"/>
+                          <a14:useLocalDpi xmlns:a14="http://schemas.microsoft.com/office/drawing/2010/main" val="0"/>
                         </a:ext>
                       </a:extLst>
                     </a:blip>
@@ -479,7 +817,7 @@
       <w:r>
         <w:rPr>
           <w:noProof/>
-          <w:lang w:val="ru-RU" w:eastAsia="ru-RU"/>
+          <w:lang w:eastAsia="uk-UA"/>
         </w:rPr>
         <w:drawing>
           <wp:inline distT="0" distB="0" distL="0" distR="0">
@@ -502,7 +840,7 @@
                     <a:blip r:embed="rId8" cstate="print">
                       <a:extLst>
                         <a:ext uri="{28A0092B-C50C-407E-A947-70E740481C1C}">
-                          <a14:useLocalDpi xmlns:a14="http://schemas.microsoft.com/office/drawing/2010/main" xmlns:wps="http://schemas.microsoft.com/office/word/2010/wordprocessingShape" xmlns:wpi="http://schemas.microsoft.com/office/word/2010/wordprocessingInk" xmlns:wpg="http://schemas.microsoft.com/office/word/2010/wordprocessingGroup" xmlns:w14="http://schemas.microsoft.com/office/word/2010/wordml" xmlns:w="http://schemas.openxmlformats.org/wordprocessingml/2006/main" xmlns:w10="urn:schemas-microsoft-com:office:word" xmlns:wp14="http://schemas.microsoft.com/office/word/2010/wordprocessingDrawing" xmlns:v="urn:schemas-microsoft-com:vml" xmlns:o="urn:schemas-microsoft-com:office:office" xmlns:mc="http://schemas.openxmlformats.org/markup-compatibility/2006" xmlns:wpc="http://schemas.microsoft.com/office/word/2010/wordprocessingCanvas" xmlns="" val="0"/>
+                          <a14:useLocalDpi xmlns:a14="http://schemas.microsoft.com/office/drawing/2010/main" val="0"/>
                         </a:ext>
                       </a:extLst>
                     </a:blip>
@@ -539,19 +877,12 @@
           <w:lang w:val="ru-RU"/>
         </w:rPr>
       </w:pPr>
-      <w:proofErr w:type="gramStart"/>
       <w:r>
         <w:rPr>
           <w:lang w:val="ru-RU"/>
         </w:rPr>
-        <w:t>Предположим нам остается</w:t>
-      </w:r>
-      <w:proofErr w:type="gramEnd"/>
-      <w:r>
-        <w:rPr>
-          <w:lang w:val="ru-RU"/>
-        </w:rPr>
-        <w:t xml:space="preserve"> добавить в проект аутентификацию…</w:t>
+        <w:lastRenderedPageBreak/>
+        <w:t>Предположим нам остается добавить в проект аутентификацию…</w:t>
       </w:r>
     </w:p>
     <w:p>
@@ -726,7 +1057,6 @@
           <w:szCs w:val="19"/>
           <w:highlight w:val="white"/>
         </w:rPr>
-        <w:lastRenderedPageBreak/>
         <w:t xml:space="preserve">  &lt;</w:t>
       </w:r>
       <w:proofErr w:type="spellStart"/>
@@ -809,6 +1139,7 @@
         </w:rPr>
         <w:t>name</w:t>
       </w:r>
+      <w:proofErr w:type="spellEnd"/>
       <w:r>
         <w:rPr>
           <w:rFonts w:ascii="Consolas" w:hAnsi="Consolas" w:cs="Consolas"/>
@@ -819,7 +1150,6 @@
         </w:rPr>
         <w:t>=</w:t>
       </w:r>
-      <w:proofErr w:type="spellEnd"/>
       <w:r>
         <w:rPr>
           <w:rFonts w:ascii="Consolas" w:hAnsi="Consolas" w:cs="Consolas"/>
@@ -873,6 +1203,7 @@
         </w:rPr>
         <w:t>connectionString</w:t>
       </w:r>
+      <w:proofErr w:type="spellEnd"/>
       <w:r>
         <w:rPr>
           <w:rFonts w:ascii="Consolas" w:hAnsi="Consolas" w:cs="Consolas"/>
@@ -883,7 +1214,6 @@
         </w:rPr>
         <w:t>=</w:t>
       </w:r>
-      <w:proofErr w:type="spellEnd"/>
       <w:r>
         <w:rPr>
           <w:rFonts w:ascii="Consolas" w:hAnsi="Consolas" w:cs="Consolas"/>
@@ -925,51 +1255,73 @@
           <w:szCs w:val="19"/>
           <w:highlight w:val="white"/>
         </w:rPr>
-        <w:t>source=localhost</w:t>
-      </w:r>
-      <w:proofErr w:type="spellEnd"/>
-      <w:r>
-        <w:rPr>
-          <w:rFonts w:ascii="Consolas" w:hAnsi="Consolas" w:cs="Consolas"/>
-          <w:color w:val="0000FF"/>
-          <w:sz w:val="19"/>
-          <w:szCs w:val="19"/>
-          <w:highlight w:val="white"/>
-        </w:rPr>
-        <w:t>;</w:t>
-      </w:r>
-      <w:proofErr w:type="spellStart"/>
-      <w:r>
-        <w:rPr>
-          <w:rFonts w:ascii="Consolas" w:hAnsi="Consolas" w:cs="Consolas"/>
-          <w:color w:val="0000FF"/>
-          <w:sz w:val="19"/>
-          <w:szCs w:val="19"/>
-          <w:highlight w:val="white"/>
-        </w:rPr>
-        <w:t>initial</w:t>
-      </w:r>
-      <w:proofErr w:type="spellEnd"/>
-      <w:r>
-        <w:rPr>
-          <w:rFonts w:ascii="Consolas" w:hAnsi="Consolas" w:cs="Consolas"/>
-          <w:color w:val="0000FF"/>
-          <w:sz w:val="19"/>
-          <w:szCs w:val="19"/>
-          <w:highlight w:val="white"/>
-        </w:rPr>
-        <w:t xml:space="preserve"> </w:t>
-      </w:r>
-      <w:proofErr w:type="spellStart"/>
-      <w:r>
-        <w:rPr>
-          <w:rFonts w:ascii="Consolas" w:hAnsi="Consolas" w:cs="Consolas"/>
-          <w:color w:val="0000FF"/>
-          <w:sz w:val="19"/>
-          <w:szCs w:val="19"/>
-          <w:highlight w:val="white"/>
-        </w:rPr>
-        <w:t>catalog=HumanResourcesUser</w:t>
+        <w:t>source</w:t>
+      </w:r>
+      <w:proofErr w:type="spellEnd"/>
+      <w:r>
+        <w:rPr>
+          <w:rFonts w:ascii="Consolas" w:hAnsi="Consolas" w:cs="Consolas"/>
+          <w:color w:val="0000FF"/>
+          <w:sz w:val="19"/>
+          <w:szCs w:val="19"/>
+          <w:highlight w:val="white"/>
+        </w:rPr>
+        <w:t>=</w:t>
+      </w:r>
+      <w:proofErr w:type="spellStart"/>
+      <w:r>
+        <w:rPr>
+          <w:rFonts w:ascii="Consolas" w:hAnsi="Consolas" w:cs="Consolas"/>
+          <w:color w:val="0000FF"/>
+          <w:sz w:val="19"/>
+          <w:szCs w:val="19"/>
+          <w:highlight w:val="white"/>
+        </w:rPr>
+        <w:t>localhost;initial</w:t>
+      </w:r>
+      <w:proofErr w:type="spellEnd"/>
+      <w:r>
+        <w:rPr>
+          <w:rFonts w:ascii="Consolas" w:hAnsi="Consolas" w:cs="Consolas"/>
+          <w:color w:val="0000FF"/>
+          <w:sz w:val="19"/>
+          <w:szCs w:val="19"/>
+          <w:highlight w:val="white"/>
+        </w:rPr>
+        <w:t xml:space="preserve"> </w:t>
+      </w:r>
+      <w:proofErr w:type="spellStart"/>
+      <w:r>
+        <w:rPr>
+          <w:rFonts w:ascii="Consolas" w:hAnsi="Consolas" w:cs="Consolas"/>
+          <w:color w:val="0000FF"/>
+          <w:sz w:val="19"/>
+          <w:szCs w:val="19"/>
+          <w:highlight w:val="white"/>
+        </w:rPr>
+        <w:t>catalog</w:t>
+      </w:r>
+      <w:proofErr w:type="spellEnd"/>
+      <w:r>
+        <w:rPr>
+          <w:rFonts w:ascii="Consolas" w:hAnsi="Consolas" w:cs="Consolas"/>
+          <w:color w:val="0000FF"/>
+          <w:sz w:val="19"/>
+          <w:szCs w:val="19"/>
+          <w:highlight w:val="white"/>
+        </w:rPr>
+        <w:t>=</w:t>
+      </w:r>
+      <w:proofErr w:type="spellStart"/>
+      <w:r>
+        <w:rPr>
+          <w:rFonts w:ascii="Consolas" w:hAnsi="Consolas" w:cs="Consolas"/>
+          <w:color w:val="0000FF"/>
+          <w:sz w:val="19"/>
+          <w:szCs w:val="19"/>
+          <w:highlight w:val="white"/>
+        </w:rPr>
+        <w:t>HumanResourcesUser</w:t>
       </w:r>
       <w:proofErr w:type="spellEnd"/>
       <w:r>
@@ -1013,51 +1365,73 @@
           <w:szCs w:val="19"/>
           <w:highlight w:val="white"/>
         </w:rPr>
-        <w:t>security=True</w:t>
-      </w:r>
-      <w:proofErr w:type="spellEnd"/>
-      <w:r>
-        <w:rPr>
-          <w:rFonts w:ascii="Consolas" w:hAnsi="Consolas" w:cs="Consolas"/>
-          <w:color w:val="0000FF"/>
-          <w:sz w:val="19"/>
-          <w:szCs w:val="19"/>
-          <w:highlight w:val="white"/>
-        </w:rPr>
-        <w:t>;</w:t>
-      </w:r>
-      <w:proofErr w:type="spellStart"/>
-      <w:r>
-        <w:rPr>
-          <w:rFonts w:ascii="Consolas" w:hAnsi="Consolas" w:cs="Consolas"/>
-          <w:color w:val="0000FF"/>
-          <w:sz w:val="19"/>
-          <w:szCs w:val="19"/>
-          <w:highlight w:val="white"/>
-        </w:rPr>
-        <w:t>MultipleActiveResultSets=True</w:t>
-      </w:r>
-      <w:proofErr w:type="spellEnd"/>
-      <w:r>
-        <w:rPr>
-          <w:rFonts w:ascii="Consolas" w:hAnsi="Consolas" w:cs="Consolas"/>
-          <w:color w:val="0000FF"/>
-          <w:sz w:val="19"/>
-          <w:szCs w:val="19"/>
-          <w:highlight w:val="white"/>
-        </w:rPr>
-        <w:t>;</w:t>
-      </w:r>
-      <w:proofErr w:type="spellStart"/>
-      <w:r>
-        <w:rPr>
-          <w:rFonts w:ascii="Consolas" w:hAnsi="Consolas" w:cs="Consolas"/>
-          <w:color w:val="0000FF"/>
-          <w:sz w:val="19"/>
-          <w:szCs w:val="19"/>
-          <w:highlight w:val="white"/>
-        </w:rPr>
-        <w:t>App=EntityFramework</w:t>
+        <w:t>security</w:t>
+      </w:r>
+      <w:proofErr w:type="spellEnd"/>
+      <w:r>
+        <w:rPr>
+          <w:rFonts w:ascii="Consolas" w:hAnsi="Consolas" w:cs="Consolas"/>
+          <w:color w:val="0000FF"/>
+          <w:sz w:val="19"/>
+          <w:szCs w:val="19"/>
+          <w:highlight w:val="white"/>
+        </w:rPr>
+        <w:t>=</w:t>
+      </w:r>
+      <w:proofErr w:type="spellStart"/>
+      <w:r>
+        <w:rPr>
+          <w:rFonts w:ascii="Consolas" w:hAnsi="Consolas" w:cs="Consolas"/>
+          <w:color w:val="0000FF"/>
+          <w:sz w:val="19"/>
+          <w:szCs w:val="19"/>
+          <w:highlight w:val="white"/>
+        </w:rPr>
+        <w:t>True;MultipleActiveResultSets</w:t>
+      </w:r>
+      <w:proofErr w:type="spellEnd"/>
+      <w:r>
+        <w:rPr>
+          <w:rFonts w:ascii="Consolas" w:hAnsi="Consolas" w:cs="Consolas"/>
+          <w:color w:val="0000FF"/>
+          <w:sz w:val="19"/>
+          <w:szCs w:val="19"/>
+          <w:highlight w:val="white"/>
+        </w:rPr>
+        <w:t>=</w:t>
+      </w:r>
+      <w:proofErr w:type="spellStart"/>
+      <w:r>
+        <w:rPr>
+          <w:rFonts w:ascii="Consolas" w:hAnsi="Consolas" w:cs="Consolas"/>
+          <w:color w:val="0000FF"/>
+          <w:sz w:val="19"/>
+          <w:szCs w:val="19"/>
+          <w:highlight w:val="white"/>
+        </w:rPr>
+        <w:t>True;App</w:t>
+      </w:r>
+      <w:proofErr w:type="spellEnd"/>
+      <w:r>
+        <w:rPr>
+          <w:rFonts w:ascii="Consolas" w:hAnsi="Consolas" w:cs="Consolas"/>
+          <w:color w:val="0000FF"/>
+          <w:sz w:val="19"/>
+          <w:szCs w:val="19"/>
+          <w:highlight w:val="white"/>
+        </w:rPr>
+        <w:t>=</w:t>
+      </w:r>
+      <w:proofErr w:type="spellStart"/>
+      <w:r>
+        <w:rPr>
+          <w:rFonts w:ascii="Consolas" w:hAnsi="Consolas" w:cs="Consolas"/>
+          <w:color w:val="0000FF"/>
+          <w:sz w:val="19"/>
+          <w:szCs w:val="19"/>
+          <w:highlight w:val="white"/>
+        </w:rPr>
+        <w:t>EntityFramework</w:t>
       </w:r>
       <w:proofErr w:type="spellEnd"/>
       <w:r>
@@ -1091,6 +1465,7 @@
         </w:rPr>
         <w:t>providerName</w:t>
       </w:r>
+      <w:proofErr w:type="spellEnd"/>
       <w:r>
         <w:rPr>
           <w:rFonts w:ascii="Consolas" w:hAnsi="Consolas" w:cs="Consolas"/>
@@ -1101,7 +1476,6 @@
         </w:rPr>
         <w:t>=</w:t>
       </w:r>
-      <w:proofErr w:type="spellEnd"/>
       <w:r>
         <w:rPr>
           <w:rFonts w:ascii="Consolas" w:hAnsi="Consolas" w:cs="Consolas"/>
@@ -5507,7 +5881,6 @@
           <w:szCs w:val="19"/>
           <w:highlight w:val="white"/>
         </w:rPr>
-        <w:lastRenderedPageBreak/>
         <w:t xml:space="preserve">                </w:t>
       </w:r>
       <w:proofErr w:type="spellStart"/>
@@ -5892,15 +6265,7 @@
       </w:r>
       <w:proofErr w:type="spellEnd"/>
       <w:r>
-        <w:t xml:space="preserve"> </w:t>
-      </w:r>
-      <w:proofErr w:type="spellStart"/>
-      <w:r>
-        <w:t>запустим</w:t>
-      </w:r>
-      <w:proofErr w:type="spellEnd"/>
-      <w:r>
-        <w:t xml:space="preserve"> наше </w:t>
+        <w:t xml:space="preserve"> запустим наше </w:t>
       </w:r>
       <w:proofErr w:type="spellStart"/>
       <w:r>
@@ -5908,15 +6273,7 @@
       </w:r>
       <w:proofErr w:type="spellEnd"/>
       <w:r>
-        <w:t xml:space="preserve">, то </w:t>
-      </w:r>
-      <w:proofErr w:type="spellStart"/>
-      <w:r>
-        <w:t>будем</w:t>
-      </w:r>
-      <w:proofErr w:type="spellEnd"/>
-      <w:r>
-        <w:t xml:space="preserve"> </w:t>
+        <w:t xml:space="preserve">, то будем </w:t>
       </w:r>
       <w:proofErr w:type="spellStart"/>
       <w:r>
@@ -7706,29 +8063,7 @@
           <w:szCs w:val="19"/>
           <w:highlight w:val="white"/>
         </w:rPr>
-        <w:t xml:space="preserve"> при </w:t>
-      </w:r>
-      <w:proofErr w:type="spellStart"/>
-      <w:r>
-        <w:rPr>
-          <w:rFonts w:ascii="Consolas" w:hAnsi="Consolas" w:cs="Consolas"/>
-          <w:color w:val="008000"/>
-          <w:sz w:val="19"/>
-          <w:szCs w:val="19"/>
-          <w:highlight w:val="white"/>
-        </w:rPr>
-        <w:t>старте</w:t>
-      </w:r>
-      <w:proofErr w:type="spellEnd"/>
-      <w:r>
-        <w:rPr>
-          <w:rFonts w:ascii="Consolas" w:hAnsi="Consolas" w:cs="Consolas"/>
-          <w:color w:val="008000"/>
-          <w:sz w:val="19"/>
-          <w:szCs w:val="19"/>
-          <w:highlight w:val="white"/>
-        </w:rPr>
-        <w:t xml:space="preserve"> </w:t>
+        <w:t xml:space="preserve"> при старте </w:t>
       </w:r>
       <w:proofErr w:type="spellStart"/>
       <w:r>
@@ -9159,7 +9494,6 @@
           <w:szCs w:val="19"/>
           <w:highlight w:val="white"/>
         </w:rPr>
-        <w:lastRenderedPageBreak/>
         <w:t xml:space="preserve">        [</w:t>
       </w:r>
       <w:proofErr w:type="spellStart"/>
@@ -13967,6 +14301,7 @@
           <w:szCs w:val="19"/>
           <w:highlight w:val="white"/>
         </w:rPr>
+        <w:lastRenderedPageBreak/>
         <w:t xml:space="preserve">                </w:t>
       </w:r>
       <w:proofErr w:type="spellStart"/>
@@ -14125,15 +14460,7 @@
       </w:r>
       <w:proofErr w:type="spellEnd"/>
       <w:r>
-        <w:t xml:space="preserve"> </w:t>
-      </w:r>
-      <w:proofErr w:type="spellStart"/>
-      <w:r>
-        <w:t>добавим</w:t>
-      </w:r>
-      <w:proofErr w:type="spellEnd"/>
-      <w:r>
-        <w:t xml:space="preserve"> </w:t>
+        <w:t xml:space="preserve"> добавим </w:t>
       </w:r>
       <w:proofErr w:type="spellStart"/>
       <w:r>
@@ -14182,7 +14509,6 @@
           <w:szCs w:val="19"/>
           <w:highlight w:val="white"/>
         </w:rPr>
-        <w:lastRenderedPageBreak/>
         <w:t xml:space="preserve">        </w:t>
       </w:r>
       <w:proofErr w:type="spellStart"/>
@@ -15144,8 +15470,6 @@
       <w:pPr>
         <w:pStyle w:val="a3"/>
       </w:pPr>
-      <w:bookmarkStart w:id="0" w:name="_GoBack"/>
-      <w:bookmarkEnd w:id="0"/>
       <w:proofErr w:type="spellStart"/>
       <w:r>
         <w:t>Сущность</w:t>
@@ -15216,15 +15540,7 @@
       </w:r>
       <w:proofErr w:type="spellEnd"/>
       <w:r>
-        <w:t xml:space="preserve"> </w:t>
-      </w:r>
-      <w:proofErr w:type="spellStart"/>
-      <w:r>
-        <w:t>можем</w:t>
-      </w:r>
-      <w:proofErr w:type="spellEnd"/>
-      <w:r>
-        <w:t xml:space="preserve"> </w:t>
+        <w:t xml:space="preserve"> можем </w:t>
       </w:r>
       <w:proofErr w:type="spellStart"/>
       <w:r>
@@ -15248,15 +15564,7 @@
       </w:r>
       <w:proofErr w:type="spellEnd"/>
       <w:r>
-        <w:t xml:space="preserve">, </w:t>
-      </w:r>
-      <w:proofErr w:type="spellStart"/>
-      <w:r>
-        <w:t>но</w:t>
-      </w:r>
-      <w:proofErr w:type="spellEnd"/>
-      <w:r>
-        <w:t xml:space="preserve"> при </w:t>
+        <w:t xml:space="preserve">, но при </w:t>
       </w:r>
       <w:proofErr w:type="spellStart"/>
       <w:r>
@@ -15272,15 +15580,7 @@
       </w:r>
       <w:proofErr w:type="spellEnd"/>
       <w:r>
-        <w:t xml:space="preserve"> </w:t>
-      </w:r>
-      <w:proofErr w:type="spellStart"/>
-      <w:r>
-        <w:t>можем</w:t>
-      </w:r>
-      <w:proofErr w:type="spellEnd"/>
-      <w:r>
-        <w:t xml:space="preserve"> </w:t>
+        <w:t xml:space="preserve"> можем </w:t>
       </w:r>
       <w:proofErr w:type="spellStart"/>
       <w:r>
@@ -15314,13 +15614,8 @@
       <w:r>
         <w:t xml:space="preserve">. </w:t>
       </w:r>
-      <w:proofErr w:type="spellStart"/>
-      <w:r>
-        <w:t>Добавим</w:t>
-      </w:r>
-      <w:proofErr w:type="spellEnd"/>
-      <w:r>
-        <w:t xml:space="preserve"> в наш</w:t>
+      <w:r>
+        <w:t>Добавим в наш</w:t>
       </w:r>
       <w:r>
         <w:t xml:space="preserve"> </w:t>
@@ -15811,13 +16106,8 @@
         </w:rPr>
         <w:t>Д</w:t>
       </w:r>
-      <w:proofErr w:type="spellStart"/>
-      <w:r>
-        <w:t>обавим</w:t>
-      </w:r>
-      <w:proofErr w:type="spellEnd"/>
-      <w:r>
-        <w:t xml:space="preserve"> в папку </w:t>
+      <w:r>
+        <w:t xml:space="preserve">обавим в папку </w:t>
       </w:r>
       <w:proofErr w:type="spellStart"/>
       <w:r>
@@ -15983,7 +16273,6 @@
         </w:rPr>
         <w:t>ApplicationRole</w:t>
       </w:r>
-      <w:proofErr w:type="spellEnd"/>
       <w:r>
         <w:rPr>
           <w:rFonts w:ascii="Consolas" w:hAnsi="Consolas" w:cs="Consolas"/>
@@ -15994,7 +16283,6 @@
         </w:rPr>
         <w:t>,</w:t>
       </w:r>
-      <w:proofErr w:type="spellStart"/>
       <w:r>
         <w:rPr>
           <w:rFonts w:ascii="Consolas" w:hAnsi="Consolas" w:cs="Consolas"/>
@@ -17433,6 +17721,7 @@
           <w:szCs w:val="19"/>
           <w:highlight w:val="white"/>
         </w:rPr>
+        <w:lastRenderedPageBreak/>
         <w:t xml:space="preserve">    {</w:t>
       </w:r>
     </w:p>
@@ -17866,16 +18155,13 @@
       </w:r>
       <w:proofErr w:type="spellEnd"/>
       <w:r>
-        <w:t xml:space="preserve"> </w:t>
-      </w:r>
-      <w:proofErr w:type="spellStart"/>
-      <w:r>
-        <w:t>введем</w:t>
-      </w:r>
-      <w:proofErr w:type="spellEnd"/>
-      <w:r>
-        <w:t xml:space="preserve"> команду: enable-migrations</w:t>
-      </w:r>
+        <w:t xml:space="preserve"> введем команду: </w:t>
+      </w:r>
+      <w:proofErr w:type="spellStart"/>
+      <w:r>
+        <w:t>enable-migrations</w:t>
+      </w:r>
+      <w:proofErr w:type="spellEnd"/>
     </w:p>
     <w:p>
       <w:pPr>
@@ -17896,8 +18182,13 @@
         </w:rPr>
         <w:t xml:space="preserve"> </w:t>
       </w:r>
-      <w:r>
-        <w:t>Add-Migration "</w:t>
+      <w:proofErr w:type="spellStart"/>
+      <w:r>
+        <w:t>Add-Migration</w:t>
+      </w:r>
+      <w:proofErr w:type="spellEnd"/>
+      <w:r>
+        <w:t xml:space="preserve"> "</w:t>
       </w:r>
       <w:proofErr w:type="spellStart"/>
       <w:r>
@@ -18115,7 +18406,6 @@
           <w:szCs w:val="19"/>
           <w:highlight w:val="white"/>
         </w:rPr>
-        <w:lastRenderedPageBreak/>
         <w:t xml:space="preserve">    {</w:t>
       </w:r>
     </w:p>
@@ -18977,8 +19267,8 @@
 </file>
 
 <file path=word/numbering.xml><?xml version="1.0" encoding="utf-8"?>
-<w:numbering xmlns:ve="http://schemas.openxmlformats.org/markup-compatibility/2006" xmlns:o="urn:schemas-microsoft-com:office:office" xmlns:r="http://schemas.openxmlformats.org/officeDocument/2006/relationships" xmlns:m="http://schemas.openxmlformats.org/officeDocument/2006/math" xmlns:v="urn:schemas-microsoft-com:vml" xmlns:wp="http://schemas.openxmlformats.org/drawingml/2006/wordprocessingDrawing" xmlns:w10="urn:schemas-microsoft-com:office:word" xmlns:w="http://schemas.openxmlformats.org/wordprocessingml/2006/main" xmlns:wne="http://schemas.microsoft.com/office/word/2006/wordml">
-  <w:abstractNum w:abstractNumId="0">
+<w:numbering xmlns:wpc="http://schemas.microsoft.com/office/word/2010/wordprocessingCanvas" xmlns:cx="http://schemas.microsoft.com/office/drawing/2014/chartex" xmlns:cx1="http://schemas.microsoft.com/office/drawing/2015/9/8/chartex" xmlns:mc="http://schemas.openxmlformats.org/markup-compatibility/2006" xmlns:o="urn:schemas-microsoft-com:office:office" xmlns:r="http://schemas.openxmlformats.org/officeDocument/2006/relationships" xmlns:m="http://schemas.openxmlformats.org/officeDocument/2006/math" xmlns:v="urn:schemas-microsoft-com:vml" xmlns:wp14="http://schemas.microsoft.com/office/word/2010/wordprocessingDrawing" xmlns:wp="http://schemas.openxmlformats.org/drawingml/2006/wordprocessingDrawing" xmlns:w10="urn:schemas-microsoft-com:office:word" xmlns:w="http://schemas.openxmlformats.org/wordprocessingml/2006/main" xmlns:w14="http://schemas.microsoft.com/office/word/2010/wordml" xmlns:w15="http://schemas.microsoft.com/office/word/2012/wordml" xmlns:w16se="http://schemas.microsoft.com/office/word/2015/wordml/symex" xmlns:wpg="http://schemas.microsoft.com/office/word/2010/wordprocessingGroup" xmlns:wpi="http://schemas.microsoft.com/office/word/2010/wordprocessingInk" xmlns:wne="http://schemas.microsoft.com/office/word/2006/wordml" xmlns:wps="http://schemas.microsoft.com/office/word/2010/wordprocessingShape" mc:Ignorable="w14 w15 w16se wp14">
+  <w:abstractNum w:abstractNumId="0" w15:restartNumberingAfterBreak="0">
     <w:nsid w:val="05DA3DF5"/>
     <w:multiLevelType w:val="hybridMultilevel"/>
     <w:tmpl w:val="C75231D6"/>
@@ -19064,7 +19354,7 @@
       </w:pPr>
     </w:lvl>
   </w:abstractNum>
-  <w:abstractNum w:abstractNumId="1">
+  <w:abstractNum w:abstractNumId="1" w15:restartNumberingAfterBreak="0">
     <w:nsid w:val="0B346CFB"/>
     <w:multiLevelType w:val="hybridMultilevel"/>
     <w:tmpl w:val="B830AA08"/>
@@ -19150,7 +19440,7 @@
       </w:pPr>
     </w:lvl>
   </w:abstractNum>
-  <w:abstractNum w:abstractNumId="2">
+  <w:abstractNum w:abstractNumId="2" w15:restartNumberingAfterBreak="0">
     <w:nsid w:val="20384E02"/>
     <w:multiLevelType w:val="hybridMultilevel"/>
     <w:tmpl w:val="9A6ED8DA"/>
@@ -19252,7 +19542,7 @@
 </file>
 
 <file path=word/styles.xml><?xml version="1.0" encoding="utf-8"?>
-<w:styles xmlns:r="http://schemas.openxmlformats.org/officeDocument/2006/relationships" xmlns:w="http://schemas.openxmlformats.org/wordprocessingml/2006/main">
+<w:styles xmlns:mc="http://schemas.openxmlformats.org/markup-compatibility/2006" xmlns:r="http://schemas.openxmlformats.org/officeDocument/2006/relationships" xmlns:w="http://schemas.openxmlformats.org/wordprocessingml/2006/main" xmlns:w14="http://schemas.microsoft.com/office/word/2010/wordml" xmlns:w15="http://schemas.microsoft.com/office/word/2012/wordml" xmlns:w16se="http://schemas.microsoft.com/office/word/2015/wordml/symex" mc:Ignorable="w14 w15 w16se">
   <w:docDefaults>
     <w:rPrDefault>
       <w:rPr>
@@ -19268,144 +19558,378 @@
       </w:pPr>
     </w:pPrDefault>
   </w:docDefaults>
-  <w:latentStyles w:defLockedState="0" w:defUIPriority="99" w:defSemiHidden="1" w:defUnhideWhenUsed="1" w:defQFormat="0" w:count="267">
-    <w:lsdException w:name="Normal" w:semiHidden="0" w:uiPriority="0" w:unhideWhenUsed="0" w:qFormat="1"/>
-    <w:lsdException w:name="heading 1" w:semiHidden="0" w:uiPriority="9" w:unhideWhenUsed="0" w:qFormat="1"/>
-    <w:lsdException w:name="heading 2" w:uiPriority="9" w:qFormat="1"/>
-    <w:lsdException w:name="heading 3" w:uiPriority="9" w:qFormat="1"/>
-    <w:lsdException w:name="heading 4" w:uiPriority="9" w:qFormat="1"/>
-    <w:lsdException w:name="heading 5" w:uiPriority="9" w:qFormat="1"/>
-    <w:lsdException w:name="heading 6" w:uiPriority="9" w:qFormat="1"/>
-    <w:lsdException w:name="heading 7" w:uiPriority="9" w:qFormat="1"/>
-    <w:lsdException w:name="heading 8" w:uiPriority="9" w:qFormat="1"/>
-    <w:lsdException w:name="heading 9" w:uiPriority="9" w:qFormat="1"/>
-    <w:lsdException w:name="toc 1" w:uiPriority="39"/>
-    <w:lsdException w:name="toc 2" w:uiPriority="39"/>
-    <w:lsdException w:name="toc 3" w:uiPriority="39"/>
-    <w:lsdException w:name="toc 4" w:uiPriority="39"/>
-    <w:lsdException w:name="toc 5" w:uiPriority="39"/>
-    <w:lsdException w:name="toc 6" w:uiPriority="39"/>
-    <w:lsdException w:name="toc 7" w:uiPriority="39"/>
-    <w:lsdException w:name="toc 8" w:uiPriority="39"/>
-    <w:lsdException w:name="toc 9" w:uiPriority="39"/>
-    <w:lsdException w:name="caption" w:uiPriority="35" w:qFormat="1"/>
-    <w:lsdException w:name="Title" w:semiHidden="0" w:uiPriority="10" w:unhideWhenUsed="0" w:qFormat="1"/>
-    <w:lsdException w:name="Default Paragraph Font" w:uiPriority="1"/>
-    <w:lsdException w:name="Subtitle" w:semiHidden="0" w:uiPriority="11" w:unhideWhenUsed="0" w:qFormat="1"/>
-    <w:lsdException w:name="Strong" w:semiHidden="0" w:uiPriority="22" w:unhideWhenUsed="0" w:qFormat="1"/>
-    <w:lsdException w:name="Emphasis" w:semiHidden="0" w:uiPriority="20" w:unhideWhenUsed="0" w:qFormat="1"/>
-    <w:lsdException w:name="Table Grid" w:semiHidden="0" w:uiPriority="59" w:unhideWhenUsed="0"/>
-    <w:lsdException w:name="Placeholder Text" w:unhideWhenUsed="0"/>
-    <w:lsdException w:name="No Spacing" w:semiHidden="0" w:uiPriority="1" w:unhideWhenUsed="0" w:qFormat="1"/>
-    <w:lsdException w:name="Light Shading" w:semiHidden="0" w:uiPriority="60" w:unhideWhenUsed="0"/>
-    <w:lsdException w:name="Light List" w:semiHidden="0" w:uiPriority="61" w:unhideWhenUsed="0"/>
-    <w:lsdException w:name="Light Grid" w:semiHidden="0" w:uiPriority="62" w:unhideWhenUsed="0"/>
-    <w:lsdException w:name="Medium Shading 1" w:semiHidden="0" w:uiPriority="63" w:unhideWhenUsed="0"/>
-    <w:lsdException w:name="Medium Shading 2" w:semiHidden="0" w:uiPriority="64" w:unhideWhenUsed="0"/>
-    <w:lsdException w:name="Medium List 1" w:semiHidden="0" w:uiPriority="65" w:unhideWhenUsed="0"/>
-    <w:lsdException w:name="Medium List 2" w:semiHidden="0" w:uiPriority="66" w:unhideWhenUsed="0"/>
-    <w:lsdException w:name="Medium Grid 1" w:semiHidden="0" w:uiPriority="67" w:unhideWhenUsed="0"/>
-    <w:lsdException w:name="Medium Grid 2" w:semiHidden="0" w:uiPriority="68" w:unhideWhenUsed="0"/>
-    <w:lsdException w:name="Medium Grid 3" w:semiHidden="0" w:uiPriority="69" w:unhideWhenUsed="0"/>
-    <w:lsdException w:name="Dark List" w:semiHidden="0" w:uiPriority="70" w:unhideWhenUsed="0"/>
-    <w:lsdException w:name="Colorful Shading" w:semiHidden="0" w:uiPriority="71" w:unhideWhenUsed="0"/>
-    <w:lsdException w:name="Colorful List" w:semiHidden="0" w:uiPriority="72" w:unhideWhenUsed="0"/>
-    <w:lsdException w:name="Colorful Grid" w:semiHidden="0" w:uiPriority="73" w:unhideWhenUsed="0"/>
-    <w:lsdException w:name="Light Shading Accent 1" w:semiHidden="0" w:uiPriority="60" w:unhideWhenUsed="0"/>
-    <w:lsdException w:name="Light List Accent 1" w:semiHidden="0" w:uiPriority="61" w:unhideWhenUsed="0"/>
-    <w:lsdException w:name="Light Grid Accent 1" w:semiHidden="0" w:uiPriority="62" w:unhideWhenUsed="0"/>
-    <w:lsdException w:name="Medium Shading 1 Accent 1" w:semiHidden="0" w:uiPriority="63" w:unhideWhenUsed="0"/>
-    <w:lsdException w:name="Medium Shading 2 Accent 1" w:semiHidden="0" w:uiPriority="64" w:unhideWhenUsed="0"/>
-    <w:lsdException w:name="Medium List 1 Accent 1" w:semiHidden="0" w:uiPriority="65" w:unhideWhenUsed="0"/>
-    <w:lsdException w:name="Revision" w:unhideWhenUsed="0"/>
-    <w:lsdException w:name="List Paragraph" w:semiHidden="0" w:uiPriority="34" w:unhideWhenUsed="0" w:qFormat="1"/>
-    <w:lsdException w:name="Quote" w:semiHidden="0" w:uiPriority="29" w:unhideWhenUsed="0" w:qFormat="1"/>
-    <w:lsdException w:name="Intense Quote" w:semiHidden="0" w:uiPriority="30" w:unhideWhenUsed="0" w:qFormat="1"/>
-    <w:lsdException w:name="Medium List 2 Accent 1" w:semiHidden="0" w:uiPriority="66" w:unhideWhenUsed="0"/>
-    <w:lsdException w:name="Medium Grid 1 Accent 1" w:semiHidden="0" w:uiPriority="67" w:unhideWhenUsed="0"/>
-    <w:lsdException w:name="Medium Grid 2 Accent 1" w:semiHidden="0" w:uiPriority="68" w:unhideWhenUsed="0"/>
-    <w:lsdException w:name="Medium Grid 3 Accent 1" w:semiHidden="0" w:uiPriority="69" w:unhideWhenUsed="0"/>
-    <w:lsdException w:name="Dark List Accent 1" w:semiHidden="0" w:uiPriority="70" w:unhideWhenUsed="0"/>
-    <w:lsdException w:name="Colorful Shading Accent 1" w:semiHidden="0" w:uiPriority="71" w:unhideWhenUsed="0"/>
-    <w:lsdException w:name="Colorful List Accent 1" w:semiHidden="0" w:uiPriority="72" w:unhideWhenUsed="0"/>
-    <w:lsdException w:name="Colorful Grid Accent 1" w:semiHidden="0" w:uiPriority="73" w:unhideWhenUsed="0"/>
-    <w:lsdException w:name="Light Shading Accent 2" w:semiHidden="0" w:uiPriority="60" w:unhideWhenUsed="0"/>
-    <w:lsdException w:name="Light List Accent 2" w:semiHidden="0" w:uiPriority="61" w:unhideWhenUsed="0"/>
-    <w:lsdException w:name="Light Grid Accent 2" w:semiHidden="0" w:uiPriority="62" w:unhideWhenUsed="0"/>
-    <w:lsdException w:name="Medium Shading 1 Accent 2" w:semiHidden="0" w:uiPriority="63" w:unhideWhenUsed="0"/>
-    <w:lsdException w:name="Medium Shading 2 Accent 2" w:semiHidden="0" w:uiPriority="64" w:unhideWhenUsed="0"/>
-    <w:lsdException w:name="Medium List 1 Accent 2" w:semiHidden="0" w:uiPriority="65" w:unhideWhenUsed="0"/>
-    <w:lsdException w:name="Medium List 2 Accent 2" w:semiHidden="0" w:uiPriority="66" w:unhideWhenUsed="0"/>
-    <w:lsdException w:name="Medium Grid 1 Accent 2" w:semiHidden="0" w:uiPriority="67" w:unhideWhenUsed="0"/>
-    <w:lsdException w:name="Medium Grid 2 Accent 2" w:semiHidden="0" w:uiPriority="68" w:unhideWhenUsed="0"/>
-    <w:lsdException w:name="Medium Grid 3 Accent 2" w:semiHidden="0" w:uiPriority="69" w:unhideWhenUsed="0"/>
-    <w:lsdException w:name="Dark List Accent 2" w:semiHidden="0" w:uiPriority="70" w:unhideWhenUsed="0"/>
-    <w:lsdException w:name="Colorful Shading Accent 2" w:semiHidden="0" w:uiPriority="71" w:unhideWhenUsed="0"/>
-    <w:lsdException w:name="Colorful List Accent 2" w:semiHidden="0" w:uiPriority="72" w:unhideWhenUsed="0"/>
-    <w:lsdException w:name="Colorful Grid Accent 2" w:semiHidden="0" w:uiPriority="73" w:unhideWhenUsed="0"/>
-    <w:lsdException w:name="Light Shading Accent 3" w:semiHidden="0" w:uiPriority="60" w:unhideWhenUsed="0"/>
-    <w:lsdException w:name="Light List Accent 3" w:semiHidden="0" w:uiPriority="61" w:unhideWhenUsed="0"/>
-    <w:lsdException w:name="Light Grid Accent 3" w:semiHidden="0" w:uiPriority="62" w:unhideWhenUsed="0"/>
-    <w:lsdException w:name="Medium Shading 1 Accent 3" w:semiHidden="0" w:uiPriority="63" w:unhideWhenUsed="0"/>
-    <w:lsdException w:name="Medium Shading 2 Accent 3" w:semiHidden="0" w:uiPriority="64" w:unhideWhenUsed="0"/>
-    <w:lsdException w:name="Medium List 1 Accent 3" w:semiHidden="0" w:uiPriority="65" w:unhideWhenUsed="0"/>
-    <w:lsdException w:name="Medium List 2 Accent 3" w:semiHidden="0" w:uiPriority="66" w:unhideWhenUsed="0"/>
-    <w:lsdException w:name="Medium Grid 1 Accent 3" w:semiHidden="0" w:uiPriority="67" w:unhideWhenUsed="0"/>
-    <w:lsdException w:name="Medium Grid 2 Accent 3" w:semiHidden="0" w:uiPriority="68" w:unhideWhenUsed="0"/>
-    <w:lsdException w:name="Medium Grid 3 Accent 3" w:semiHidden="0" w:uiPriority="69" w:unhideWhenUsed="0"/>
-    <w:lsdException w:name="Dark List Accent 3" w:semiHidden="0" w:uiPriority="70" w:unhideWhenUsed="0"/>
-    <w:lsdException w:name="Colorful Shading Accent 3" w:semiHidden="0" w:uiPriority="71" w:unhideWhenUsed="0"/>
-    <w:lsdException w:name="Colorful List Accent 3" w:semiHidden="0" w:uiPriority="72" w:unhideWhenUsed="0"/>
-    <w:lsdException w:name="Colorful Grid Accent 3" w:semiHidden="0" w:uiPriority="73" w:unhideWhenUsed="0"/>
-    <w:lsdException w:name="Light Shading Accent 4" w:semiHidden="0" w:uiPriority="60" w:unhideWhenUsed="0"/>
-    <w:lsdException w:name="Light List Accent 4" w:semiHidden="0" w:uiPriority="61" w:unhideWhenUsed="0"/>
-    <w:lsdException w:name="Light Grid Accent 4" w:semiHidden="0" w:uiPriority="62" w:unhideWhenUsed="0"/>
-    <w:lsdException w:name="Medium Shading 1 Accent 4" w:semiHidden="0" w:uiPriority="63" w:unhideWhenUsed="0"/>
-    <w:lsdException w:name="Medium Shading 2 Accent 4" w:semiHidden="0" w:uiPriority="64" w:unhideWhenUsed="0"/>
-    <w:lsdException w:name="Medium List 1 Accent 4" w:semiHidden="0" w:uiPriority="65" w:unhideWhenUsed="0"/>
-    <w:lsdException w:name="Medium List 2 Accent 4" w:semiHidden="0" w:uiPriority="66" w:unhideWhenUsed="0"/>
-    <w:lsdException w:name="Medium Grid 1 Accent 4" w:semiHidden="0" w:uiPriority="67" w:unhideWhenUsed="0"/>
-    <w:lsdException w:name="Medium Grid 2 Accent 4" w:semiHidden="0" w:uiPriority="68" w:unhideWhenUsed="0"/>
-    <w:lsdException w:name="Medium Grid 3 Accent 4" w:semiHidden="0" w:uiPriority="69" w:unhideWhenUsed="0"/>
-    <w:lsdException w:name="Dark List Accent 4" w:semiHidden="0" w:uiPriority="70" w:unhideWhenUsed="0"/>
-    <w:lsdException w:name="Colorful Shading Accent 4" w:semiHidden="0" w:uiPriority="71" w:unhideWhenUsed="0"/>
-    <w:lsdException w:name="Colorful List Accent 4" w:semiHidden="0" w:uiPriority="72" w:unhideWhenUsed="0"/>
-    <w:lsdException w:name="Colorful Grid Accent 4" w:semiHidden="0" w:uiPriority="73" w:unhideWhenUsed="0"/>
-    <w:lsdException w:name="Light Shading Accent 5" w:semiHidden="0" w:uiPriority="60" w:unhideWhenUsed="0"/>
-    <w:lsdException w:name="Light List Accent 5" w:semiHidden="0" w:uiPriority="61" w:unhideWhenUsed="0"/>
-    <w:lsdException w:name="Light Grid Accent 5" w:semiHidden="0" w:uiPriority="62" w:unhideWhenUsed="0"/>
-    <w:lsdException w:name="Medium Shading 1 Accent 5" w:semiHidden="0" w:uiPriority="63" w:unhideWhenUsed="0"/>
-    <w:lsdException w:name="Medium Shading 2 Accent 5" w:semiHidden="0" w:uiPriority="64" w:unhideWhenUsed="0"/>
-    <w:lsdException w:name="Medium List 1 Accent 5" w:semiHidden="0" w:uiPriority="65" w:unhideWhenUsed="0"/>
-    <w:lsdException w:name="Medium List 2 Accent 5" w:semiHidden="0" w:uiPriority="66" w:unhideWhenUsed="0"/>
-    <w:lsdException w:name="Medium Grid 1 Accent 5" w:semiHidden="0" w:uiPriority="67" w:unhideWhenUsed="0"/>
-    <w:lsdException w:name="Medium Grid 2 Accent 5" w:semiHidden="0" w:uiPriority="68" w:unhideWhenUsed="0"/>
-    <w:lsdException w:name="Medium Grid 3 Accent 5" w:semiHidden="0" w:uiPriority="69" w:unhideWhenUsed="0"/>
-    <w:lsdException w:name="Dark List Accent 5" w:semiHidden="0" w:uiPriority="70" w:unhideWhenUsed="0"/>
-    <w:lsdException w:name="Colorful Shading Accent 5" w:semiHidden="0" w:uiPriority="71" w:unhideWhenUsed="0"/>
-    <w:lsdException w:name="Colorful List Accent 5" w:semiHidden="0" w:uiPriority="72" w:unhideWhenUsed="0"/>
-    <w:lsdException w:name="Colorful Grid Accent 5" w:semiHidden="0" w:uiPriority="73" w:unhideWhenUsed="0"/>
-    <w:lsdException w:name="Light Shading Accent 6" w:semiHidden="0" w:uiPriority="60" w:unhideWhenUsed="0"/>
-    <w:lsdException w:name="Light List Accent 6" w:semiHidden="0" w:uiPriority="61" w:unhideWhenUsed="0"/>
-    <w:lsdException w:name="Light Grid Accent 6" w:semiHidden="0" w:uiPriority="62" w:unhideWhenUsed="0"/>
-    <w:lsdException w:name="Medium Shading 1 Accent 6" w:semiHidden="0" w:uiPriority="63" w:unhideWhenUsed="0"/>
-    <w:lsdException w:name="Medium Shading 2 Accent 6" w:semiHidden="0" w:uiPriority="64" w:unhideWhenUsed="0"/>
-    <w:lsdException w:name="Medium List 1 Accent 6" w:semiHidden="0" w:uiPriority="65" w:unhideWhenUsed="0"/>
-    <w:lsdException w:name="Medium List 2 Accent 6" w:semiHidden="0" w:uiPriority="66" w:unhideWhenUsed="0"/>
-    <w:lsdException w:name="Medium Grid 1 Accent 6" w:semiHidden="0" w:uiPriority="67" w:unhideWhenUsed="0"/>
-    <w:lsdException w:name="Medium Grid 2 Accent 6" w:semiHidden="0" w:uiPriority="68" w:unhideWhenUsed="0"/>
-    <w:lsdException w:name="Medium Grid 3 Accent 6" w:semiHidden="0" w:uiPriority="69" w:unhideWhenUsed="0"/>
-    <w:lsdException w:name="Dark List Accent 6" w:semiHidden="0" w:uiPriority="70" w:unhideWhenUsed="0"/>
-    <w:lsdException w:name="Colorful Shading Accent 6" w:semiHidden="0" w:uiPriority="71" w:unhideWhenUsed="0"/>
-    <w:lsdException w:name="Colorful List Accent 6" w:semiHidden="0" w:uiPriority="72" w:unhideWhenUsed="0"/>
-    <w:lsdException w:name="Colorful Grid Accent 6" w:semiHidden="0" w:uiPriority="73" w:unhideWhenUsed="0"/>
-    <w:lsdException w:name="Subtle Emphasis" w:semiHidden="0" w:uiPriority="19" w:unhideWhenUsed="0" w:qFormat="1"/>
-    <w:lsdException w:name="Intense Emphasis" w:semiHidden="0" w:uiPriority="21" w:unhideWhenUsed="0" w:qFormat="1"/>
-    <w:lsdException w:name="Subtle Reference" w:semiHidden="0" w:uiPriority="31" w:unhideWhenUsed="0" w:qFormat="1"/>
-    <w:lsdException w:name="Intense Reference" w:semiHidden="0" w:uiPriority="32" w:unhideWhenUsed="0" w:qFormat="1"/>
-    <w:lsdException w:name="Book Title" w:semiHidden="0" w:uiPriority="33" w:unhideWhenUsed="0" w:qFormat="1"/>
-    <w:lsdException w:name="Bibliography" w:uiPriority="37"/>
-    <w:lsdException w:name="TOC Heading" w:uiPriority="39" w:qFormat="1"/>
+  <w:latentStyles w:defLockedState="0" w:defUIPriority="99" w:defSemiHidden="0" w:defUnhideWhenUsed="0" w:defQFormat="0" w:count="371">
+    <w:lsdException w:name="Normal" w:uiPriority="0" w:qFormat="1"/>
+    <w:lsdException w:name="heading 1" w:uiPriority="9" w:qFormat="1"/>
+    <w:lsdException w:name="heading 2" w:semiHidden="1" w:uiPriority="9" w:unhideWhenUsed="1" w:qFormat="1"/>
+    <w:lsdException w:name="heading 3" w:semiHidden="1" w:uiPriority="9" w:unhideWhenUsed="1" w:qFormat="1"/>
+    <w:lsdException w:name="heading 4" w:semiHidden="1" w:uiPriority="9" w:unhideWhenUsed="1" w:qFormat="1"/>
+    <w:lsdException w:name="heading 5" w:semiHidden="1" w:uiPriority="9" w:unhideWhenUsed="1" w:qFormat="1"/>
+    <w:lsdException w:name="heading 6" w:semiHidden="1" w:uiPriority="9" w:unhideWhenUsed="1" w:qFormat="1"/>
+    <w:lsdException w:name="heading 7" w:semiHidden="1" w:uiPriority="9" w:unhideWhenUsed="1" w:qFormat="1"/>
+    <w:lsdException w:name="heading 8" w:semiHidden="1" w:uiPriority="9" w:unhideWhenUsed="1" w:qFormat="1"/>
+    <w:lsdException w:name="heading 9" w:semiHidden="1" w:uiPriority="9" w:unhideWhenUsed="1" w:qFormat="1"/>
+    <w:lsdException w:name="index 1" w:semiHidden="1" w:unhideWhenUsed="1"/>
+    <w:lsdException w:name="index 2" w:semiHidden="1" w:unhideWhenUsed="1"/>
+    <w:lsdException w:name="index 3" w:semiHidden="1" w:unhideWhenUsed="1"/>
+    <w:lsdException w:name="index 4" w:semiHidden="1" w:unhideWhenUsed="1"/>
+    <w:lsdException w:name="index 5" w:semiHidden="1" w:unhideWhenUsed="1"/>
+    <w:lsdException w:name="index 6" w:semiHidden="1" w:unhideWhenUsed="1"/>
+    <w:lsdException w:name="index 7" w:semiHidden="1" w:unhideWhenUsed="1"/>
+    <w:lsdException w:name="index 8" w:semiHidden="1" w:unhideWhenUsed="1"/>
+    <w:lsdException w:name="index 9" w:semiHidden="1" w:unhideWhenUsed="1"/>
+    <w:lsdException w:name="toc 1" w:semiHidden="1" w:uiPriority="39" w:unhideWhenUsed="1"/>
+    <w:lsdException w:name="toc 2" w:semiHidden="1" w:uiPriority="39" w:unhideWhenUsed="1"/>
+    <w:lsdException w:name="toc 3" w:semiHidden="1" w:uiPriority="39" w:unhideWhenUsed="1"/>
+    <w:lsdException w:name="toc 4" w:semiHidden="1" w:uiPriority="39" w:unhideWhenUsed="1"/>
+    <w:lsdException w:name="toc 5" w:semiHidden="1" w:uiPriority="39" w:unhideWhenUsed="1"/>
+    <w:lsdException w:name="toc 6" w:semiHidden="1" w:uiPriority="39" w:unhideWhenUsed="1"/>
+    <w:lsdException w:name="toc 7" w:semiHidden="1" w:uiPriority="39" w:unhideWhenUsed="1"/>
+    <w:lsdException w:name="toc 8" w:semiHidden="1" w:uiPriority="39" w:unhideWhenUsed="1"/>
+    <w:lsdException w:name="toc 9" w:semiHidden="1" w:uiPriority="39" w:unhideWhenUsed="1"/>
+    <w:lsdException w:name="Normal Indent" w:semiHidden="1" w:unhideWhenUsed="1"/>
+    <w:lsdException w:name="footnote text" w:semiHidden="1" w:unhideWhenUsed="1"/>
+    <w:lsdException w:name="annotation text" w:semiHidden="1" w:unhideWhenUsed="1"/>
+    <w:lsdException w:name="header" w:semiHidden="1" w:unhideWhenUsed="1"/>
+    <w:lsdException w:name="footer" w:semiHidden="1" w:unhideWhenUsed="1"/>
+    <w:lsdException w:name="index heading" w:semiHidden="1" w:unhideWhenUsed="1"/>
+    <w:lsdException w:name="caption" w:semiHidden="1" w:uiPriority="35" w:unhideWhenUsed="1" w:qFormat="1"/>
+    <w:lsdException w:name="table of figures" w:semiHidden="1" w:unhideWhenUsed="1"/>
+    <w:lsdException w:name="envelope address" w:semiHidden="1" w:unhideWhenUsed="1"/>
+    <w:lsdException w:name="envelope return" w:semiHidden="1" w:unhideWhenUsed="1"/>
+    <w:lsdException w:name="footnote reference" w:semiHidden="1" w:unhideWhenUsed="1"/>
+    <w:lsdException w:name="annotation reference" w:semiHidden="1" w:unhideWhenUsed="1"/>
+    <w:lsdException w:name="line number" w:semiHidden="1" w:unhideWhenUsed="1"/>
+    <w:lsdException w:name="page number" w:semiHidden="1" w:unhideWhenUsed="1"/>
+    <w:lsdException w:name="endnote reference" w:semiHidden="1" w:unhideWhenUsed="1"/>
+    <w:lsdException w:name="endnote text" w:semiHidden="1" w:unhideWhenUsed="1"/>
+    <w:lsdException w:name="table of authorities" w:semiHidden="1" w:unhideWhenUsed="1"/>
+    <w:lsdException w:name="macro" w:semiHidden="1" w:unhideWhenUsed="1"/>
+    <w:lsdException w:name="toa heading" w:semiHidden="1" w:unhideWhenUsed="1"/>
+    <w:lsdException w:name="List" w:semiHidden="1" w:unhideWhenUsed="1"/>
+    <w:lsdException w:name="List Bullet" w:semiHidden="1" w:unhideWhenUsed="1"/>
+    <w:lsdException w:name="List Number" w:semiHidden="1" w:unhideWhenUsed="1"/>
+    <w:lsdException w:name="List 2" w:semiHidden="1" w:unhideWhenUsed="1"/>
+    <w:lsdException w:name="List 3" w:semiHidden="1" w:unhideWhenUsed="1"/>
+    <w:lsdException w:name="List 4" w:semiHidden="1" w:unhideWhenUsed="1"/>
+    <w:lsdException w:name="List 5" w:semiHidden="1" w:unhideWhenUsed="1"/>
+    <w:lsdException w:name="List Bullet 2" w:semiHidden="1" w:unhideWhenUsed="1"/>
+    <w:lsdException w:name="List Bullet 3" w:semiHidden="1" w:unhideWhenUsed="1"/>
+    <w:lsdException w:name="List Bullet 4" w:semiHidden="1" w:unhideWhenUsed="1"/>
+    <w:lsdException w:name="List Bullet 5" w:semiHidden="1" w:unhideWhenUsed="1"/>
+    <w:lsdException w:name="List Number 2" w:semiHidden="1" w:unhideWhenUsed="1"/>
+    <w:lsdException w:name="List Number 3" w:semiHidden="1" w:unhideWhenUsed="1"/>
+    <w:lsdException w:name="List Number 4" w:semiHidden="1" w:unhideWhenUsed="1"/>
+    <w:lsdException w:name="List Number 5" w:semiHidden="1" w:unhideWhenUsed="1"/>
+    <w:lsdException w:name="Title" w:uiPriority="10" w:qFormat="1"/>
+    <w:lsdException w:name="Closing" w:semiHidden="1" w:unhideWhenUsed="1"/>
+    <w:lsdException w:name="Signature" w:semiHidden="1" w:unhideWhenUsed="1"/>
+    <w:lsdException w:name="Default Paragraph Font" w:semiHidden="1" w:uiPriority="1" w:unhideWhenUsed="1"/>
+    <w:lsdException w:name="Body Text" w:semiHidden="1" w:unhideWhenUsed="1"/>
+    <w:lsdException w:name="Body Text Indent" w:semiHidden="1" w:unhideWhenUsed="1"/>
+    <w:lsdException w:name="List Continue" w:semiHidden="1" w:unhideWhenUsed="1"/>
+    <w:lsdException w:name="List Continue 2" w:semiHidden="1" w:unhideWhenUsed="1"/>
+    <w:lsdException w:name="List Continue 3" w:semiHidden="1" w:unhideWhenUsed="1"/>
+    <w:lsdException w:name="List Continue 4" w:semiHidden="1" w:unhideWhenUsed="1"/>
+    <w:lsdException w:name="List Continue 5" w:semiHidden="1" w:unhideWhenUsed="1"/>
+    <w:lsdException w:name="Message Header" w:semiHidden="1" w:unhideWhenUsed="1"/>
+    <w:lsdException w:name="Subtitle" w:uiPriority="11" w:qFormat="1"/>
+    <w:lsdException w:name="Salutation" w:semiHidden="1" w:unhideWhenUsed="1"/>
+    <w:lsdException w:name="Date" w:semiHidden="1" w:unhideWhenUsed="1"/>
+    <w:lsdException w:name="Body Text First Indent" w:semiHidden="1" w:unhideWhenUsed="1"/>
+    <w:lsdException w:name="Body Text First Indent 2" w:semiHidden="1" w:unhideWhenUsed="1"/>
+    <w:lsdException w:name="Note Heading" w:semiHidden="1" w:unhideWhenUsed="1"/>
+    <w:lsdException w:name="Body Text 2" w:semiHidden="1" w:unhideWhenUsed="1"/>
+    <w:lsdException w:name="Body Text 3" w:semiHidden="1" w:unhideWhenUsed="1"/>
+    <w:lsdException w:name="Body Text Indent 2" w:semiHidden="1" w:unhideWhenUsed="1"/>
+    <w:lsdException w:name="Body Text Indent 3" w:semiHidden="1" w:unhideWhenUsed="1"/>
+    <w:lsdException w:name="Block Text" w:semiHidden="1" w:unhideWhenUsed="1"/>
+    <w:lsdException w:name="Hyperlink" w:semiHidden="1" w:unhideWhenUsed="1"/>
+    <w:lsdException w:name="FollowedHyperlink" w:semiHidden="1" w:unhideWhenUsed="1"/>
+    <w:lsdException w:name="Strong" w:uiPriority="22" w:qFormat="1"/>
+    <w:lsdException w:name="Emphasis" w:uiPriority="20" w:qFormat="1"/>
+    <w:lsdException w:name="Document Map" w:semiHidden="1" w:unhideWhenUsed="1"/>
+    <w:lsdException w:name="Plain Text" w:semiHidden="1" w:unhideWhenUsed="1"/>
+    <w:lsdException w:name="E-mail Signature" w:semiHidden="1" w:unhideWhenUsed="1"/>
+    <w:lsdException w:name="HTML Top of Form" w:semiHidden="1" w:unhideWhenUsed="1"/>
+    <w:lsdException w:name="HTML Bottom of Form" w:semiHidden="1" w:unhideWhenUsed="1"/>
+    <w:lsdException w:name="Normal (Web)" w:semiHidden="1" w:unhideWhenUsed="1"/>
+    <w:lsdException w:name="HTML Acronym" w:semiHidden="1" w:unhideWhenUsed="1"/>
+    <w:lsdException w:name="HTML Address" w:semiHidden="1" w:unhideWhenUsed="1"/>
+    <w:lsdException w:name="HTML Cite" w:semiHidden="1" w:unhideWhenUsed="1"/>
+    <w:lsdException w:name="HTML Code" w:semiHidden="1" w:unhideWhenUsed="1"/>
+    <w:lsdException w:name="HTML Definition" w:semiHidden="1" w:unhideWhenUsed="1"/>
+    <w:lsdException w:name="HTML Keyboard" w:semiHidden="1" w:unhideWhenUsed="1"/>
+    <w:lsdException w:name="HTML Preformatted" w:semiHidden="1" w:unhideWhenUsed="1"/>
+    <w:lsdException w:name="HTML Sample" w:semiHidden="1" w:unhideWhenUsed="1"/>
+    <w:lsdException w:name="HTML Typewriter" w:semiHidden="1" w:unhideWhenUsed="1"/>
+    <w:lsdException w:name="HTML Variable" w:semiHidden="1" w:unhideWhenUsed="1"/>
+    <w:lsdException w:name="Normal Table" w:semiHidden="1" w:unhideWhenUsed="1"/>
+    <w:lsdException w:name="annotation subject" w:semiHidden="1" w:unhideWhenUsed="1"/>
+    <w:lsdException w:name="No List" w:semiHidden="1" w:unhideWhenUsed="1"/>
+    <w:lsdException w:name="Outline List 1" w:semiHidden="1" w:unhideWhenUsed="1"/>
+    <w:lsdException w:name="Outline List 2" w:semiHidden="1" w:unhideWhenUsed="1"/>
+    <w:lsdException w:name="Outline List 3" w:semiHidden="1" w:unhideWhenUsed="1"/>
+    <w:lsdException w:name="Table Simple 1" w:semiHidden="1" w:unhideWhenUsed="1"/>
+    <w:lsdException w:name="Table Simple 2" w:semiHidden="1" w:unhideWhenUsed="1"/>
+    <w:lsdException w:name="Table Simple 3" w:semiHidden="1" w:unhideWhenUsed="1"/>
+    <w:lsdException w:name="Table Classic 1" w:semiHidden="1" w:unhideWhenUsed="1"/>
+    <w:lsdException w:name="Table Classic 2" w:semiHidden="1" w:unhideWhenUsed="1"/>
+    <w:lsdException w:name="Table Classic 3" w:semiHidden="1" w:unhideWhenUsed="1"/>
+    <w:lsdException w:name="Table Classic 4" w:semiHidden="1" w:unhideWhenUsed="1"/>
+    <w:lsdException w:name="Table Colorful 1" w:semiHidden="1" w:unhideWhenUsed="1"/>
+    <w:lsdException w:name="Table Colorful 2" w:semiHidden="1" w:unhideWhenUsed="1"/>
+    <w:lsdException w:name="Table Colorful 3" w:semiHidden="1" w:unhideWhenUsed="1"/>
+    <w:lsdException w:name="Table Columns 1" w:semiHidden="1" w:unhideWhenUsed="1"/>
+    <w:lsdException w:name="Table Columns 2" w:semiHidden="1" w:unhideWhenUsed="1"/>
+    <w:lsdException w:name="Table Columns 3" w:semiHidden="1" w:unhideWhenUsed="1"/>
+    <w:lsdException w:name="Table Columns 4" w:semiHidden="1" w:unhideWhenUsed="1"/>
+    <w:lsdException w:name="Table Columns 5" w:semiHidden="1" w:unhideWhenUsed="1"/>
+    <w:lsdException w:name="Table Grid 1" w:semiHidden="1" w:unhideWhenUsed="1"/>
+    <w:lsdException w:name="Table Grid 2" w:semiHidden="1" w:unhideWhenUsed="1"/>
+    <w:lsdException w:name="Table Grid 3" w:semiHidden="1" w:unhideWhenUsed="1"/>
+    <w:lsdException w:name="Table Grid 4" w:semiHidden="1" w:unhideWhenUsed="1"/>
+    <w:lsdException w:name="Table Grid 5" w:semiHidden="1" w:unhideWhenUsed="1"/>
+    <w:lsdException w:name="Table Grid 6" w:semiHidden="1" w:unhideWhenUsed="1"/>
+    <w:lsdException w:name="Table Grid 7" w:semiHidden="1" w:unhideWhenUsed="1"/>
+    <w:lsdException w:name="Table Grid 8" w:semiHidden="1" w:unhideWhenUsed="1"/>
+    <w:lsdException w:name="Table List 1" w:semiHidden="1" w:unhideWhenUsed="1"/>
+    <w:lsdException w:name="Table List 2" w:semiHidden="1" w:unhideWhenUsed="1"/>
+    <w:lsdException w:name="Table List 3" w:semiHidden="1" w:unhideWhenUsed="1"/>
+    <w:lsdException w:name="Table List 4" w:semiHidden="1" w:unhideWhenUsed="1"/>
+    <w:lsdException w:name="Table List 5" w:semiHidden="1" w:unhideWhenUsed="1"/>
+    <w:lsdException w:name="Table List 6" w:semiHidden="1" w:unhideWhenUsed="1"/>
+    <w:lsdException w:name="Table List 7" w:semiHidden="1" w:unhideWhenUsed="1"/>
+    <w:lsdException w:name="Table List 8" w:semiHidden="1" w:unhideWhenUsed="1"/>
+    <w:lsdException w:name="Table 3D effects 1" w:semiHidden="1" w:unhideWhenUsed="1"/>
+    <w:lsdException w:name="Table 3D effects 2" w:semiHidden="1" w:unhideWhenUsed="1"/>
+    <w:lsdException w:name="Table 3D effects 3" w:semiHidden="1" w:unhideWhenUsed="1"/>
+    <w:lsdException w:name="Table Contemporary" w:semiHidden="1" w:unhideWhenUsed="1"/>
+    <w:lsdException w:name="Table Elegant" w:semiHidden="1" w:unhideWhenUsed="1"/>
+    <w:lsdException w:name="Table Professional" w:semiHidden="1" w:unhideWhenUsed="1"/>
+    <w:lsdException w:name="Table Subtle 1" w:semiHidden="1" w:unhideWhenUsed="1"/>
+    <w:lsdException w:name="Table Subtle 2" w:semiHidden="1" w:unhideWhenUsed="1"/>
+    <w:lsdException w:name="Table Web 1" w:semiHidden="1" w:unhideWhenUsed="1"/>
+    <w:lsdException w:name="Table Web 2" w:semiHidden="1" w:unhideWhenUsed="1"/>
+    <w:lsdException w:name="Table Web 3" w:semiHidden="1" w:unhideWhenUsed="1"/>
+    <w:lsdException w:name="Balloon Text" w:semiHidden="1" w:unhideWhenUsed="1"/>
+    <w:lsdException w:name="Table Grid" w:uiPriority="59"/>
+    <w:lsdException w:name="Table Theme" w:semiHidden="1" w:unhideWhenUsed="1"/>
+    <w:lsdException w:name="Placeholder Text" w:semiHidden="1"/>
+    <w:lsdException w:name="No Spacing" w:uiPriority="1" w:qFormat="1"/>
+    <w:lsdException w:name="Light Shading" w:uiPriority="60"/>
+    <w:lsdException w:name="Light List" w:uiPriority="61"/>
+    <w:lsdException w:name="Light Grid" w:uiPriority="62"/>
+    <w:lsdException w:name="Medium Shading 1" w:uiPriority="63"/>
+    <w:lsdException w:name="Medium Shading 2" w:uiPriority="64"/>
+    <w:lsdException w:name="Medium List 1" w:uiPriority="65"/>
+    <w:lsdException w:name="Medium List 2" w:uiPriority="66"/>
+    <w:lsdException w:name="Medium Grid 1" w:uiPriority="67"/>
+    <w:lsdException w:name="Medium Grid 2" w:uiPriority="68"/>
+    <w:lsdException w:name="Medium Grid 3" w:uiPriority="69"/>
+    <w:lsdException w:name="Dark List" w:uiPriority="70"/>
+    <w:lsdException w:name="Colorful Shading" w:uiPriority="71"/>
+    <w:lsdException w:name="Colorful List" w:uiPriority="72"/>
+    <w:lsdException w:name="Colorful Grid" w:uiPriority="73"/>
+    <w:lsdException w:name="Light Shading Accent 1" w:uiPriority="60"/>
+    <w:lsdException w:name="Light List Accent 1" w:uiPriority="61"/>
+    <w:lsdException w:name="Light Grid Accent 1" w:uiPriority="62"/>
+    <w:lsdException w:name="Medium Shading 1 Accent 1" w:uiPriority="63"/>
+    <w:lsdException w:name="Medium Shading 2 Accent 1" w:uiPriority="64"/>
+    <w:lsdException w:name="Medium List 1 Accent 1" w:uiPriority="65"/>
+    <w:lsdException w:name="Revision" w:semiHidden="1"/>
+    <w:lsdException w:name="List Paragraph" w:uiPriority="34" w:qFormat="1"/>
+    <w:lsdException w:name="Quote" w:uiPriority="29" w:qFormat="1"/>
+    <w:lsdException w:name="Intense Quote" w:uiPriority="30" w:qFormat="1"/>
+    <w:lsdException w:name="Medium List 2 Accent 1" w:uiPriority="66"/>
+    <w:lsdException w:name="Medium Grid 1 Accent 1" w:uiPriority="67"/>
+    <w:lsdException w:name="Medium Grid 2 Accent 1" w:uiPriority="68"/>
+    <w:lsdException w:name="Medium Grid 3 Accent 1" w:uiPriority="69"/>
+    <w:lsdException w:name="Dark List Accent 1" w:uiPriority="70"/>
+    <w:lsdException w:name="Colorful Shading Accent 1" w:uiPriority="71"/>
+    <w:lsdException w:name="Colorful List Accent 1" w:uiPriority="72"/>
+    <w:lsdException w:name="Colorful Grid Accent 1" w:uiPriority="73"/>
+    <w:lsdException w:name="Light Shading Accent 2" w:uiPriority="60"/>
+    <w:lsdException w:name="Light List Accent 2" w:uiPriority="61"/>
+    <w:lsdException w:name="Light Grid Accent 2" w:uiPriority="62"/>
+    <w:lsdException w:name="Medium Shading 1 Accent 2" w:uiPriority="63"/>
+    <w:lsdException w:name="Medium Shading 2 Accent 2" w:uiPriority="64"/>
+    <w:lsdException w:name="Medium List 1 Accent 2" w:uiPriority="65"/>
+    <w:lsdException w:name="Medium List 2 Accent 2" w:uiPriority="66"/>
+    <w:lsdException w:name="Medium Grid 1 Accent 2" w:uiPriority="67"/>
+    <w:lsdException w:name="Medium Grid 2 Accent 2" w:uiPriority="68"/>
+    <w:lsdException w:name="Medium Grid 3 Accent 2" w:uiPriority="69"/>
+    <w:lsdException w:name="Dark List Accent 2" w:uiPriority="70"/>
+    <w:lsdException w:name="Colorful Shading Accent 2" w:uiPriority="71"/>
+    <w:lsdException w:name="Colorful List Accent 2" w:uiPriority="72"/>
+    <w:lsdException w:name="Colorful Grid Accent 2" w:uiPriority="73"/>
+    <w:lsdException w:name="Light Shading Accent 3" w:uiPriority="60"/>
+    <w:lsdException w:name="Light List Accent 3" w:uiPriority="61"/>
+    <w:lsdException w:name="Light Grid Accent 3" w:uiPriority="62"/>
+    <w:lsdException w:name="Medium Shading 1 Accent 3" w:uiPriority="63"/>
+    <w:lsdException w:name="Medium Shading 2 Accent 3" w:uiPriority="64"/>
+    <w:lsdException w:name="Medium List 1 Accent 3" w:uiPriority="65"/>
+    <w:lsdException w:name="Medium List 2 Accent 3" w:uiPriority="66"/>
+    <w:lsdException w:name="Medium Grid 1 Accent 3" w:uiPriority="67"/>
+    <w:lsdException w:name="Medium Grid 2 Accent 3" w:uiPriority="68"/>
+    <w:lsdException w:name="Medium Grid 3 Accent 3" w:uiPriority="69"/>
+    <w:lsdException w:name="Dark List Accent 3" w:uiPriority="70"/>
+    <w:lsdException w:name="Colorful Shading Accent 3" w:uiPriority="71"/>
+    <w:lsdException w:name="Colorful List Accent 3" w:uiPriority="72"/>
+    <w:lsdException w:name="Colorful Grid Accent 3" w:uiPriority="73"/>
+    <w:lsdException w:name="Light Shading Accent 4" w:uiPriority="60"/>
+    <w:lsdException w:name="Light List Accent 4" w:uiPriority="61"/>
+    <w:lsdException w:name="Light Grid Accent 4" w:uiPriority="62"/>
+    <w:lsdException w:name="Medium Shading 1 Accent 4" w:uiPriority="63"/>
+    <w:lsdException w:name="Medium Shading 2 Accent 4" w:uiPriority="64"/>
+    <w:lsdException w:name="Medium List 1 Accent 4" w:uiPriority="65"/>
+    <w:lsdException w:name="Medium List 2 Accent 4" w:uiPriority="66"/>
+    <w:lsdException w:name="Medium Grid 1 Accent 4" w:uiPriority="67"/>
+    <w:lsdException w:name="Medium Grid 2 Accent 4" w:uiPriority="68"/>
+    <w:lsdException w:name="Medium Grid 3 Accent 4" w:uiPriority="69"/>
+    <w:lsdException w:name="Dark List Accent 4" w:uiPriority="70"/>
+    <w:lsdException w:name="Colorful Shading Accent 4" w:uiPriority="71"/>
+    <w:lsdException w:name="Colorful List Accent 4" w:uiPriority="72"/>
+    <w:lsdException w:name="Colorful Grid Accent 4" w:uiPriority="73"/>
+    <w:lsdException w:name="Light Shading Accent 5" w:uiPriority="60"/>
+    <w:lsdException w:name="Light List Accent 5" w:uiPriority="61"/>
+    <w:lsdException w:name="Light Grid Accent 5" w:uiPriority="62"/>
+    <w:lsdException w:name="Medium Shading 1 Accent 5" w:uiPriority="63"/>
+    <w:lsdException w:name="Medium Shading 2 Accent 5" w:uiPriority="64"/>
+    <w:lsdException w:name="Medium List 1 Accent 5" w:uiPriority="65"/>
+    <w:lsdException w:name="Medium List 2 Accent 5" w:uiPriority="66"/>
+    <w:lsdException w:name="Medium Grid 1 Accent 5" w:uiPriority="67"/>
+    <w:lsdException w:name="Medium Grid 2 Accent 5" w:uiPriority="68"/>
+    <w:lsdException w:name="Medium Grid 3 Accent 5" w:uiPriority="69"/>
+    <w:lsdException w:name="Dark List Accent 5" w:uiPriority="70"/>
+    <w:lsdException w:name="Colorful Shading Accent 5" w:uiPriority="71"/>
+    <w:lsdException w:name="Colorful List Accent 5" w:uiPriority="72"/>
+    <w:lsdException w:name="Colorful Grid Accent 5" w:uiPriority="73"/>
+    <w:lsdException w:name="Light Shading Accent 6" w:uiPriority="60"/>
+    <w:lsdException w:name="Light List Accent 6" w:uiPriority="61"/>
+    <w:lsdException w:name="Light Grid Accent 6" w:uiPriority="62"/>
+    <w:lsdException w:name="Medium Shading 1 Accent 6" w:uiPriority="63"/>
+    <w:lsdException w:name="Medium Shading 2 Accent 6" w:uiPriority="64"/>
+    <w:lsdException w:name="Medium List 1 Accent 6" w:uiPriority="65"/>
+    <w:lsdException w:name="Medium List 2 Accent 6" w:uiPriority="66"/>
+    <w:lsdException w:name="Medium Grid 1 Accent 6" w:uiPriority="67"/>
+    <w:lsdException w:name="Medium Grid 2 Accent 6" w:uiPriority="68"/>
+    <w:lsdException w:name="Medium Grid 3 Accent 6" w:uiPriority="69"/>
+    <w:lsdException w:name="Dark List Accent 6" w:uiPriority="70"/>
+    <w:lsdException w:name="Colorful Shading Accent 6" w:uiPriority="71"/>
+    <w:lsdException w:name="Colorful List Accent 6" w:uiPriority="72"/>
+    <w:lsdException w:name="Colorful Grid Accent 6" w:uiPriority="73"/>
+    <w:lsdException w:name="Subtle Emphasis" w:uiPriority="19" w:qFormat="1"/>
+    <w:lsdException w:name="Intense Emphasis" w:uiPriority="21" w:qFormat="1"/>
+    <w:lsdException w:name="Subtle Reference" w:uiPriority="31" w:qFormat="1"/>
+    <w:lsdException w:name="Intense Reference" w:uiPriority="32" w:qFormat="1"/>
+    <w:lsdException w:name="Book Title" w:uiPriority="33" w:qFormat="1"/>
+    <w:lsdException w:name="Bibliography" w:semiHidden="1" w:uiPriority="37" w:unhideWhenUsed="1"/>
+    <w:lsdException w:name="TOC Heading" w:semiHidden="1" w:uiPriority="39" w:unhideWhenUsed="1" w:qFormat="1"/>
+    <w:lsdException w:name="Plain Table 1" w:uiPriority="41"/>
+    <w:lsdException w:name="Plain Table 2" w:uiPriority="42"/>
+    <w:lsdException w:name="Plain Table 3" w:uiPriority="43"/>
+    <w:lsdException w:name="Plain Table 4" w:uiPriority="44"/>
+    <w:lsdException w:name="Plain Table 5" w:uiPriority="45"/>
+    <w:lsdException w:name="Grid Table Light" w:uiPriority="40"/>
+    <w:lsdException w:name="Grid Table 1 Light" w:uiPriority="46"/>
+    <w:lsdException w:name="Grid Table 2" w:uiPriority="47"/>
+    <w:lsdException w:name="Grid Table 3" w:uiPriority="48"/>
+    <w:lsdException w:name="Grid Table 4" w:uiPriority="49"/>
+    <w:lsdException w:name="Grid Table 5 Dark" w:uiPriority="50"/>
+    <w:lsdException w:name="Grid Table 6 Colorful" w:uiPriority="51"/>
+    <w:lsdException w:name="Grid Table 7 Colorful" w:uiPriority="52"/>
+    <w:lsdException w:name="Grid Table 1 Light Accent 1" w:uiPriority="46"/>
+    <w:lsdException w:name="Grid Table 2 Accent 1" w:uiPriority="47"/>
+    <w:lsdException w:name="Grid Table 3 Accent 1" w:uiPriority="48"/>
+    <w:lsdException w:name="Grid Table 4 Accent 1" w:uiPriority="49"/>
+    <w:lsdException w:name="Grid Table 5 Dark Accent 1" w:uiPriority="50"/>
+    <w:lsdException w:name="Grid Table 6 Colorful Accent 1" w:uiPriority="51"/>
+    <w:lsdException w:name="Grid Table 7 Colorful Accent 1" w:uiPriority="52"/>
+    <w:lsdException w:name="Grid Table 1 Light Accent 2" w:uiPriority="46"/>
+    <w:lsdException w:name="Grid Table 2 Accent 2" w:uiPriority="47"/>
+    <w:lsdException w:name="Grid Table 3 Accent 2" w:uiPriority="48"/>
+    <w:lsdException w:name="Grid Table 4 Accent 2" w:uiPriority="49"/>
+    <w:lsdException w:name="Grid Table 5 Dark Accent 2" w:uiPriority="50"/>
+    <w:lsdException w:name="Grid Table 6 Colorful Accent 2" w:uiPriority="51"/>
+    <w:lsdException w:name="Grid Table 7 Colorful Accent 2" w:uiPriority="52"/>
+    <w:lsdException w:name="Grid Table 1 Light Accent 3" w:uiPriority="46"/>
+    <w:lsdException w:name="Grid Table 2 Accent 3" w:uiPriority="47"/>
+    <w:lsdException w:name="Grid Table 3 Accent 3" w:uiPriority="48"/>
+    <w:lsdException w:name="Grid Table 4 Accent 3" w:uiPriority="49"/>
+    <w:lsdException w:name="Grid Table 5 Dark Accent 3" w:uiPriority="50"/>
+    <w:lsdException w:name="Grid Table 6 Colorful Accent 3" w:uiPriority="51"/>
+    <w:lsdException w:name="Grid Table 7 Colorful Accent 3" w:uiPriority="52"/>
+    <w:lsdException w:name="Grid Table 1 Light Accent 4" w:uiPriority="46"/>
+    <w:lsdException w:name="Grid Table 2 Accent 4" w:uiPriority="47"/>
+    <w:lsdException w:name="Grid Table 3 Accent 4" w:uiPriority="48"/>
+    <w:lsdException w:name="Grid Table 4 Accent 4" w:uiPriority="49"/>
+    <w:lsdException w:name="Grid Table 5 Dark Accent 4" w:uiPriority="50"/>
+    <w:lsdException w:name="Grid Table 6 Colorful Accent 4" w:uiPriority="51"/>
+    <w:lsdException w:name="Grid Table 7 Colorful Accent 4" w:uiPriority="52"/>
+    <w:lsdException w:name="Grid Table 1 Light Accent 5" w:uiPriority="46"/>
+    <w:lsdException w:name="Grid Table 2 Accent 5" w:uiPriority="47"/>
+    <w:lsdException w:name="Grid Table 3 Accent 5" w:uiPriority="48"/>
+    <w:lsdException w:name="Grid Table 4 Accent 5" w:uiPriority="49"/>
+    <w:lsdException w:name="Grid Table 5 Dark Accent 5" w:uiPriority="50"/>
+    <w:lsdException w:name="Grid Table 6 Colorful Accent 5" w:uiPriority="51"/>
+    <w:lsdException w:name="Grid Table 7 Colorful Accent 5" w:uiPriority="52"/>
+    <w:lsdException w:name="Grid Table 1 Light Accent 6" w:uiPriority="46"/>
+    <w:lsdException w:name="Grid Table 2 Accent 6" w:uiPriority="47"/>
+    <w:lsdException w:name="Grid Table 3 Accent 6" w:uiPriority="48"/>
+    <w:lsdException w:name="Grid Table 4 Accent 6" w:uiPriority="49"/>
+    <w:lsdException w:name="Grid Table 5 Dark Accent 6" w:uiPriority="50"/>
+    <w:lsdException w:name="Grid Table 6 Colorful Accent 6" w:uiPriority="51"/>
+    <w:lsdException w:name="Grid Table 7 Colorful Accent 6" w:uiPriority="52"/>
+    <w:lsdException w:name="List Table 1 Light" w:uiPriority="46"/>
+    <w:lsdException w:name="List Table 2" w:uiPriority="47"/>
+    <w:lsdException w:name="List Table 3" w:uiPriority="48"/>
+    <w:lsdException w:name="List Table 4" w:uiPriority="49"/>
+    <w:lsdException w:name="List Table 5 Dark" w:uiPriority="50"/>
+    <w:lsdException w:name="List Table 6 Colorful" w:uiPriority="51"/>
+    <w:lsdException w:name="List Table 7 Colorful" w:uiPriority="52"/>
+    <w:lsdException w:name="List Table 1 Light Accent 1" w:uiPriority="46"/>
+    <w:lsdException w:name="List Table 2 Accent 1" w:uiPriority="47"/>
+    <w:lsdException w:name="List Table 3 Accent 1" w:uiPriority="48"/>
+    <w:lsdException w:name="List Table 4 Accent 1" w:uiPriority="49"/>
+    <w:lsdException w:name="List Table 5 Dark Accent 1" w:uiPriority="50"/>
+    <w:lsdException w:name="List Table 6 Colorful Accent 1" w:uiPriority="51"/>
+    <w:lsdException w:name="List Table 7 Colorful Accent 1" w:uiPriority="52"/>
+    <w:lsdException w:name="List Table 1 Light Accent 2" w:uiPriority="46"/>
+    <w:lsdException w:name="List Table 2 Accent 2" w:uiPriority="47"/>
+    <w:lsdException w:name="List Table 3 Accent 2" w:uiPriority="48"/>
+    <w:lsdException w:name="List Table 4 Accent 2" w:uiPriority="49"/>
+    <w:lsdException w:name="List Table 5 Dark Accent 2" w:uiPriority="50"/>
+    <w:lsdException w:name="List Table 6 Colorful Accent 2" w:uiPriority="51"/>
+    <w:lsdException w:name="List Table 7 Colorful Accent 2" w:uiPriority="52"/>
+    <w:lsdException w:name="List Table 1 Light Accent 3" w:uiPriority="46"/>
+    <w:lsdException w:name="List Table 2 Accent 3" w:uiPriority="47"/>
+    <w:lsdException w:name="List Table 3 Accent 3" w:uiPriority="48"/>
+    <w:lsdException w:name="List Table 4 Accent 3" w:uiPriority="49"/>
+    <w:lsdException w:name="List Table 5 Dark Accent 3" w:uiPriority="50"/>
+    <w:lsdException w:name="List Table 6 Colorful Accent 3" w:uiPriority="51"/>
+    <w:lsdException w:name="List Table 7 Colorful Accent 3" w:uiPriority="52"/>
+    <w:lsdException w:name="List Table 1 Light Accent 4" w:uiPriority="46"/>
+    <w:lsdException w:name="List Table 2 Accent 4" w:uiPriority="47"/>
+    <w:lsdException w:name="List Table 3 Accent 4" w:uiPriority="48"/>
+    <w:lsdException w:name="List Table 4 Accent 4" w:uiPriority="49"/>
+    <w:lsdException w:name="List Table 5 Dark Accent 4" w:uiPriority="50"/>
+    <w:lsdException w:name="List Table 6 Colorful Accent 4" w:uiPriority="51"/>
+    <w:lsdException w:name="List Table 7 Colorful Accent 4" w:uiPriority="52"/>
+    <w:lsdException w:name="List Table 1 Light Accent 5" w:uiPriority="46"/>
+    <w:lsdException w:name="List Table 2 Accent 5" w:uiPriority="47"/>
+    <w:lsdException w:name="List Table 3 Accent 5" w:uiPriority="48"/>
+    <w:lsdException w:name="List Table 4 Accent 5" w:uiPriority="49"/>
+    <w:lsdException w:name="List Table 5 Dark Accent 5" w:uiPriority="50"/>
+    <w:lsdException w:name="List Table 6 Colorful Accent 5" w:uiPriority="51"/>
+    <w:lsdException w:name="List Table 7 Colorful Accent 5" w:uiPriority="52"/>
+    <w:lsdException w:name="List Table 1 Light Accent 6" w:uiPriority="46"/>
+    <w:lsdException w:name="List Table 2 Accent 6" w:uiPriority="47"/>
+    <w:lsdException w:name="List Table 3 Accent 6" w:uiPriority="48"/>
+    <w:lsdException w:name="List Table 4 Accent 6" w:uiPriority="49"/>
+    <w:lsdException w:name="List Table 5 Dark Accent 6" w:uiPriority="50"/>
+    <w:lsdException w:name="List Table 6 Colorful Accent 6" w:uiPriority="51"/>
+    <w:lsdException w:name="List Table 7 Colorful Accent 6" w:uiPriority="52"/>
   </w:latentStyles>
   <w:style w:type="paragraph" w:default="1" w:styleId="a">
     <w:name w:val="Normal"/>
@@ -19462,406 +19986,6 @@
     <w:name w:val="Default Paragraph Font"/>
     <w:uiPriority w:val="1"/>
     <w:semiHidden/>
-    <w:unhideWhenUsed/>
-  </w:style>
-  <w:style w:type="table" w:default="1" w:styleId="a1">
-    <w:name w:val="Normal Table"/>
-    <w:uiPriority w:val="99"/>
-    <w:semiHidden/>
-    <w:unhideWhenUsed/>
-    <w:qFormat/>
-    <w:tblPr>
-      <w:tblInd w:w="0" w:type="dxa"/>
-      <w:tblCellMar>
-        <w:top w:w="0" w:type="dxa"/>
-        <w:left w:w="108" w:type="dxa"/>
-        <w:bottom w:w="0" w:type="dxa"/>
-        <w:right w:w="108" w:type="dxa"/>
-      </w:tblCellMar>
-    </w:tblPr>
-  </w:style>
-  <w:style w:type="numbering" w:default="1" w:styleId="a2">
-    <w:name w:val="No List"/>
-    <w:uiPriority w:val="99"/>
-    <w:semiHidden/>
-    <w:unhideWhenUsed/>
-  </w:style>
-  <w:style w:type="paragraph" w:styleId="a3">
-    <w:name w:val="No Spacing"/>
-    <w:uiPriority w:val="1"/>
-    <w:qFormat/>
-    <w:rsid w:val="00F82E67"/>
-    <w:pPr>
-      <w:spacing w:after="0" w:line="240" w:lineRule="auto"/>
-    </w:pPr>
-  </w:style>
-  <w:style w:type="character" w:styleId="a4">
-    <w:name w:val="Strong"/>
-    <w:basedOn w:val="a0"/>
-    <w:uiPriority w:val="22"/>
-    <w:qFormat/>
-    <w:rsid w:val="004E06E2"/>
-    <w:rPr>
-      <w:b/>
-      <w:bCs/>
-    </w:rPr>
-  </w:style>
-  <w:style w:type="character" w:styleId="HTML">
-    <w:name w:val="HTML Code"/>
-    <w:basedOn w:val="a0"/>
-    <w:uiPriority w:val="99"/>
-    <w:semiHidden/>
-    <w:unhideWhenUsed/>
-    <w:rsid w:val="004E06E2"/>
-    <w:rPr>
-      <w:rFonts w:ascii="Courier New" w:eastAsia="Times New Roman" w:hAnsi="Courier New" w:cs="Courier New"/>
-      <w:sz w:val="20"/>
-      <w:szCs w:val="20"/>
-    </w:rPr>
-  </w:style>
-  <w:style w:type="paragraph" w:styleId="a5">
-    <w:name w:val="List Paragraph"/>
-    <w:basedOn w:val="a"/>
-    <w:uiPriority w:val="34"/>
-    <w:qFormat/>
-    <w:rsid w:val="004E06E2"/>
-    <w:pPr>
-      <w:ind w:left="720"/>
-      <w:contextualSpacing/>
-    </w:pPr>
-  </w:style>
-  <w:style w:type="character" w:styleId="a6">
-    <w:name w:val="Hyperlink"/>
-    <w:basedOn w:val="a0"/>
-    <w:uiPriority w:val="99"/>
-    <w:unhideWhenUsed/>
-    <w:rsid w:val="00BB402F"/>
-    <w:rPr>
-      <w:color w:val="0000FF" w:themeColor="hyperlink"/>
-      <w:u w:val="single"/>
-    </w:rPr>
-  </w:style>
-  <w:style w:type="character" w:customStyle="1" w:styleId="20">
-    <w:name w:val="Заголовок 2 Знак"/>
-    <w:basedOn w:val="a0"/>
-    <w:link w:val="2"/>
-    <w:uiPriority w:val="9"/>
-    <w:rsid w:val="00AF0A53"/>
-    <w:rPr>
-      <w:rFonts w:asciiTheme="majorHAnsi" w:eastAsiaTheme="majorEastAsia" w:hAnsiTheme="majorHAnsi" w:cstheme="majorBidi"/>
-      <w:b/>
-      <w:bCs/>
-      <w:color w:val="4F81BD" w:themeColor="accent1"/>
-      <w:sz w:val="26"/>
-      <w:szCs w:val="26"/>
-    </w:rPr>
-  </w:style>
-  <w:style w:type="paragraph" w:styleId="HTML0">
-    <w:name w:val="HTML Preformatted"/>
-    <w:basedOn w:val="a"/>
-    <w:link w:val="HTML1"/>
-    <w:uiPriority w:val="99"/>
-    <w:semiHidden/>
-    <w:unhideWhenUsed/>
-    <w:rsid w:val="00DB6900"/>
-    <w:pPr>
-      <w:tabs>
-        <w:tab w:val="left" w:pos="916"/>
-        <w:tab w:val="left" w:pos="1832"/>
-        <w:tab w:val="left" w:pos="2748"/>
-        <w:tab w:val="left" w:pos="3664"/>
-        <w:tab w:val="left" w:pos="4580"/>
-        <w:tab w:val="left" w:pos="5496"/>
-        <w:tab w:val="left" w:pos="6412"/>
-        <w:tab w:val="left" w:pos="7328"/>
-        <w:tab w:val="left" w:pos="8244"/>
-        <w:tab w:val="left" w:pos="9160"/>
-        <w:tab w:val="left" w:pos="10076"/>
-        <w:tab w:val="left" w:pos="10992"/>
-        <w:tab w:val="left" w:pos="11908"/>
-        <w:tab w:val="left" w:pos="12824"/>
-        <w:tab w:val="left" w:pos="13740"/>
-        <w:tab w:val="left" w:pos="14656"/>
-      </w:tabs>
-      <w:spacing w:after="0" w:line="240" w:lineRule="auto"/>
-    </w:pPr>
-    <w:rPr>
-      <w:rFonts w:ascii="Courier New" w:eastAsia="Times New Roman" w:hAnsi="Courier New" w:cs="Courier New"/>
-      <w:sz w:val="20"/>
-      <w:szCs w:val="20"/>
-      <w:lang w:eastAsia="uk-UA"/>
-    </w:rPr>
-  </w:style>
-  <w:style w:type="character" w:customStyle="1" w:styleId="HTML1">
-    <w:name w:val="Стандартный HTML Знак"/>
-    <w:basedOn w:val="a0"/>
-    <w:link w:val="HTML0"/>
-    <w:uiPriority w:val="99"/>
-    <w:semiHidden/>
-    <w:rsid w:val="00DB6900"/>
-    <w:rPr>
-      <w:rFonts w:ascii="Courier New" w:eastAsia="Times New Roman" w:hAnsi="Courier New" w:cs="Courier New"/>
-      <w:sz w:val="20"/>
-      <w:szCs w:val="20"/>
-      <w:lang w:eastAsia="uk-UA"/>
-    </w:rPr>
-  </w:style>
-  <w:style w:type="paragraph" w:styleId="a7">
-    <w:name w:val="Balloon Text"/>
-    <w:basedOn w:val="a"/>
-    <w:link w:val="a8"/>
-    <w:uiPriority w:val="99"/>
-    <w:semiHidden/>
-    <w:unhideWhenUsed/>
-    <w:rsid w:val="00F01C76"/>
-    <w:pPr>
-      <w:spacing w:after="0" w:line="240" w:lineRule="auto"/>
-    </w:pPr>
-    <w:rPr>
-      <w:rFonts w:ascii="Tahoma" w:hAnsi="Tahoma" w:cs="Tahoma"/>
-      <w:sz w:val="16"/>
-      <w:szCs w:val="16"/>
-    </w:rPr>
-  </w:style>
-  <w:style w:type="character" w:customStyle="1" w:styleId="a8">
-    <w:name w:val="Текст выноски Знак"/>
-    <w:basedOn w:val="a0"/>
-    <w:link w:val="a7"/>
-    <w:uiPriority w:val="99"/>
-    <w:semiHidden/>
-    <w:rsid w:val="00F01C76"/>
-    <w:rPr>
-      <w:rFonts w:ascii="Tahoma" w:hAnsi="Tahoma" w:cs="Tahoma"/>
-      <w:sz w:val="16"/>
-      <w:szCs w:val="16"/>
-    </w:rPr>
-  </w:style>
-  <w:style w:type="character" w:customStyle="1" w:styleId="30">
-    <w:name w:val="Заголовок 3 Знак"/>
-    <w:basedOn w:val="a0"/>
-    <w:link w:val="3"/>
-    <w:uiPriority w:val="9"/>
-    <w:rsid w:val="00F01C76"/>
-    <w:rPr>
-      <w:rFonts w:asciiTheme="majorHAnsi" w:eastAsiaTheme="majorEastAsia" w:hAnsiTheme="majorHAnsi" w:cstheme="majorBidi"/>
-      <w:b/>
-      <w:bCs/>
-      <w:color w:val="4F81BD" w:themeColor="accent1"/>
-    </w:rPr>
-  </w:style>
-</w:styles>
-</file>
-
-<file path=word/stylesWithEffects.xml><?xml version="1.0" encoding="utf-8"?>
-<w:styles xmlns:wpc="http://schemas.microsoft.com/office/word/2010/wordprocessingCanvas" xmlns:mc="http://schemas.openxmlformats.org/markup-compatibility/2006" xmlns:o="urn:schemas-microsoft-com:office:office" xmlns:r="http://schemas.openxmlformats.org/officeDocument/2006/relationships" xmlns:m="http://schemas.openxmlformats.org/officeDocument/2006/math" xmlns:v="urn:schemas-microsoft-com:vml" xmlns:wp14="http://schemas.microsoft.com/office/word/2010/wordprocessingDrawing" xmlns:wp="http://schemas.openxmlformats.org/drawingml/2006/wordprocessingDrawing" xmlns:w10="urn:schemas-microsoft-com:office:word" xmlns:w="http://schemas.openxmlformats.org/wordprocessingml/2006/main" xmlns:w14="http://schemas.microsoft.com/office/word/2010/wordml" xmlns:wpg="http://schemas.microsoft.com/office/word/2010/wordprocessingGroup" xmlns:wpi="http://schemas.microsoft.com/office/word/2010/wordprocessingInk" xmlns:wne="http://schemas.microsoft.com/office/word/2006/wordml" xmlns:wps="http://schemas.microsoft.com/office/word/2010/wordprocessingShape" mc:Ignorable="w14 wp14">
-  <w:docDefaults>
-    <w:rPrDefault>
-      <w:rPr>
-        <w:rFonts w:asciiTheme="minorHAnsi" w:eastAsiaTheme="minorHAnsi" w:hAnsiTheme="minorHAnsi" w:cstheme="minorBidi"/>
-        <w:sz w:val="22"/>
-        <w:szCs w:val="22"/>
-        <w:lang w:val="uk-UA" w:eastAsia="en-US" w:bidi="ar-SA"/>
-      </w:rPr>
-    </w:rPrDefault>
-    <w:pPrDefault>
-      <w:pPr>
-        <w:spacing w:after="200" w:line="276" w:lineRule="auto"/>
-      </w:pPr>
-    </w:pPrDefault>
-  </w:docDefaults>
-  <w:latentStyles w:defLockedState="0" w:defUIPriority="99" w:defSemiHidden="1" w:defUnhideWhenUsed="1" w:defQFormat="0" w:count="267">
-    <w:lsdException w:name="Normal" w:semiHidden="0" w:uiPriority="0" w:unhideWhenUsed="0" w:qFormat="1"/>
-    <w:lsdException w:name="heading 1" w:semiHidden="0" w:uiPriority="9" w:unhideWhenUsed="0" w:qFormat="1"/>
-    <w:lsdException w:name="heading 2" w:uiPriority="9" w:qFormat="1"/>
-    <w:lsdException w:name="heading 3" w:uiPriority="9" w:qFormat="1"/>
-    <w:lsdException w:name="heading 4" w:uiPriority="9" w:qFormat="1"/>
-    <w:lsdException w:name="heading 5" w:uiPriority="9" w:qFormat="1"/>
-    <w:lsdException w:name="heading 6" w:uiPriority="9" w:qFormat="1"/>
-    <w:lsdException w:name="heading 7" w:uiPriority="9" w:qFormat="1"/>
-    <w:lsdException w:name="heading 8" w:uiPriority="9" w:qFormat="1"/>
-    <w:lsdException w:name="heading 9" w:uiPriority="9" w:qFormat="1"/>
-    <w:lsdException w:name="toc 1" w:uiPriority="39"/>
-    <w:lsdException w:name="toc 2" w:uiPriority="39"/>
-    <w:lsdException w:name="toc 3" w:uiPriority="39"/>
-    <w:lsdException w:name="toc 4" w:uiPriority="39"/>
-    <w:lsdException w:name="toc 5" w:uiPriority="39"/>
-    <w:lsdException w:name="toc 6" w:uiPriority="39"/>
-    <w:lsdException w:name="toc 7" w:uiPriority="39"/>
-    <w:lsdException w:name="toc 8" w:uiPriority="39"/>
-    <w:lsdException w:name="toc 9" w:uiPriority="39"/>
-    <w:lsdException w:name="caption" w:uiPriority="35" w:qFormat="1"/>
-    <w:lsdException w:name="Title" w:semiHidden="0" w:uiPriority="10" w:unhideWhenUsed="0" w:qFormat="1"/>
-    <w:lsdException w:name="Default Paragraph Font" w:uiPriority="1"/>
-    <w:lsdException w:name="Subtitle" w:semiHidden="0" w:uiPriority="11" w:unhideWhenUsed="0" w:qFormat="1"/>
-    <w:lsdException w:name="Strong" w:semiHidden="0" w:uiPriority="22" w:unhideWhenUsed="0" w:qFormat="1"/>
-    <w:lsdException w:name="Emphasis" w:semiHidden="0" w:uiPriority="20" w:unhideWhenUsed="0" w:qFormat="1"/>
-    <w:lsdException w:name="Table Grid" w:semiHidden="0" w:uiPriority="59" w:unhideWhenUsed="0"/>
-    <w:lsdException w:name="Placeholder Text" w:unhideWhenUsed="0"/>
-    <w:lsdException w:name="No Spacing" w:semiHidden="0" w:uiPriority="1" w:unhideWhenUsed="0" w:qFormat="1"/>
-    <w:lsdException w:name="Light Shading" w:semiHidden="0" w:uiPriority="60" w:unhideWhenUsed="0"/>
-    <w:lsdException w:name="Light List" w:semiHidden="0" w:uiPriority="61" w:unhideWhenUsed="0"/>
-    <w:lsdException w:name="Light Grid" w:semiHidden="0" w:uiPriority="62" w:unhideWhenUsed="0"/>
-    <w:lsdException w:name="Medium Shading 1" w:semiHidden="0" w:uiPriority="63" w:unhideWhenUsed="0"/>
-    <w:lsdException w:name="Medium Shading 2" w:semiHidden="0" w:uiPriority="64" w:unhideWhenUsed="0"/>
-    <w:lsdException w:name="Medium List 1" w:semiHidden="0" w:uiPriority="65" w:unhideWhenUsed="0"/>
-    <w:lsdException w:name="Medium List 2" w:semiHidden="0" w:uiPriority="66" w:unhideWhenUsed="0"/>
-    <w:lsdException w:name="Medium Grid 1" w:semiHidden="0" w:uiPriority="67" w:unhideWhenUsed="0"/>
-    <w:lsdException w:name="Medium Grid 2" w:semiHidden="0" w:uiPriority="68" w:unhideWhenUsed="0"/>
-    <w:lsdException w:name="Medium Grid 3" w:semiHidden="0" w:uiPriority="69" w:unhideWhenUsed="0"/>
-    <w:lsdException w:name="Dark List" w:semiHidden="0" w:uiPriority="70" w:unhideWhenUsed="0"/>
-    <w:lsdException w:name="Colorful Shading" w:semiHidden="0" w:uiPriority="71" w:unhideWhenUsed="0"/>
-    <w:lsdException w:name="Colorful List" w:semiHidden="0" w:uiPriority="72" w:unhideWhenUsed="0"/>
-    <w:lsdException w:name="Colorful Grid" w:semiHidden="0" w:uiPriority="73" w:unhideWhenUsed="0"/>
-    <w:lsdException w:name="Light Shading Accent 1" w:semiHidden="0" w:uiPriority="60" w:unhideWhenUsed="0"/>
-    <w:lsdException w:name="Light List Accent 1" w:semiHidden="0" w:uiPriority="61" w:unhideWhenUsed="0"/>
-    <w:lsdException w:name="Light Grid Accent 1" w:semiHidden="0" w:uiPriority="62" w:unhideWhenUsed="0"/>
-    <w:lsdException w:name="Medium Shading 1 Accent 1" w:semiHidden="0" w:uiPriority="63" w:unhideWhenUsed="0"/>
-    <w:lsdException w:name="Medium Shading 2 Accent 1" w:semiHidden="0" w:uiPriority="64" w:unhideWhenUsed="0"/>
-    <w:lsdException w:name="Medium List 1 Accent 1" w:semiHidden="0" w:uiPriority="65" w:unhideWhenUsed="0"/>
-    <w:lsdException w:name="Revision" w:unhideWhenUsed="0"/>
-    <w:lsdException w:name="List Paragraph" w:semiHidden="0" w:uiPriority="34" w:unhideWhenUsed="0" w:qFormat="1"/>
-    <w:lsdException w:name="Quote" w:semiHidden="0" w:uiPriority="29" w:unhideWhenUsed="0" w:qFormat="1"/>
-    <w:lsdException w:name="Intense Quote" w:semiHidden="0" w:uiPriority="30" w:unhideWhenUsed="0" w:qFormat="1"/>
-    <w:lsdException w:name="Medium List 2 Accent 1" w:semiHidden="0" w:uiPriority="66" w:unhideWhenUsed="0"/>
-    <w:lsdException w:name="Medium Grid 1 Accent 1" w:semiHidden="0" w:uiPriority="67" w:unhideWhenUsed="0"/>
-    <w:lsdException w:name="Medium Grid 2 Accent 1" w:semiHidden="0" w:uiPriority="68" w:unhideWhenUsed="0"/>
-    <w:lsdException w:name="Medium Grid 3 Accent 1" w:semiHidden="0" w:uiPriority="69" w:unhideWhenUsed="0"/>
-    <w:lsdException w:name="Dark List Accent 1" w:semiHidden="0" w:uiPriority="70" w:unhideWhenUsed="0"/>
-    <w:lsdException w:name="Colorful Shading Accent 1" w:semiHidden="0" w:uiPriority="71" w:unhideWhenUsed="0"/>
-    <w:lsdException w:name="Colorful List Accent 1" w:semiHidden="0" w:uiPriority="72" w:unhideWhenUsed="0"/>
-    <w:lsdException w:name="Colorful Grid Accent 1" w:semiHidden="0" w:uiPriority="73" w:unhideWhenUsed="0"/>
-    <w:lsdException w:name="Light Shading Accent 2" w:semiHidden="0" w:uiPriority="60" w:unhideWhenUsed="0"/>
-    <w:lsdException w:name="Light List Accent 2" w:semiHidden="0" w:uiPriority="61" w:unhideWhenUsed="0"/>
-    <w:lsdException w:name="Light Grid Accent 2" w:semiHidden="0" w:uiPriority="62" w:unhideWhenUsed="0"/>
-    <w:lsdException w:name="Medium Shading 1 Accent 2" w:semiHidden="0" w:uiPriority="63" w:unhideWhenUsed="0"/>
-    <w:lsdException w:name="Medium Shading 2 Accent 2" w:semiHidden="0" w:uiPriority="64" w:unhideWhenUsed="0"/>
-    <w:lsdException w:name="Medium List 1 Accent 2" w:semiHidden="0" w:uiPriority="65" w:unhideWhenUsed="0"/>
-    <w:lsdException w:name="Medium List 2 Accent 2" w:semiHidden="0" w:uiPriority="66" w:unhideWhenUsed="0"/>
-    <w:lsdException w:name="Medium Grid 1 Accent 2" w:semiHidden="0" w:uiPriority="67" w:unhideWhenUsed="0"/>
-    <w:lsdException w:name="Medium Grid 2 Accent 2" w:semiHidden="0" w:uiPriority="68" w:unhideWhenUsed="0"/>
-    <w:lsdException w:name="Medium Grid 3 Accent 2" w:semiHidden="0" w:uiPriority="69" w:unhideWhenUsed="0"/>
-    <w:lsdException w:name="Dark List Accent 2" w:semiHidden="0" w:uiPriority="70" w:unhideWhenUsed="0"/>
-    <w:lsdException w:name="Colorful Shading Accent 2" w:semiHidden="0" w:uiPriority="71" w:unhideWhenUsed="0"/>
-    <w:lsdException w:name="Colorful List Accent 2" w:semiHidden="0" w:uiPriority="72" w:unhideWhenUsed="0"/>
-    <w:lsdException w:name="Colorful Grid Accent 2" w:semiHidden="0" w:uiPriority="73" w:unhideWhenUsed="0"/>
-    <w:lsdException w:name="Light Shading Accent 3" w:semiHidden="0" w:uiPriority="60" w:unhideWhenUsed="0"/>
-    <w:lsdException w:name="Light List Accent 3" w:semiHidden="0" w:uiPriority="61" w:unhideWhenUsed="0"/>
-    <w:lsdException w:name="Light Grid Accent 3" w:semiHidden="0" w:uiPriority="62" w:unhideWhenUsed="0"/>
-    <w:lsdException w:name="Medium Shading 1 Accent 3" w:semiHidden="0" w:uiPriority="63" w:unhideWhenUsed="0"/>
-    <w:lsdException w:name="Medium Shading 2 Accent 3" w:semiHidden="0" w:uiPriority="64" w:unhideWhenUsed="0"/>
-    <w:lsdException w:name="Medium List 1 Accent 3" w:semiHidden="0" w:uiPriority="65" w:unhideWhenUsed="0"/>
-    <w:lsdException w:name="Medium List 2 Accent 3" w:semiHidden="0" w:uiPriority="66" w:unhideWhenUsed="0"/>
-    <w:lsdException w:name="Medium Grid 1 Accent 3" w:semiHidden="0" w:uiPriority="67" w:unhideWhenUsed="0"/>
-    <w:lsdException w:name="Medium Grid 2 Accent 3" w:semiHidden="0" w:uiPriority="68" w:unhideWhenUsed="0"/>
-    <w:lsdException w:name="Medium Grid 3 Accent 3" w:semiHidden="0" w:uiPriority="69" w:unhideWhenUsed="0"/>
-    <w:lsdException w:name="Dark List Accent 3" w:semiHidden="0" w:uiPriority="70" w:unhideWhenUsed="0"/>
-    <w:lsdException w:name="Colorful Shading Accent 3" w:semiHidden="0" w:uiPriority="71" w:unhideWhenUsed="0"/>
-    <w:lsdException w:name="Colorful List Accent 3" w:semiHidden="0" w:uiPriority="72" w:unhideWhenUsed="0"/>
-    <w:lsdException w:name="Colorful Grid Accent 3" w:semiHidden="0" w:uiPriority="73" w:unhideWhenUsed="0"/>
-    <w:lsdException w:name="Light Shading Accent 4" w:semiHidden="0" w:uiPriority="60" w:unhideWhenUsed="0"/>
-    <w:lsdException w:name="Light List Accent 4" w:semiHidden="0" w:uiPriority="61" w:unhideWhenUsed="0"/>
-    <w:lsdException w:name="Light Grid Accent 4" w:semiHidden="0" w:uiPriority="62" w:unhideWhenUsed="0"/>
-    <w:lsdException w:name="Medium Shading 1 Accent 4" w:semiHidden="0" w:uiPriority="63" w:unhideWhenUsed="0"/>
-    <w:lsdException w:name="Medium Shading 2 Accent 4" w:semiHidden="0" w:uiPriority="64" w:unhideWhenUsed="0"/>
-    <w:lsdException w:name="Medium List 1 Accent 4" w:semiHidden="0" w:uiPriority="65" w:unhideWhenUsed="0"/>
-    <w:lsdException w:name="Medium List 2 Accent 4" w:semiHidden="0" w:uiPriority="66" w:unhideWhenUsed="0"/>
-    <w:lsdException w:name="Medium Grid 1 Accent 4" w:semiHidden="0" w:uiPriority="67" w:unhideWhenUsed="0"/>
-    <w:lsdException w:name="Medium Grid 2 Accent 4" w:semiHidden="0" w:uiPriority="68" w:unhideWhenUsed="0"/>
-    <w:lsdException w:name="Medium Grid 3 Accent 4" w:semiHidden="0" w:uiPriority="69" w:unhideWhenUsed="0"/>
-    <w:lsdException w:name="Dark List Accent 4" w:semiHidden="0" w:uiPriority="70" w:unhideWhenUsed="0"/>
-    <w:lsdException w:name="Colorful Shading Accent 4" w:semiHidden="0" w:uiPriority="71" w:unhideWhenUsed="0"/>
-    <w:lsdException w:name="Colorful List Accent 4" w:semiHidden="0" w:uiPriority="72" w:unhideWhenUsed="0"/>
-    <w:lsdException w:name="Colorful Grid Accent 4" w:semiHidden="0" w:uiPriority="73" w:unhideWhenUsed="0"/>
-    <w:lsdException w:name="Light Shading Accent 5" w:semiHidden="0" w:uiPriority="60" w:unhideWhenUsed="0"/>
-    <w:lsdException w:name="Light List Accent 5" w:semiHidden="0" w:uiPriority="61" w:unhideWhenUsed="0"/>
-    <w:lsdException w:name="Light Grid Accent 5" w:semiHidden="0" w:uiPriority="62" w:unhideWhenUsed="0"/>
-    <w:lsdException w:name="Medium Shading 1 Accent 5" w:semiHidden="0" w:uiPriority="63" w:unhideWhenUsed="0"/>
-    <w:lsdException w:name="Medium Shading 2 Accent 5" w:semiHidden="0" w:uiPriority="64" w:unhideWhenUsed="0"/>
-    <w:lsdException w:name="Medium List 1 Accent 5" w:semiHidden="0" w:uiPriority="65" w:unhideWhenUsed="0"/>
-    <w:lsdException w:name="Medium List 2 Accent 5" w:semiHidden="0" w:uiPriority="66" w:unhideWhenUsed="0"/>
-    <w:lsdException w:name="Medium Grid 1 Accent 5" w:semiHidden="0" w:uiPriority="67" w:unhideWhenUsed="0"/>
-    <w:lsdException w:name="Medium Grid 2 Accent 5" w:semiHidden="0" w:uiPriority="68" w:unhideWhenUsed="0"/>
-    <w:lsdException w:name="Medium Grid 3 Accent 5" w:semiHidden="0" w:uiPriority="69" w:unhideWhenUsed="0"/>
-    <w:lsdException w:name="Dark List Accent 5" w:semiHidden="0" w:uiPriority="70" w:unhideWhenUsed="0"/>
-    <w:lsdException w:name="Colorful Shading Accent 5" w:semiHidden="0" w:uiPriority="71" w:unhideWhenUsed="0"/>
-    <w:lsdException w:name="Colorful List Accent 5" w:semiHidden="0" w:uiPriority="72" w:unhideWhenUsed="0"/>
-    <w:lsdException w:name="Colorful Grid Accent 5" w:semiHidden="0" w:uiPriority="73" w:unhideWhenUsed="0"/>
-    <w:lsdException w:name="Light Shading Accent 6" w:semiHidden="0" w:uiPriority="60" w:unhideWhenUsed="0"/>
-    <w:lsdException w:name="Light List Accent 6" w:semiHidden="0" w:uiPriority="61" w:unhideWhenUsed="0"/>
-    <w:lsdException w:name="Light Grid Accent 6" w:semiHidden="0" w:uiPriority="62" w:unhideWhenUsed="0"/>
-    <w:lsdException w:name="Medium Shading 1 Accent 6" w:semiHidden="0" w:uiPriority="63" w:unhideWhenUsed="0"/>
-    <w:lsdException w:name="Medium Shading 2 Accent 6" w:semiHidden="0" w:uiPriority="64" w:unhideWhenUsed="0"/>
-    <w:lsdException w:name="Medium List 1 Accent 6" w:semiHidden="0" w:uiPriority="65" w:unhideWhenUsed="0"/>
-    <w:lsdException w:name="Medium List 2 Accent 6" w:semiHidden="0" w:uiPriority="66" w:unhideWhenUsed="0"/>
-    <w:lsdException w:name="Medium Grid 1 Accent 6" w:semiHidden="0" w:uiPriority="67" w:unhideWhenUsed="0"/>
-    <w:lsdException w:name="Medium Grid 2 Accent 6" w:semiHidden="0" w:uiPriority="68" w:unhideWhenUsed="0"/>
-    <w:lsdException w:name="Medium Grid 3 Accent 6" w:semiHidden="0" w:uiPriority="69" w:unhideWhenUsed="0"/>
-    <w:lsdException w:name="Dark List Accent 6" w:semiHidden="0" w:uiPriority="70" w:unhideWhenUsed="0"/>
-    <w:lsdException w:name="Colorful Shading Accent 6" w:semiHidden="0" w:uiPriority="71" w:unhideWhenUsed="0"/>
-    <w:lsdException w:name="Colorful List Accent 6" w:semiHidden="0" w:uiPriority="72" w:unhideWhenUsed="0"/>
-    <w:lsdException w:name="Colorful Grid Accent 6" w:semiHidden="0" w:uiPriority="73" w:unhideWhenUsed="0"/>
-    <w:lsdException w:name="Subtle Emphasis" w:semiHidden="0" w:uiPriority="19" w:unhideWhenUsed="0" w:qFormat="1"/>
-    <w:lsdException w:name="Intense Emphasis" w:semiHidden="0" w:uiPriority="21" w:unhideWhenUsed="0" w:qFormat="1"/>
-    <w:lsdException w:name="Subtle Reference" w:semiHidden="0" w:uiPriority="31" w:unhideWhenUsed="0" w:qFormat="1"/>
-    <w:lsdException w:name="Intense Reference" w:semiHidden="0" w:uiPriority="32" w:unhideWhenUsed="0" w:qFormat="1"/>
-    <w:lsdException w:name="Book Title" w:semiHidden="0" w:uiPriority="33" w:unhideWhenUsed="0" w:qFormat="1"/>
-    <w:lsdException w:name="Bibliography" w:uiPriority="37"/>
-    <w:lsdException w:name="TOC Heading" w:uiPriority="39" w:qFormat="1"/>
-  </w:latentStyles>
-  <w:style w:type="paragraph" w:default="1" w:styleId="a">
-    <w:name w:val="Normal"/>
-    <w:qFormat/>
-    <w:rsid w:val="004E06E2"/>
-  </w:style>
-  <w:style w:type="paragraph" w:styleId="2">
-    <w:name w:val="heading 2"/>
-    <w:basedOn w:val="a"/>
-    <w:next w:val="a"/>
-    <w:link w:val="20"/>
-    <w:uiPriority w:val="9"/>
-    <w:unhideWhenUsed/>
-    <w:qFormat/>
-    <w:rsid w:val="00AF0A53"/>
-    <w:pPr>
-      <w:keepNext/>
-      <w:keepLines/>
-      <w:spacing w:before="200" w:after="0"/>
-      <w:outlineLvl w:val="1"/>
-    </w:pPr>
-    <w:rPr>
-      <w:rFonts w:asciiTheme="majorHAnsi" w:eastAsiaTheme="majorEastAsia" w:hAnsiTheme="majorHAnsi" w:cstheme="majorBidi"/>
-      <w:b/>
-      <w:bCs/>
-      <w:color w:val="4F81BD" w:themeColor="accent1"/>
-      <w:sz w:val="26"/>
-      <w:szCs w:val="26"/>
-    </w:rPr>
-  </w:style>
-  <w:style w:type="paragraph" w:styleId="3">
-    <w:name w:val="heading 3"/>
-    <w:basedOn w:val="a"/>
-    <w:next w:val="a"/>
-    <w:link w:val="30"/>
-    <w:uiPriority w:val="9"/>
-    <w:unhideWhenUsed/>
-    <w:qFormat/>
-    <w:rsid w:val="00F01C76"/>
-    <w:pPr>
-      <w:keepNext/>
-      <w:keepLines/>
-      <w:spacing w:before="200" w:after="0"/>
-      <w:outlineLvl w:val="2"/>
-    </w:pPr>
-    <w:rPr>
-      <w:rFonts w:asciiTheme="majorHAnsi" w:eastAsiaTheme="majorEastAsia" w:hAnsiTheme="majorHAnsi" w:cstheme="majorBidi"/>
-      <w:b/>
-      <w:bCs/>
-      <w:color w:val="4F81BD" w:themeColor="accent1"/>
-    </w:rPr>
-  </w:style>
-  <w:style w:type="character" w:default="1" w:styleId="a0">
-    <w:name w:val="Default Paragraph Font"/>
-    <w:uiPriority w:val="1"/>
     <w:unhideWhenUsed/>
   </w:style>
   <w:style w:type="table" w:default="1" w:styleId="a1">
@@ -20341,7 +20465,7 @@
 </file>
 
 <file path=customXml/itemProps1.xml><?xml version="1.0" encoding="utf-8"?>
-<ds:datastoreItem xmlns:ds="http://schemas.openxmlformats.org/officeDocument/2006/customXml" ds:itemID="{7DC10757-8A77-4532-9441-48037541D457}">
+<ds:datastoreItem xmlns:ds="http://schemas.openxmlformats.org/officeDocument/2006/customXml" ds:itemID="{6B032AE7-3E12-4E0A-9154-D878394CE575}">
   <ds:schemaRefs>
     <ds:schemaRef ds:uri="http://schemas.openxmlformats.org/officeDocument/2006/bibliography"/>
   </ds:schemaRefs>

</xml_diff>

<commit_message>
Update Admin Index and Edit views
</commit_message>
<xml_diff>
--- a/Documents/Аутентификация с нуля к сущ БД.docx
+++ b/Documents/Аутентификация с нуля к сущ БД.docx
@@ -1,6 +1,6 @@
 
 <file path=word/document.xml><?xml version="1.0" encoding="utf-8"?>
-<w:document xmlns:wpc="http://schemas.microsoft.com/office/word/2010/wordprocessingCanvas" xmlns:cx="http://schemas.microsoft.com/office/drawing/2014/chartex" xmlns:cx1="http://schemas.microsoft.com/office/drawing/2015/9/8/chartex" xmlns:mc="http://schemas.openxmlformats.org/markup-compatibility/2006" xmlns:o="urn:schemas-microsoft-com:office:office" xmlns:r="http://schemas.openxmlformats.org/officeDocument/2006/relationships" xmlns:m="http://schemas.openxmlformats.org/officeDocument/2006/math" xmlns:v="urn:schemas-microsoft-com:vml" xmlns:wp14="http://schemas.microsoft.com/office/word/2010/wordprocessingDrawing" xmlns:wp="http://schemas.openxmlformats.org/drawingml/2006/wordprocessingDrawing" xmlns:w10="urn:schemas-microsoft-com:office:word" xmlns:w="http://schemas.openxmlformats.org/wordprocessingml/2006/main" xmlns:w14="http://schemas.microsoft.com/office/word/2010/wordml" xmlns:w15="http://schemas.microsoft.com/office/word/2012/wordml" xmlns:w16se="http://schemas.microsoft.com/office/word/2015/wordml/symex" xmlns:wpg="http://schemas.microsoft.com/office/word/2010/wordprocessingGroup" xmlns:wpi="http://schemas.microsoft.com/office/word/2010/wordprocessingInk" xmlns:wne="http://schemas.microsoft.com/office/word/2006/wordml" xmlns:wps="http://schemas.microsoft.com/office/word/2010/wordprocessingShape" mc:Ignorable="w14 w15 w16se wp14">
+<w:document xmlns:ve="http://schemas.openxmlformats.org/markup-compatibility/2006" xmlns:o="urn:schemas-microsoft-com:office:office" xmlns:r="http://schemas.openxmlformats.org/officeDocument/2006/relationships" xmlns:m="http://schemas.openxmlformats.org/officeDocument/2006/math" xmlns:v="urn:schemas-microsoft-com:vml" xmlns:wp="http://schemas.openxmlformats.org/drawingml/2006/wordprocessingDrawing" xmlns:w10="urn:schemas-microsoft-com:office:word" xmlns:w="http://schemas.openxmlformats.org/wordprocessingml/2006/main" xmlns:wne="http://schemas.microsoft.com/office/word/2006/wordml">
   <w:body>
     <w:p>
       <w:pPr>
@@ -17,11 +17,9 @@
         </w:rPr>
         <w:t xml:space="preserve">// </w:t>
       </w:r>
-      <w:proofErr w:type="spellStart"/>
       <w:r>
         <w:t>enable-migrations</w:t>
       </w:r>
-      <w:proofErr w:type="spellEnd"/>
       <w:r>
         <w:rPr>
           <w:lang w:val="en-US"/>
@@ -140,13 +138,8 @@
       <w:r>
         <w:t xml:space="preserve"> </w:t>
       </w:r>
-      <w:proofErr w:type="spellStart"/>
-      <w:r>
-        <w:t>Add-Migration</w:t>
-      </w:r>
-      <w:proofErr w:type="spellEnd"/>
-      <w:r>
-        <w:t xml:space="preserve"> "</w:t>
+      <w:r>
+        <w:t>Add-Migration "</w:t>
       </w:r>
       <w:proofErr w:type="spellStart"/>
       <w:r>
@@ -302,9 +295,8 @@
           <w:highlight w:val="white"/>
           <w:lang w:val="en-US"/>
         </w:rPr>
-        <w:t>update-</w:t>
-      </w:r>
-      <w:proofErr w:type="gramStart"/>
+        <w:t>update-database</w:t>
+      </w:r>
       <w:r>
         <w:rPr>
           <w:rFonts w:ascii="Consolas" w:hAnsi="Consolas" w:cs="Consolas"/>
@@ -314,7 +306,7 @@
           <w:highlight w:val="white"/>
           <w:lang w:val="en-US"/>
         </w:rPr>
-        <w:t>database</w:t>
+        <w:t xml:space="preserve"> </w:t>
       </w:r>
       <w:r>
         <w:rPr>
@@ -325,30 +317,7 @@
           <w:highlight w:val="white"/>
           <w:lang w:val="en-US"/>
         </w:rPr>
-        <w:t>(</w:t>
-      </w:r>
-      <w:proofErr w:type="gramEnd"/>
-      <w:r>
-        <w:rPr>
-          <w:rFonts w:ascii="Consolas" w:hAnsi="Consolas" w:cs="Consolas"/>
-          <w:color w:val="008000"/>
-          <w:sz w:val="19"/>
-          <w:szCs w:val="19"/>
-          <w:highlight w:val="white"/>
-          <w:lang w:val="en-US"/>
-        </w:rPr>
-        <w:t>any command)</w:t>
-      </w:r>
-      <w:r>
-        <w:rPr>
-          <w:rFonts w:ascii="Consolas" w:hAnsi="Consolas" w:cs="Consolas"/>
-          <w:color w:val="008000"/>
-          <w:sz w:val="19"/>
-          <w:szCs w:val="19"/>
-          <w:highlight w:val="white"/>
-          <w:lang w:val="en-US"/>
-        </w:rPr>
-        <w:t xml:space="preserve"> -</w:t>
+        <w:t>-</w:t>
       </w:r>
       <w:proofErr w:type="spellStart"/>
       <w:r>
@@ -671,13 +640,27 @@
         <w:rPr>
           <w:lang w:val="ru-RU"/>
         </w:rPr>
-        <w:t xml:space="preserve">Чтобы разобраться как все будет (в случае с </w:t>
-      </w:r>
-      <w:proofErr w:type="spellStart"/>
+        <w:t xml:space="preserve">Чтобы </w:t>
+      </w:r>
+      <w:proofErr w:type="gramStart"/>
       <w:r>
         <w:rPr>
           <w:lang w:val="ru-RU"/>
         </w:rPr>
+        <w:t>разобраться</w:t>
+      </w:r>
+      <w:proofErr w:type="gramEnd"/>
+      <w:r>
+        <w:rPr>
+          <w:lang w:val="ru-RU"/>
+        </w:rPr>
+        <w:t xml:space="preserve"> как все будет (в случае с </w:t>
+      </w:r>
+      <w:proofErr w:type="spellStart"/>
+      <w:r>
+        <w:rPr>
+          <w:lang w:val="ru-RU"/>
+        </w:rPr>
         <w:t>ключем</w:t>
       </w:r>
       <w:proofErr w:type="spellEnd"/>
@@ -685,21 +668,7 @@
         <w:rPr>
           <w:lang w:val="ru-RU"/>
         </w:rPr>
-        <w:t xml:space="preserve"> целого типа – создадим пустой </w:t>
-      </w:r>
-      <w:proofErr w:type="gramStart"/>
-      <w:r>
-        <w:rPr>
-          <w:lang w:val="ru-RU"/>
-        </w:rPr>
-        <w:t>проект)  и</w:t>
-      </w:r>
-      <w:proofErr w:type="gramEnd"/>
-      <w:r>
-        <w:rPr>
-          <w:lang w:val="ru-RU"/>
-        </w:rPr>
-        <w:t xml:space="preserve"> посмотрим, что из этого получится.</w:t>
+        <w:t xml:space="preserve"> целого типа – создадим пустой проект)  и посмотрим, что из этого получится.</w:t>
       </w:r>
     </w:p>
     <w:p>
@@ -727,7 +696,7 @@
       <w:r>
         <w:rPr>
           <w:noProof/>
-          <w:lang w:eastAsia="uk-UA"/>
+          <w:lang w:val="ru-RU" w:eastAsia="ru-RU"/>
         </w:rPr>
         <w:drawing>
           <wp:inline distT="0" distB="0" distL="0" distR="0">
@@ -750,7 +719,7 @@
                     <a:blip r:embed="rId6" cstate="print">
                       <a:extLst>
                         <a:ext uri="{28A0092B-C50C-407E-A947-70E740481C1C}">
-                          <a14:useLocalDpi xmlns:a14="http://schemas.microsoft.com/office/drawing/2010/main" val="0"/>
+                          <a14:useLocalDpi xmlns:a14="http://schemas.microsoft.com/office/drawing/2010/main" xmlns:wps="http://schemas.microsoft.com/office/word/2010/wordprocessingShape" xmlns:wpi="http://schemas.microsoft.com/office/word/2010/wordprocessingInk" xmlns:wpg="http://schemas.microsoft.com/office/word/2010/wordprocessingGroup" xmlns:w16se="http://schemas.microsoft.com/office/word/2015/wordml/symex" xmlns:w15="http://schemas.microsoft.com/office/word/2012/wordml" xmlns:w14="http://schemas.microsoft.com/office/word/2010/wordml" xmlns:w="http://schemas.openxmlformats.org/wordprocessingml/2006/main" xmlns:w10="urn:schemas-microsoft-com:office:word" xmlns:wp14="http://schemas.microsoft.com/office/word/2010/wordprocessingDrawing" xmlns:v="urn:schemas-microsoft-com:vml" xmlns:o="urn:schemas-microsoft-com:office:office" xmlns:mc="http://schemas.openxmlformats.org/markup-compatibility/2006" xmlns:cx1="http://schemas.microsoft.com/office/drawing/2015/9/8/chartex" xmlns:cx="http://schemas.microsoft.com/office/drawing/2014/chartex" xmlns:wpc="http://schemas.microsoft.com/office/word/2010/wordprocessingCanvas" xmlns="" val="0"/>
                         </a:ext>
                       </a:extLst>
                     </a:blip>
@@ -817,7 +786,7 @@
       <w:r>
         <w:rPr>
           <w:noProof/>
-          <w:lang w:eastAsia="uk-UA"/>
+          <w:lang w:val="ru-RU" w:eastAsia="ru-RU"/>
         </w:rPr>
         <w:drawing>
           <wp:inline distT="0" distB="0" distL="0" distR="0">
@@ -840,7 +809,7 @@
                     <a:blip r:embed="rId8" cstate="print">
                       <a:extLst>
                         <a:ext uri="{28A0092B-C50C-407E-A947-70E740481C1C}">
-                          <a14:useLocalDpi xmlns:a14="http://schemas.microsoft.com/office/drawing/2010/main" val="0"/>
+                          <a14:useLocalDpi xmlns:a14="http://schemas.microsoft.com/office/drawing/2010/main" xmlns:wps="http://schemas.microsoft.com/office/word/2010/wordprocessingShape" xmlns:wpi="http://schemas.microsoft.com/office/word/2010/wordprocessingInk" xmlns:wpg="http://schemas.microsoft.com/office/word/2010/wordprocessingGroup" xmlns:w16se="http://schemas.microsoft.com/office/word/2015/wordml/symex" xmlns:w15="http://schemas.microsoft.com/office/word/2012/wordml" xmlns:w14="http://schemas.microsoft.com/office/word/2010/wordml" xmlns:w="http://schemas.openxmlformats.org/wordprocessingml/2006/main" xmlns:w10="urn:schemas-microsoft-com:office:word" xmlns:wp14="http://schemas.microsoft.com/office/word/2010/wordprocessingDrawing" xmlns:v="urn:schemas-microsoft-com:vml" xmlns:o="urn:schemas-microsoft-com:office:office" xmlns:mc="http://schemas.openxmlformats.org/markup-compatibility/2006" xmlns:cx1="http://schemas.microsoft.com/office/drawing/2015/9/8/chartex" xmlns:cx="http://schemas.microsoft.com/office/drawing/2014/chartex" xmlns:wpc="http://schemas.microsoft.com/office/word/2010/wordprocessingCanvas" xmlns="" val="0"/>
                         </a:ext>
                       </a:extLst>
                     </a:blip>
@@ -1139,7 +1108,6 @@
         </w:rPr>
         <w:t>name</w:t>
       </w:r>
-      <w:proofErr w:type="spellEnd"/>
       <w:r>
         <w:rPr>
           <w:rFonts w:ascii="Consolas" w:hAnsi="Consolas" w:cs="Consolas"/>
@@ -1150,6 +1118,7 @@
         </w:rPr>
         <w:t>=</w:t>
       </w:r>
+      <w:proofErr w:type="spellEnd"/>
       <w:r>
         <w:rPr>
           <w:rFonts w:ascii="Consolas" w:hAnsi="Consolas" w:cs="Consolas"/>
@@ -1203,7 +1172,6 @@
         </w:rPr>
         <w:t>connectionString</w:t>
       </w:r>
-      <w:proofErr w:type="spellEnd"/>
       <w:r>
         <w:rPr>
           <w:rFonts w:ascii="Consolas" w:hAnsi="Consolas" w:cs="Consolas"/>
@@ -1214,6 +1182,7 @@
         </w:rPr>
         <w:t>=</w:t>
       </w:r>
+      <w:proofErr w:type="spellEnd"/>
       <w:r>
         <w:rPr>
           <w:rFonts w:ascii="Consolas" w:hAnsi="Consolas" w:cs="Consolas"/>
@@ -1255,9 +1224,172 @@
           <w:szCs w:val="19"/>
           <w:highlight w:val="white"/>
         </w:rPr>
-        <w:t>source</w:t>
-      </w:r>
-      <w:proofErr w:type="spellEnd"/>
+        <w:t>source=localhost</w:t>
+      </w:r>
+      <w:proofErr w:type="spellEnd"/>
+      <w:r>
+        <w:rPr>
+          <w:rFonts w:ascii="Consolas" w:hAnsi="Consolas" w:cs="Consolas"/>
+          <w:color w:val="0000FF"/>
+          <w:sz w:val="19"/>
+          <w:szCs w:val="19"/>
+          <w:highlight w:val="white"/>
+        </w:rPr>
+        <w:t>;</w:t>
+      </w:r>
+      <w:proofErr w:type="spellStart"/>
+      <w:r>
+        <w:rPr>
+          <w:rFonts w:ascii="Consolas" w:hAnsi="Consolas" w:cs="Consolas"/>
+          <w:color w:val="0000FF"/>
+          <w:sz w:val="19"/>
+          <w:szCs w:val="19"/>
+          <w:highlight w:val="white"/>
+        </w:rPr>
+        <w:t>initial</w:t>
+      </w:r>
+      <w:proofErr w:type="spellEnd"/>
+      <w:r>
+        <w:rPr>
+          <w:rFonts w:ascii="Consolas" w:hAnsi="Consolas" w:cs="Consolas"/>
+          <w:color w:val="0000FF"/>
+          <w:sz w:val="19"/>
+          <w:szCs w:val="19"/>
+          <w:highlight w:val="white"/>
+        </w:rPr>
+        <w:t xml:space="preserve"> </w:t>
+      </w:r>
+      <w:proofErr w:type="spellStart"/>
+      <w:r>
+        <w:rPr>
+          <w:rFonts w:ascii="Consolas" w:hAnsi="Consolas" w:cs="Consolas"/>
+          <w:color w:val="0000FF"/>
+          <w:sz w:val="19"/>
+          <w:szCs w:val="19"/>
+          <w:highlight w:val="white"/>
+        </w:rPr>
+        <w:t>catalog=HumanResourcesUser</w:t>
+      </w:r>
+      <w:proofErr w:type="spellEnd"/>
+      <w:r>
+        <w:rPr>
+          <w:rFonts w:ascii="Consolas" w:hAnsi="Consolas" w:cs="Consolas"/>
+          <w:color w:val="0000FF"/>
+          <w:sz w:val="19"/>
+          <w:szCs w:val="19"/>
+          <w:highlight w:val="white"/>
+        </w:rPr>
+        <w:t xml:space="preserve">;             </w:t>
+      </w:r>
+      <w:proofErr w:type="spellStart"/>
+      <w:r>
+        <w:rPr>
+          <w:rFonts w:ascii="Consolas" w:hAnsi="Consolas" w:cs="Consolas"/>
+          <w:color w:val="0000FF"/>
+          <w:sz w:val="19"/>
+          <w:szCs w:val="19"/>
+          <w:highlight w:val="white"/>
+        </w:rPr>
+        <w:t>integrated</w:t>
+      </w:r>
+      <w:proofErr w:type="spellEnd"/>
+      <w:r>
+        <w:rPr>
+          <w:rFonts w:ascii="Consolas" w:hAnsi="Consolas" w:cs="Consolas"/>
+          <w:color w:val="0000FF"/>
+          <w:sz w:val="19"/>
+          <w:szCs w:val="19"/>
+          <w:highlight w:val="white"/>
+        </w:rPr>
+        <w:t xml:space="preserve"> </w:t>
+      </w:r>
+      <w:proofErr w:type="spellStart"/>
+      <w:r>
+        <w:rPr>
+          <w:rFonts w:ascii="Consolas" w:hAnsi="Consolas" w:cs="Consolas"/>
+          <w:color w:val="0000FF"/>
+          <w:sz w:val="19"/>
+          <w:szCs w:val="19"/>
+          <w:highlight w:val="white"/>
+        </w:rPr>
+        <w:t>security=True</w:t>
+      </w:r>
+      <w:proofErr w:type="spellEnd"/>
+      <w:r>
+        <w:rPr>
+          <w:rFonts w:ascii="Consolas" w:hAnsi="Consolas" w:cs="Consolas"/>
+          <w:color w:val="0000FF"/>
+          <w:sz w:val="19"/>
+          <w:szCs w:val="19"/>
+          <w:highlight w:val="white"/>
+        </w:rPr>
+        <w:t>;</w:t>
+      </w:r>
+      <w:proofErr w:type="spellStart"/>
+      <w:r>
+        <w:rPr>
+          <w:rFonts w:ascii="Consolas" w:hAnsi="Consolas" w:cs="Consolas"/>
+          <w:color w:val="0000FF"/>
+          <w:sz w:val="19"/>
+          <w:szCs w:val="19"/>
+          <w:highlight w:val="white"/>
+        </w:rPr>
+        <w:t>MultipleActiveResultSets=True</w:t>
+      </w:r>
+      <w:proofErr w:type="spellEnd"/>
+      <w:r>
+        <w:rPr>
+          <w:rFonts w:ascii="Consolas" w:hAnsi="Consolas" w:cs="Consolas"/>
+          <w:color w:val="0000FF"/>
+          <w:sz w:val="19"/>
+          <w:szCs w:val="19"/>
+          <w:highlight w:val="white"/>
+        </w:rPr>
+        <w:t>;</w:t>
+      </w:r>
+      <w:proofErr w:type="spellStart"/>
+      <w:r>
+        <w:rPr>
+          <w:rFonts w:ascii="Consolas" w:hAnsi="Consolas" w:cs="Consolas"/>
+          <w:color w:val="0000FF"/>
+          <w:sz w:val="19"/>
+          <w:szCs w:val="19"/>
+          <w:highlight w:val="white"/>
+        </w:rPr>
+        <w:t>App=EntityFramework</w:t>
+      </w:r>
+      <w:proofErr w:type="spellEnd"/>
+      <w:r>
+        <w:rPr>
+          <w:rFonts w:ascii="Consolas" w:hAnsi="Consolas" w:cs="Consolas"/>
+          <w:color w:val="000000"/>
+          <w:sz w:val="19"/>
+          <w:szCs w:val="19"/>
+          <w:highlight w:val="white"/>
+        </w:rPr>
+        <w:t>"</w:t>
+      </w:r>
+      <w:r>
+        <w:rPr>
+          <w:rFonts w:ascii="Consolas" w:hAnsi="Consolas" w:cs="Consolas"/>
+          <w:color w:val="0000FF"/>
+          <w:sz w:val="19"/>
+          <w:szCs w:val="19"/>
+          <w:highlight w:val="white"/>
+        </w:rPr>
+        <w:t xml:space="preserve"> </w:t>
+      </w:r>
+      <w:proofErr w:type="spellStart"/>
+      <w:r>
+        <w:rPr>
+          <w:rFonts w:ascii="Consolas" w:hAnsi="Consolas" w:cs="Consolas"/>
+          <w:color w:val="FF0000"/>
+          <w:sz w:val="19"/>
+          <w:szCs w:val="19"/>
+          <w:highlight w:val="white"/>
+        </w:rPr>
+        <w:t>providerName</w:t>
+      </w:r>
       <w:r>
         <w:rPr>
           <w:rFonts w:ascii="Consolas" w:hAnsi="Consolas" w:cs="Consolas"/>
@@ -1268,214 +1400,7 @@
         </w:rPr>
         <w:t>=</w:t>
       </w:r>
-      <w:proofErr w:type="spellStart"/>
-      <w:r>
-        <w:rPr>
-          <w:rFonts w:ascii="Consolas" w:hAnsi="Consolas" w:cs="Consolas"/>
-          <w:color w:val="0000FF"/>
-          <w:sz w:val="19"/>
-          <w:szCs w:val="19"/>
-          <w:highlight w:val="white"/>
-        </w:rPr>
-        <w:t>localhost;initial</w:t>
-      </w:r>
-      <w:proofErr w:type="spellEnd"/>
-      <w:r>
-        <w:rPr>
-          <w:rFonts w:ascii="Consolas" w:hAnsi="Consolas" w:cs="Consolas"/>
-          <w:color w:val="0000FF"/>
-          <w:sz w:val="19"/>
-          <w:szCs w:val="19"/>
-          <w:highlight w:val="white"/>
-        </w:rPr>
-        <w:t xml:space="preserve"> </w:t>
-      </w:r>
-      <w:proofErr w:type="spellStart"/>
-      <w:r>
-        <w:rPr>
-          <w:rFonts w:ascii="Consolas" w:hAnsi="Consolas" w:cs="Consolas"/>
-          <w:color w:val="0000FF"/>
-          <w:sz w:val="19"/>
-          <w:szCs w:val="19"/>
-          <w:highlight w:val="white"/>
-        </w:rPr>
-        <w:t>catalog</w:t>
-      </w:r>
-      <w:proofErr w:type="spellEnd"/>
-      <w:r>
-        <w:rPr>
-          <w:rFonts w:ascii="Consolas" w:hAnsi="Consolas" w:cs="Consolas"/>
-          <w:color w:val="0000FF"/>
-          <w:sz w:val="19"/>
-          <w:szCs w:val="19"/>
-          <w:highlight w:val="white"/>
-        </w:rPr>
-        <w:t>=</w:t>
-      </w:r>
-      <w:proofErr w:type="spellStart"/>
-      <w:r>
-        <w:rPr>
-          <w:rFonts w:ascii="Consolas" w:hAnsi="Consolas" w:cs="Consolas"/>
-          <w:color w:val="0000FF"/>
-          <w:sz w:val="19"/>
-          <w:szCs w:val="19"/>
-          <w:highlight w:val="white"/>
-        </w:rPr>
-        <w:t>HumanResourcesUser</w:t>
-      </w:r>
-      <w:proofErr w:type="spellEnd"/>
-      <w:r>
-        <w:rPr>
-          <w:rFonts w:ascii="Consolas" w:hAnsi="Consolas" w:cs="Consolas"/>
-          <w:color w:val="0000FF"/>
-          <w:sz w:val="19"/>
-          <w:szCs w:val="19"/>
-          <w:highlight w:val="white"/>
-        </w:rPr>
-        <w:t xml:space="preserve">;             </w:t>
-      </w:r>
-      <w:proofErr w:type="spellStart"/>
-      <w:r>
-        <w:rPr>
-          <w:rFonts w:ascii="Consolas" w:hAnsi="Consolas" w:cs="Consolas"/>
-          <w:color w:val="0000FF"/>
-          <w:sz w:val="19"/>
-          <w:szCs w:val="19"/>
-          <w:highlight w:val="white"/>
-        </w:rPr>
-        <w:t>integrated</w:t>
-      </w:r>
-      <w:proofErr w:type="spellEnd"/>
-      <w:r>
-        <w:rPr>
-          <w:rFonts w:ascii="Consolas" w:hAnsi="Consolas" w:cs="Consolas"/>
-          <w:color w:val="0000FF"/>
-          <w:sz w:val="19"/>
-          <w:szCs w:val="19"/>
-          <w:highlight w:val="white"/>
-        </w:rPr>
-        <w:t xml:space="preserve"> </w:t>
-      </w:r>
-      <w:proofErr w:type="spellStart"/>
-      <w:r>
-        <w:rPr>
-          <w:rFonts w:ascii="Consolas" w:hAnsi="Consolas" w:cs="Consolas"/>
-          <w:color w:val="0000FF"/>
-          <w:sz w:val="19"/>
-          <w:szCs w:val="19"/>
-          <w:highlight w:val="white"/>
-        </w:rPr>
-        <w:t>security</w:t>
-      </w:r>
-      <w:proofErr w:type="spellEnd"/>
-      <w:r>
-        <w:rPr>
-          <w:rFonts w:ascii="Consolas" w:hAnsi="Consolas" w:cs="Consolas"/>
-          <w:color w:val="0000FF"/>
-          <w:sz w:val="19"/>
-          <w:szCs w:val="19"/>
-          <w:highlight w:val="white"/>
-        </w:rPr>
-        <w:t>=</w:t>
-      </w:r>
-      <w:proofErr w:type="spellStart"/>
-      <w:r>
-        <w:rPr>
-          <w:rFonts w:ascii="Consolas" w:hAnsi="Consolas" w:cs="Consolas"/>
-          <w:color w:val="0000FF"/>
-          <w:sz w:val="19"/>
-          <w:szCs w:val="19"/>
-          <w:highlight w:val="white"/>
-        </w:rPr>
-        <w:t>True;MultipleActiveResultSets</w:t>
-      </w:r>
-      <w:proofErr w:type="spellEnd"/>
-      <w:r>
-        <w:rPr>
-          <w:rFonts w:ascii="Consolas" w:hAnsi="Consolas" w:cs="Consolas"/>
-          <w:color w:val="0000FF"/>
-          <w:sz w:val="19"/>
-          <w:szCs w:val="19"/>
-          <w:highlight w:val="white"/>
-        </w:rPr>
-        <w:t>=</w:t>
-      </w:r>
-      <w:proofErr w:type="spellStart"/>
-      <w:r>
-        <w:rPr>
-          <w:rFonts w:ascii="Consolas" w:hAnsi="Consolas" w:cs="Consolas"/>
-          <w:color w:val="0000FF"/>
-          <w:sz w:val="19"/>
-          <w:szCs w:val="19"/>
-          <w:highlight w:val="white"/>
-        </w:rPr>
-        <w:t>True;App</w:t>
-      </w:r>
-      <w:proofErr w:type="spellEnd"/>
-      <w:r>
-        <w:rPr>
-          <w:rFonts w:ascii="Consolas" w:hAnsi="Consolas" w:cs="Consolas"/>
-          <w:color w:val="0000FF"/>
-          <w:sz w:val="19"/>
-          <w:szCs w:val="19"/>
-          <w:highlight w:val="white"/>
-        </w:rPr>
-        <w:t>=</w:t>
-      </w:r>
-      <w:proofErr w:type="spellStart"/>
-      <w:r>
-        <w:rPr>
-          <w:rFonts w:ascii="Consolas" w:hAnsi="Consolas" w:cs="Consolas"/>
-          <w:color w:val="0000FF"/>
-          <w:sz w:val="19"/>
-          <w:szCs w:val="19"/>
-          <w:highlight w:val="white"/>
-        </w:rPr>
-        <w:t>EntityFramework</w:t>
-      </w:r>
-      <w:proofErr w:type="spellEnd"/>
-      <w:r>
-        <w:rPr>
-          <w:rFonts w:ascii="Consolas" w:hAnsi="Consolas" w:cs="Consolas"/>
-          <w:color w:val="000000"/>
-          <w:sz w:val="19"/>
-          <w:szCs w:val="19"/>
-          <w:highlight w:val="white"/>
-        </w:rPr>
-        <w:t>"</w:t>
-      </w:r>
-      <w:r>
-        <w:rPr>
-          <w:rFonts w:ascii="Consolas" w:hAnsi="Consolas" w:cs="Consolas"/>
-          <w:color w:val="0000FF"/>
-          <w:sz w:val="19"/>
-          <w:szCs w:val="19"/>
-          <w:highlight w:val="white"/>
-        </w:rPr>
-        <w:t xml:space="preserve"> </w:t>
-      </w:r>
-      <w:proofErr w:type="spellStart"/>
-      <w:r>
-        <w:rPr>
-          <w:rFonts w:ascii="Consolas" w:hAnsi="Consolas" w:cs="Consolas"/>
-          <w:color w:val="FF0000"/>
-          <w:sz w:val="19"/>
-          <w:szCs w:val="19"/>
-          <w:highlight w:val="white"/>
-        </w:rPr>
-        <w:t>providerName</w:t>
-      </w:r>
-      <w:proofErr w:type="spellEnd"/>
-      <w:r>
-        <w:rPr>
-          <w:rFonts w:ascii="Consolas" w:hAnsi="Consolas" w:cs="Consolas"/>
-          <w:color w:val="0000FF"/>
-          <w:sz w:val="19"/>
-          <w:szCs w:val="19"/>
-          <w:highlight w:val="white"/>
-        </w:rPr>
-        <w:t>=</w:t>
-      </w:r>
+      <w:proofErr w:type="spellEnd"/>
       <w:r>
         <w:rPr>
           <w:rFonts w:ascii="Consolas" w:hAnsi="Consolas" w:cs="Consolas"/>
@@ -6265,7 +6190,15 @@
       </w:r>
       <w:proofErr w:type="spellEnd"/>
       <w:r>
-        <w:t xml:space="preserve"> запустим наше </w:t>
+        <w:t xml:space="preserve"> </w:t>
+      </w:r>
+      <w:proofErr w:type="spellStart"/>
+      <w:r>
+        <w:t>запустим</w:t>
+      </w:r>
+      <w:proofErr w:type="spellEnd"/>
+      <w:r>
+        <w:t xml:space="preserve"> наше </w:t>
       </w:r>
       <w:proofErr w:type="spellStart"/>
       <w:r>
@@ -6273,7 +6206,15 @@
       </w:r>
       <w:proofErr w:type="spellEnd"/>
       <w:r>
-        <w:t xml:space="preserve">, то будем </w:t>
+        <w:t xml:space="preserve">, то </w:t>
+      </w:r>
+      <w:proofErr w:type="spellStart"/>
+      <w:r>
+        <w:t>будем</w:t>
+      </w:r>
+      <w:proofErr w:type="spellEnd"/>
+      <w:r>
+        <w:t xml:space="preserve"> </w:t>
       </w:r>
       <w:proofErr w:type="spellStart"/>
       <w:r>
@@ -8063,7 +8004,29 @@
           <w:szCs w:val="19"/>
           <w:highlight w:val="white"/>
         </w:rPr>
-        <w:t xml:space="preserve"> при старте </w:t>
+        <w:t xml:space="preserve"> при </w:t>
+      </w:r>
+      <w:proofErr w:type="spellStart"/>
+      <w:r>
+        <w:rPr>
+          <w:rFonts w:ascii="Consolas" w:hAnsi="Consolas" w:cs="Consolas"/>
+          <w:color w:val="008000"/>
+          <w:sz w:val="19"/>
+          <w:szCs w:val="19"/>
+          <w:highlight w:val="white"/>
+        </w:rPr>
+        <w:t>старте</w:t>
+      </w:r>
+      <w:proofErr w:type="spellEnd"/>
+      <w:r>
+        <w:rPr>
+          <w:rFonts w:ascii="Consolas" w:hAnsi="Consolas" w:cs="Consolas"/>
+          <w:color w:val="008000"/>
+          <w:sz w:val="19"/>
+          <w:szCs w:val="19"/>
+          <w:highlight w:val="white"/>
+        </w:rPr>
+        <w:t xml:space="preserve"> </w:t>
       </w:r>
       <w:proofErr w:type="spellStart"/>
       <w:r>
@@ -14460,7 +14423,15 @@
       </w:r>
       <w:proofErr w:type="spellEnd"/>
       <w:r>
-        <w:t xml:space="preserve"> добавим </w:t>
+        <w:t xml:space="preserve"> </w:t>
+      </w:r>
+      <w:proofErr w:type="spellStart"/>
+      <w:r>
+        <w:t>добавим</w:t>
+      </w:r>
+      <w:proofErr w:type="spellEnd"/>
+      <w:r>
+        <w:t xml:space="preserve"> </w:t>
       </w:r>
       <w:proofErr w:type="spellStart"/>
       <w:r>
@@ -15540,7 +15511,15 @@
       </w:r>
       <w:proofErr w:type="spellEnd"/>
       <w:r>
-        <w:t xml:space="preserve"> можем </w:t>
+        <w:t xml:space="preserve"> </w:t>
+      </w:r>
+      <w:proofErr w:type="spellStart"/>
+      <w:r>
+        <w:t>можем</w:t>
+      </w:r>
+      <w:proofErr w:type="spellEnd"/>
+      <w:r>
+        <w:t xml:space="preserve"> </w:t>
       </w:r>
       <w:proofErr w:type="spellStart"/>
       <w:r>
@@ -15564,7 +15543,15 @@
       </w:r>
       <w:proofErr w:type="spellEnd"/>
       <w:r>
-        <w:t xml:space="preserve">, но при </w:t>
+        <w:t xml:space="preserve">, </w:t>
+      </w:r>
+      <w:proofErr w:type="spellStart"/>
+      <w:r>
+        <w:t>но</w:t>
+      </w:r>
+      <w:proofErr w:type="spellEnd"/>
+      <w:r>
+        <w:t xml:space="preserve"> при </w:t>
       </w:r>
       <w:proofErr w:type="spellStart"/>
       <w:r>
@@ -15580,7 +15567,15 @@
       </w:r>
       <w:proofErr w:type="spellEnd"/>
       <w:r>
-        <w:t xml:space="preserve"> можем </w:t>
+        <w:t xml:space="preserve"> </w:t>
+      </w:r>
+      <w:proofErr w:type="spellStart"/>
+      <w:r>
+        <w:t>можем</w:t>
+      </w:r>
+      <w:proofErr w:type="spellEnd"/>
+      <w:r>
+        <w:t xml:space="preserve"> </w:t>
       </w:r>
       <w:proofErr w:type="spellStart"/>
       <w:r>
@@ -15614,8 +15609,13 @@
       <w:r>
         <w:t xml:space="preserve">. </w:t>
       </w:r>
-      <w:r>
-        <w:t>Добавим в наш</w:t>
+      <w:proofErr w:type="spellStart"/>
+      <w:r>
+        <w:t>Добавим</w:t>
+      </w:r>
+      <w:proofErr w:type="spellEnd"/>
+      <w:r>
+        <w:t xml:space="preserve"> в наш</w:t>
       </w:r>
       <w:r>
         <w:t xml:space="preserve"> </w:t>
@@ -16106,8 +16106,13 @@
         </w:rPr>
         <w:t>Д</w:t>
       </w:r>
-      <w:r>
-        <w:t xml:space="preserve">обавим в папку </w:t>
+      <w:proofErr w:type="spellStart"/>
+      <w:r>
+        <w:t>обавим</w:t>
+      </w:r>
+      <w:proofErr w:type="spellEnd"/>
+      <w:r>
+        <w:t xml:space="preserve"> в папку </w:t>
       </w:r>
       <w:proofErr w:type="spellStart"/>
       <w:r>
@@ -16273,6 +16278,7 @@
         </w:rPr>
         <w:t>ApplicationRole</w:t>
       </w:r>
+      <w:proofErr w:type="spellEnd"/>
       <w:r>
         <w:rPr>
           <w:rFonts w:ascii="Consolas" w:hAnsi="Consolas" w:cs="Consolas"/>
@@ -16283,6 +16289,7 @@
         </w:rPr>
         <w:t>,</w:t>
       </w:r>
+      <w:proofErr w:type="spellStart"/>
       <w:r>
         <w:rPr>
           <w:rFonts w:ascii="Consolas" w:hAnsi="Consolas" w:cs="Consolas"/>
@@ -18155,13 +18162,16 @@
       </w:r>
       <w:proofErr w:type="spellEnd"/>
       <w:r>
-        <w:t xml:space="preserve"> введем команду: </w:t>
-      </w:r>
-      <w:proofErr w:type="spellStart"/>
-      <w:r>
-        <w:t>enable-migrations</w:t>
-      </w:r>
-      <w:proofErr w:type="spellEnd"/>
+        <w:t xml:space="preserve"> </w:t>
+      </w:r>
+      <w:proofErr w:type="spellStart"/>
+      <w:r>
+        <w:t>введем</w:t>
+      </w:r>
+      <w:proofErr w:type="spellEnd"/>
+      <w:r>
+        <w:t xml:space="preserve"> команду: enable-migrations</w:t>
+      </w:r>
     </w:p>
     <w:p>
       <w:pPr>
@@ -18182,13 +18192,8 @@
         </w:rPr>
         <w:t xml:space="preserve"> </w:t>
       </w:r>
-      <w:proofErr w:type="spellStart"/>
-      <w:r>
-        <w:t>Add-Migration</w:t>
-      </w:r>
-      <w:proofErr w:type="spellEnd"/>
-      <w:r>
-        <w:t xml:space="preserve"> "</w:t>
+      <w:r>
+        <w:t>Add-Migration "</w:t>
       </w:r>
       <w:proofErr w:type="spellStart"/>
       <w:r>
@@ -19267,8 +19272,8 @@
 </file>
 
 <file path=word/numbering.xml><?xml version="1.0" encoding="utf-8"?>
-<w:numbering xmlns:wpc="http://schemas.microsoft.com/office/word/2010/wordprocessingCanvas" xmlns:cx="http://schemas.microsoft.com/office/drawing/2014/chartex" xmlns:cx1="http://schemas.microsoft.com/office/drawing/2015/9/8/chartex" xmlns:mc="http://schemas.openxmlformats.org/markup-compatibility/2006" xmlns:o="urn:schemas-microsoft-com:office:office" xmlns:r="http://schemas.openxmlformats.org/officeDocument/2006/relationships" xmlns:m="http://schemas.openxmlformats.org/officeDocument/2006/math" xmlns:v="urn:schemas-microsoft-com:vml" xmlns:wp14="http://schemas.microsoft.com/office/word/2010/wordprocessingDrawing" xmlns:wp="http://schemas.openxmlformats.org/drawingml/2006/wordprocessingDrawing" xmlns:w10="urn:schemas-microsoft-com:office:word" xmlns:w="http://schemas.openxmlformats.org/wordprocessingml/2006/main" xmlns:w14="http://schemas.microsoft.com/office/word/2010/wordml" xmlns:w15="http://schemas.microsoft.com/office/word/2012/wordml" xmlns:w16se="http://schemas.microsoft.com/office/word/2015/wordml/symex" xmlns:wpg="http://schemas.microsoft.com/office/word/2010/wordprocessingGroup" xmlns:wpi="http://schemas.microsoft.com/office/word/2010/wordprocessingInk" xmlns:wne="http://schemas.microsoft.com/office/word/2006/wordml" xmlns:wps="http://schemas.microsoft.com/office/word/2010/wordprocessingShape" mc:Ignorable="w14 w15 w16se wp14">
-  <w:abstractNum w:abstractNumId="0" w15:restartNumberingAfterBreak="0">
+<w:numbering xmlns:ve="http://schemas.openxmlformats.org/markup-compatibility/2006" xmlns:o="urn:schemas-microsoft-com:office:office" xmlns:r="http://schemas.openxmlformats.org/officeDocument/2006/relationships" xmlns:m="http://schemas.openxmlformats.org/officeDocument/2006/math" xmlns:v="urn:schemas-microsoft-com:vml" xmlns:wp="http://schemas.openxmlformats.org/drawingml/2006/wordprocessingDrawing" xmlns:w10="urn:schemas-microsoft-com:office:word" xmlns:w="http://schemas.openxmlformats.org/wordprocessingml/2006/main" xmlns:wne="http://schemas.microsoft.com/office/word/2006/wordml">
+  <w:abstractNum w:abstractNumId="0">
     <w:nsid w:val="05DA3DF5"/>
     <w:multiLevelType w:val="hybridMultilevel"/>
     <w:tmpl w:val="C75231D6"/>
@@ -19354,7 +19359,7 @@
       </w:pPr>
     </w:lvl>
   </w:abstractNum>
-  <w:abstractNum w:abstractNumId="1" w15:restartNumberingAfterBreak="0">
+  <w:abstractNum w:abstractNumId="1">
     <w:nsid w:val="0B346CFB"/>
     <w:multiLevelType w:val="hybridMultilevel"/>
     <w:tmpl w:val="B830AA08"/>
@@ -19440,7 +19445,7 @@
       </w:pPr>
     </w:lvl>
   </w:abstractNum>
-  <w:abstractNum w:abstractNumId="2" w15:restartNumberingAfterBreak="0">
+  <w:abstractNum w:abstractNumId="2">
     <w:nsid w:val="20384E02"/>
     <w:multiLevelType w:val="hybridMultilevel"/>
     <w:tmpl w:val="9A6ED8DA"/>
@@ -19542,7 +19547,7 @@
 </file>
 
 <file path=word/styles.xml><?xml version="1.0" encoding="utf-8"?>
-<w:styles xmlns:mc="http://schemas.openxmlformats.org/markup-compatibility/2006" xmlns:r="http://schemas.openxmlformats.org/officeDocument/2006/relationships" xmlns:w="http://schemas.openxmlformats.org/wordprocessingml/2006/main" xmlns:w14="http://schemas.microsoft.com/office/word/2010/wordml" xmlns:w15="http://schemas.microsoft.com/office/word/2012/wordml" xmlns:w16se="http://schemas.microsoft.com/office/word/2015/wordml/symex" mc:Ignorable="w14 w15 w16se">
+<w:styles xmlns:r="http://schemas.openxmlformats.org/officeDocument/2006/relationships" xmlns:w="http://schemas.openxmlformats.org/wordprocessingml/2006/main">
   <w:docDefaults>
     <w:rPrDefault>
       <w:rPr>
@@ -19558,378 +19563,144 @@
       </w:pPr>
     </w:pPrDefault>
   </w:docDefaults>
-  <w:latentStyles w:defLockedState="0" w:defUIPriority="99" w:defSemiHidden="0" w:defUnhideWhenUsed="0" w:defQFormat="0" w:count="371">
-    <w:lsdException w:name="Normal" w:uiPriority="0" w:qFormat="1"/>
-    <w:lsdException w:name="heading 1" w:uiPriority="9" w:qFormat="1"/>
-    <w:lsdException w:name="heading 2" w:semiHidden="1" w:uiPriority="9" w:unhideWhenUsed="1" w:qFormat="1"/>
-    <w:lsdException w:name="heading 3" w:semiHidden="1" w:uiPriority="9" w:unhideWhenUsed="1" w:qFormat="1"/>
-    <w:lsdException w:name="heading 4" w:semiHidden="1" w:uiPriority="9" w:unhideWhenUsed="1" w:qFormat="1"/>
-    <w:lsdException w:name="heading 5" w:semiHidden="1" w:uiPriority="9" w:unhideWhenUsed="1" w:qFormat="1"/>
-    <w:lsdException w:name="heading 6" w:semiHidden="1" w:uiPriority="9" w:unhideWhenUsed="1" w:qFormat="1"/>
-    <w:lsdException w:name="heading 7" w:semiHidden="1" w:uiPriority="9" w:unhideWhenUsed="1" w:qFormat="1"/>
-    <w:lsdException w:name="heading 8" w:semiHidden="1" w:uiPriority="9" w:unhideWhenUsed="1" w:qFormat="1"/>
-    <w:lsdException w:name="heading 9" w:semiHidden="1" w:uiPriority="9" w:unhideWhenUsed="1" w:qFormat="1"/>
-    <w:lsdException w:name="index 1" w:semiHidden="1" w:unhideWhenUsed="1"/>
-    <w:lsdException w:name="index 2" w:semiHidden="1" w:unhideWhenUsed="1"/>
-    <w:lsdException w:name="index 3" w:semiHidden="1" w:unhideWhenUsed="1"/>
-    <w:lsdException w:name="index 4" w:semiHidden="1" w:unhideWhenUsed="1"/>
-    <w:lsdException w:name="index 5" w:semiHidden="1" w:unhideWhenUsed="1"/>
-    <w:lsdException w:name="index 6" w:semiHidden="1" w:unhideWhenUsed="1"/>
-    <w:lsdException w:name="index 7" w:semiHidden="1" w:unhideWhenUsed="1"/>
-    <w:lsdException w:name="index 8" w:semiHidden="1" w:unhideWhenUsed="1"/>
-    <w:lsdException w:name="index 9" w:semiHidden="1" w:unhideWhenUsed="1"/>
-    <w:lsdException w:name="toc 1" w:semiHidden="1" w:uiPriority="39" w:unhideWhenUsed="1"/>
-    <w:lsdException w:name="toc 2" w:semiHidden="1" w:uiPriority="39" w:unhideWhenUsed="1"/>
-    <w:lsdException w:name="toc 3" w:semiHidden="1" w:uiPriority="39" w:unhideWhenUsed="1"/>
-    <w:lsdException w:name="toc 4" w:semiHidden="1" w:uiPriority="39" w:unhideWhenUsed="1"/>
-    <w:lsdException w:name="toc 5" w:semiHidden="1" w:uiPriority="39" w:unhideWhenUsed="1"/>
-    <w:lsdException w:name="toc 6" w:semiHidden="1" w:uiPriority="39" w:unhideWhenUsed="1"/>
-    <w:lsdException w:name="toc 7" w:semiHidden="1" w:uiPriority="39" w:unhideWhenUsed="1"/>
-    <w:lsdException w:name="toc 8" w:semiHidden="1" w:uiPriority="39" w:unhideWhenUsed="1"/>
-    <w:lsdException w:name="toc 9" w:semiHidden="1" w:uiPriority="39" w:unhideWhenUsed="1"/>
-    <w:lsdException w:name="Normal Indent" w:semiHidden="1" w:unhideWhenUsed="1"/>
-    <w:lsdException w:name="footnote text" w:semiHidden="1" w:unhideWhenUsed="1"/>
-    <w:lsdException w:name="annotation text" w:semiHidden="1" w:unhideWhenUsed="1"/>
-    <w:lsdException w:name="header" w:semiHidden="1" w:unhideWhenUsed="1"/>
-    <w:lsdException w:name="footer" w:semiHidden="1" w:unhideWhenUsed="1"/>
-    <w:lsdException w:name="index heading" w:semiHidden="1" w:unhideWhenUsed="1"/>
-    <w:lsdException w:name="caption" w:semiHidden="1" w:uiPriority="35" w:unhideWhenUsed="1" w:qFormat="1"/>
-    <w:lsdException w:name="table of figures" w:semiHidden="1" w:unhideWhenUsed="1"/>
-    <w:lsdException w:name="envelope address" w:semiHidden="1" w:unhideWhenUsed="1"/>
-    <w:lsdException w:name="envelope return" w:semiHidden="1" w:unhideWhenUsed="1"/>
-    <w:lsdException w:name="footnote reference" w:semiHidden="1" w:unhideWhenUsed="1"/>
-    <w:lsdException w:name="annotation reference" w:semiHidden="1" w:unhideWhenUsed="1"/>
-    <w:lsdException w:name="line number" w:semiHidden="1" w:unhideWhenUsed="1"/>
-    <w:lsdException w:name="page number" w:semiHidden="1" w:unhideWhenUsed="1"/>
-    <w:lsdException w:name="endnote reference" w:semiHidden="1" w:unhideWhenUsed="1"/>
-    <w:lsdException w:name="endnote text" w:semiHidden="1" w:unhideWhenUsed="1"/>
-    <w:lsdException w:name="table of authorities" w:semiHidden="1" w:unhideWhenUsed="1"/>
-    <w:lsdException w:name="macro" w:semiHidden="1" w:unhideWhenUsed="1"/>
-    <w:lsdException w:name="toa heading" w:semiHidden="1" w:unhideWhenUsed="1"/>
-    <w:lsdException w:name="List" w:semiHidden="1" w:unhideWhenUsed="1"/>
-    <w:lsdException w:name="List Bullet" w:semiHidden="1" w:unhideWhenUsed="1"/>
-    <w:lsdException w:name="List Number" w:semiHidden="1" w:unhideWhenUsed="1"/>
-    <w:lsdException w:name="List 2" w:semiHidden="1" w:unhideWhenUsed="1"/>
-    <w:lsdException w:name="List 3" w:semiHidden="1" w:unhideWhenUsed="1"/>
-    <w:lsdException w:name="List 4" w:semiHidden="1" w:unhideWhenUsed="1"/>
-    <w:lsdException w:name="List 5" w:semiHidden="1" w:unhideWhenUsed="1"/>
-    <w:lsdException w:name="List Bullet 2" w:semiHidden="1" w:unhideWhenUsed="1"/>
-    <w:lsdException w:name="List Bullet 3" w:semiHidden="1" w:unhideWhenUsed="1"/>
-    <w:lsdException w:name="List Bullet 4" w:semiHidden="1" w:unhideWhenUsed="1"/>
-    <w:lsdException w:name="List Bullet 5" w:semiHidden="1" w:unhideWhenUsed="1"/>
-    <w:lsdException w:name="List Number 2" w:semiHidden="1" w:unhideWhenUsed="1"/>
-    <w:lsdException w:name="List Number 3" w:semiHidden="1" w:unhideWhenUsed="1"/>
-    <w:lsdException w:name="List Number 4" w:semiHidden="1" w:unhideWhenUsed="1"/>
-    <w:lsdException w:name="List Number 5" w:semiHidden="1" w:unhideWhenUsed="1"/>
-    <w:lsdException w:name="Title" w:uiPriority="10" w:qFormat="1"/>
-    <w:lsdException w:name="Closing" w:semiHidden="1" w:unhideWhenUsed="1"/>
-    <w:lsdException w:name="Signature" w:semiHidden="1" w:unhideWhenUsed="1"/>
-    <w:lsdException w:name="Default Paragraph Font" w:semiHidden="1" w:uiPriority="1" w:unhideWhenUsed="1"/>
-    <w:lsdException w:name="Body Text" w:semiHidden="1" w:unhideWhenUsed="1"/>
-    <w:lsdException w:name="Body Text Indent" w:semiHidden="1" w:unhideWhenUsed="1"/>
-    <w:lsdException w:name="List Continue" w:semiHidden="1" w:unhideWhenUsed="1"/>
-    <w:lsdException w:name="List Continue 2" w:semiHidden="1" w:unhideWhenUsed="1"/>
-    <w:lsdException w:name="List Continue 3" w:semiHidden="1" w:unhideWhenUsed="1"/>
-    <w:lsdException w:name="List Continue 4" w:semiHidden="1" w:unhideWhenUsed="1"/>
-    <w:lsdException w:name="List Continue 5" w:semiHidden="1" w:unhideWhenUsed="1"/>
-    <w:lsdException w:name="Message Header" w:semiHidden="1" w:unhideWhenUsed="1"/>
-    <w:lsdException w:name="Subtitle" w:uiPriority="11" w:qFormat="1"/>
-    <w:lsdException w:name="Salutation" w:semiHidden="1" w:unhideWhenUsed="1"/>
-    <w:lsdException w:name="Date" w:semiHidden="1" w:unhideWhenUsed="1"/>
-    <w:lsdException w:name="Body Text First Indent" w:semiHidden="1" w:unhideWhenUsed="1"/>
-    <w:lsdException w:name="Body Text First Indent 2" w:semiHidden="1" w:unhideWhenUsed="1"/>
-    <w:lsdException w:name="Note Heading" w:semiHidden="1" w:unhideWhenUsed="1"/>
-    <w:lsdException w:name="Body Text 2" w:semiHidden="1" w:unhideWhenUsed="1"/>
-    <w:lsdException w:name="Body Text 3" w:semiHidden="1" w:unhideWhenUsed="1"/>
-    <w:lsdException w:name="Body Text Indent 2" w:semiHidden="1" w:unhideWhenUsed="1"/>
-    <w:lsdException w:name="Body Text Indent 3" w:semiHidden="1" w:unhideWhenUsed="1"/>
-    <w:lsdException w:name="Block Text" w:semiHidden="1" w:unhideWhenUsed="1"/>
-    <w:lsdException w:name="Hyperlink" w:semiHidden="1" w:unhideWhenUsed="1"/>
-    <w:lsdException w:name="FollowedHyperlink" w:semiHidden="1" w:unhideWhenUsed="1"/>
-    <w:lsdException w:name="Strong" w:uiPriority="22" w:qFormat="1"/>
-    <w:lsdException w:name="Emphasis" w:uiPriority="20" w:qFormat="1"/>
-    <w:lsdException w:name="Document Map" w:semiHidden="1" w:unhideWhenUsed="1"/>
-    <w:lsdException w:name="Plain Text" w:semiHidden="1" w:unhideWhenUsed="1"/>
-    <w:lsdException w:name="E-mail Signature" w:semiHidden="1" w:unhideWhenUsed="1"/>
-    <w:lsdException w:name="HTML Top of Form" w:semiHidden="1" w:unhideWhenUsed="1"/>
-    <w:lsdException w:name="HTML Bottom of Form" w:semiHidden="1" w:unhideWhenUsed="1"/>
-    <w:lsdException w:name="Normal (Web)" w:semiHidden="1" w:unhideWhenUsed="1"/>
-    <w:lsdException w:name="HTML Acronym" w:semiHidden="1" w:unhideWhenUsed="1"/>
-    <w:lsdException w:name="HTML Address" w:semiHidden="1" w:unhideWhenUsed="1"/>
-    <w:lsdException w:name="HTML Cite" w:semiHidden="1" w:unhideWhenUsed="1"/>
-    <w:lsdException w:name="HTML Code" w:semiHidden="1" w:unhideWhenUsed="1"/>
-    <w:lsdException w:name="HTML Definition" w:semiHidden="1" w:unhideWhenUsed="1"/>
-    <w:lsdException w:name="HTML Keyboard" w:semiHidden="1" w:unhideWhenUsed="1"/>
-    <w:lsdException w:name="HTML Preformatted" w:semiHidden="1" w:unhideWhenUsed="1"/>
-    <w:lsdException w:name="HTML Sample" w:semiHidden="1" w:unhideWhenUsed="1"/>
-    <w:lsdException w:name="HTML Typewriter" w:semiHidden="1" w:unhideWhenUsed="1"/>
-    <w:lsdException w:name="HTML Variable" w:semiHidden="1" w:unhideWhenUsed="1"/>
-    <w:lsdException w:name="Normal Table" w:semiHidden="1" w:unhideWhenUsed="1"/>
-    <w:lsdException w:name="annotation subject" w:semiHidden="1" w:unhideWhenUsed="1"/>
-    <w:lsdException w:name="No List" w:semiHidden="1" w:unhideWhenUsed="1"/>
-    <w:lsdException w:name="Outline List 1" w:semiHidden="1" w:unhideWhenUsed="1"/>
-    <w:lsdException w:name="Outline List 2" w:semiHidden="1" w:unhideWhenUsed="1"/>
-    <w:lsdException w:name="Outline List 3" w:semiHidden="1" w:unhideWhenUsed="1"/>
-    <w:lsdException w:name="Table Simple 1" w:semiHidden="1" w:unhideWhenUsed="1"/>
-    <w:lsdException w:name="Table Simple 2" w:semiHidden="1" w:unhideWhenUsed="1"/>
-    <w:lsdException w:name="Table Simple 3" w:semiHidden="1" w:unhideWhenUsed="1"/>
-    <w:lsdException w:name="Table Classic 1" w:semiHidden="1" w:unhideWhenUsed="1"/>
-    <w:lsdException w:name="Table Classic 2" w:semiHidden="1" w:unhideWhenUsed="1"/>
-    <w:lsdException w:name="Table Classic 3" w:semiHidden="1" w:unhideWhenUsed="1"/>
-    <w:lsdException w:name="Table Classic 4" w:semiHidden="1" w:unhideWhenUsed="1"/>
-    <w:lsdException w:name="Table Colorful 1" w:semiHidden="1" w:unhideWhenUsed="1"/>
-    <w:lsdException w:name="Table Colorful 2" w:semiHidden="1" w:unhideWhenUsed="1"/>
-    <w:lsdException w:name="Table Colorful 3" w:semiHidden="1" w:unhideWhenUsed="1"/>
-    <w:lsdException w:name="Table Columns 1" w:semiHidden="1" w:unhideWhenUsed="1"/>
-    <w:lsdException w:name="Table Columns 2" w:semiHidden="1" w:unhideWhenUsed="1"/>
-    <w:lsdException w:name="Table Columns 3" w:semiHidden="1" w:unhideWhenUsed="1"/>
-    <w:lsdException w:name="Table Columns 4" w:semiHidden="1" w:unhideWhenUsed="1"/>
-    <w:lsdException w:name="Table Columns 5" w:semiHidden="1" w:unhideWhenUsed="1"/>
-    <w:lsdException w:name="Table Grid 1" w:semiHidden="1" w:unhideWhenUsed="1"/>
-    <w:lsdException w:name="Table Grid 2" w:semiHidden="1" w:unhideWhenUsed="1"/>
-    <w:lsdException w:name="Table Grid 3" w:semiHidden="1" w:unhideWhenUsed="1"/>
-    <w:lsdException w:name="Table Grid 4" w:semiHidden="1" w:unhideWhenUsed="1"/>
-    <w:lsdException w:name="Table Grid 5" w:semiHidden="1" w:unhideWhenUsed="1"/>
-    <w:lsdException w:name="Table Grid 6" w:semiHidden="1" w:unhideWhenUsed="1"/>
-    <w:lsdException w:name="Table Grid 7" w:semiHidden="1" w:unhideWhenUsed="1"/>
-    <w:lsdException w:name="Table Grid 8" w:semiHidden="1" w:unhideWhenUsed="1"/>
-    <w:lsdException w:name="Table List 1" w:semiHidden="1" w:unhideWhenUsed="1"/>
-    <w:lsdException w:name="Table List 2" w:semiHidden="1" w:unhideWhenUsed="1"/>
-    <w:lsdException w:name="Table List 3" w:semiHidden="1" w:unhideWhenUsed="1"/>
-    <w:lsdException w:name="Table List 4" w:semiHidden="1" w:unhideWhenUsed="1"/>
-    <w:lsdException w:name="Table List 5" w:semiHidden="1" w:unhideWhenUsed="1"/>
-    <w:lsdException w:name="Table List 6" w:semiHidden="1" w:unhideWhenUsed="1"/>
-    <w:lsdException w:name="Table List 7" w:semiHidden="1" w:unhideWhenUsed="1"/>
-    <w:lsdException w:name="Table List 8" w:semiHidden="1" w:unhideWhenUsed="1"/>
-    <w:lsdException w:name="Table 3D effects 1" w:semiHidden="1" w:unhideWhenUsed="1"/>
-    <w:lsdException w:name="Table 3D effects 2" w:semiHidden="1" w:unhideWhenUsed="1"/>
-    <w:lsdException w:name="Table 3D effects 3" w:semiHidden="1" w:unhideWhenUsed="1"/>
-    <w:lsdException w:name="Table Contemporary" w:semiHidden="1" w:unhideWhenUsed="1"/>
-    <w:lsdException w:name="Table Elegant" w:semiHidden="1" w:unhideWhenUsed="1"/>
-    <w:lsdException w:name="Table Professional" w:semiHidden="1" w:unhideWhenUsed="1"/>
-    <w:lsdException w:name="Table Subtle 1" w:semiHidden="1" w:unhideWhenUsed="1"/>
-    <w:lsdException w:name="Table Subtle 2" w:semiHidden="1" w:unhideWhenUsed="1"/>
-    <w:lsdException w:name="Table Web 1" w:semiHidden="1" w:unhideWhenUsed="1"/>
-    <w:lsdException w:name="Table Web 2" w:semiHidden="1" w:unhideWhenUsed="1"/>
-    <w:lsdException w:name="Table Web 3" w:semiHidden="1" w:unhideWhenUsed="1"/>
-    <w:lsdException w:name="Balloon Text" w:semiHidden="1" w:unhideWhenUsed="1"/>
-    <w:lsdException w:name="Table Grid" w:uiPriority="59"/>
-    <w:lsdException w:name="Table Theme" w:semiHidden="1" w:unhideWhenUsed="1"/>
-    <w:lsdException w:name="Placeholder Text" w:semiHidden="1"/>
-    <w:lsdException w:name="No Spacing" w:uiPriority="1" w:qFormat="1"/>
-    <w:lsdException w:name="Light Shading" w:uiPriority="60"/>
-    <w:lsdException w:name="Light List" w:uiPriority="61"/>
-    <w:lsdException w:name="Light Grid" w:uiPriority="62"/>
-    <w:lsdException w:name="Medium Shading 1" w:uiPriority="63"/>
-    <w:lsdException w:name="Medium Shading 2" w:uiPriority="64"/>
-    <w:lsdException w:name="Medium List 1" w:uiPriority="65"/>
-    <w:lsdException w:name="Medium List 2" w:uiPriority="66"/>
-    <w:lsdException w:name="Medium Grid 1" w:uiPriority="67"/>
-    <w:lsdException w:name="Medium Grid 2" w:uiPriority="68"/>
-    <w:lsdException w:name="Medium Grid 3" w:uiPriority="69"/>
-    <w:lsdException w:name="Dark List" w:uiPriority="70"/>
-    <w:lsdException w:name="Colorful Shading" w:uiPriority="71"/>
-    <w:lsdException w:name="Colorful List" w:uiPriority="72"/>
-    <w:lsdException w:name="Colorful Grid" w:uiPriority="73"/>
-    <w:lsdException w:name="Light Shading Accent 1" w:uiPriority="60"/>
-    <w:lsdException w:name="Light List Accent 1" w:uiPriority="61"/>
-    <w:lsdException w:name="Light Grid Accent 1" w:uiPriority="62"/>
-    <w:lsdException w:name="Medium Shading 1 Accent 1" w:uiPriority="63"/>
-    <w:lsdException w:name="Medium Shading 2 Accent 1" w:uiPriority="64"/>
-    <w:lsdException w:name="Medium List 1 Accent 1" w:uiPriority="65"/>
-    <w:lsdException w:name="Revision" w:semiHidden="1"/>
-    <w:lsdException w:name="List Paragraph" w:uiPriority="34" w:qFormat="1"/>
-    <w:lsdException w:name="Quote" w:uiPriority="29" w:qFormat="1"/>
-    <w:lsdException w:name="Intense Quote" w:uiPriority="30" w:qFormat="1"/>
-    <w:lsdException w:name="Medium List 2 Accent 1" w:uiPriority="66"/>
-    <w:lsdException w:name="Medium Grid 1 Accent 1" w:uiPriority="67"/>
-    <w:lsdException w:name="Medium Grid 2 Accent 1" w:uiPriority="68"/>
-    <w:lsdException w:name="Medium Grid 3 Accent 1" w:uiPriority="69"/>
-    <w:lsdException w:name="Dark List Accent 1" w:uiPriority="70"/>
-    <w:lsdException w:name="Colorful Shading Accent 1" w:uiPriority="71"/>
-    <w:lsdException w:name="Colorful List Accent 1" w:uiPriority="72"/>
-    <w:lsdException w:name="Colorful Grid Accent 1" w:uiPriority="73"/>
-    <w:lsdException w:name="Light Shading Accent 2" w:uiPriority="60"/>
-    <w:lsdException w:name="Light List Accent 2" w:uiPriority="61"/>
-    <w:lsdException w:name="Light Grid Accent 2" w:uiPriority="62"/>
-    <w:lsdException w:name="Medium Shading 1 Accent 2" w:uiPriority="63"/>
-    <w:lsdException w:name="Medium Shading 2 Accent 2" w:uiPriority="64"/>
-    <w:lsdException w:name="Medium List 1 Accent 2" w:uiPriority="65"/>
-    <w:lsdException w:name="Medium List 2 Accent 2" w:uiPriority="66"/>
-    <w:lsdException w:name="Medium Grid 1 Accent 2" w:uiPriority="67"/>
-    <w:lsdException w:name="Medium Grid 2 Accent 2" w:uiPriority="68"/>
-    <w:lsdException w:name="Medium Grid 3 Accent 2" w:uiPriority="69"/>
-    <w:lsdException w:name="Dark List Accent 2" w:uiPriority="70"/>
-    <w:lsdException w:name="Colorful Shading Accent 2" w:uiPriority="71"/>
-    <w:lsdException w:name="Colorful List Accent 2" w:uiPriority="72"/>
-    <w:lsdException w:name="Colorful Grid Accent 2" w:uiPriority="73"/>
-    <w:lsdException w:name="Light Shading Accent 3" w:uiPriority="60"/>
-    <w:lsdException w:name="Light List Accent 3" w:uiPriority="61"/>
-    <w:lsdException w:name="Light Grid Accent 3" w:uiPriority="62"/>
-    <w:lsdException w:name="Medium Shading 1 Accent 3" w:uiPriority="63"/>
-    <w:lsdException w:name="Medium Shading 2 Accent 3" w:uiPriority="64"/>
-    <w:lsdException w:name="Medium List 1 Accent 3" w:uiPriority="65"/>
-    <w:lsdException w:name="Medium List 2 Accent 3" w:uiPriority="66"/>
-    <w:lsdException w:name="Medium Grid 1 Accent 3" w:uiPriority="67"/>
-    <w:lsdException w:name="Medium Grid 2 Accent 3" w:uiPriority="68"/>
-    <w:lsdException w:name="Medium Grid 3 Accent 3" w:uiPriority="69"/>
-    <w:lsdException w:name="Dark List Accent 3" w:uiPriority="70"/>
-    <w:lsdException w:name="Colorful Shading Accent 3" w:uiPriority="71"/>
-    <w:lsdException w:name="Colorful List Accent 3" w:uiPriority="72"/>
-    <w:lsdException w:name="Colorful Grid Accent 3" w:uiPriority="73"/>
-    <w:lsdException w:name="Light Shading Accent 4" w:uiPriority="60"/>
-    <w:lsdException w:name="Light List Accent 4" w:uiPriority="61"/>
-    <w:lsdException w:name="Light Grid Accent 4" w:uiPriority="62"/>
-    <w:lsdException w:name="Medium Shading 1 Accent 4" w:uiPriority="63"/>
-    <w:lsdException w:name="Medium Shading 2 Accent 4" w:uiPriority="64"/>
-    <w:lsdException w:name="Medium List 1 Accent 4" w:uiPriority="65"/>
-    <w:lsdException w:name="Medium List 2 Accent 4" w:uiPriority="66"/>
-    <w:lsdException w:name="Medium Grid 1 Accent 4" w:uiPriority="67"/>
-    <w:lsdException w:name="Medium Grid 2 Accent 4" w:uiPriority="68"/>
-    <w:lsdException w:name="Medium Grid 3 Accent 4" w:uiPriority="69"/>
-    <w:lsdException w:name="Dark List Accent 4" w:uiPriority="70"/>
-    <w:lsdException w:name="Colorful Shading Accent 4" w:uiPriority="71"/>
-    <w:lsdException w:name="Colorful List Accent 4" w:uiPriority="72"/>
-    <w:lsdException w:name="Colorful Grid Accent 4" w:uiPriority="73"/>
-    <w:lsdException w:name="Light Shading Accent 5" w:uiPriority="60"/>
-    <w:lsdException w:name="Light List Accent 5" w:uiPriority="61"/>
-    <w:lsdException w:name="Light Grid Accent 5" w:uiPriority="62"/>
-    <w:lsdException w:name="Medium Shading 1 Accent 5" w:uiPriority="63"/>
-    <w:lsdException w:name="Medium Shading 2 Accent 5" w:uiPriority="64"/>
-    <w:lsdException w:name="Medium List 1 Accent 5" w:uiPriority="65"/>
-    <w:lsdException w:name="Medium List 2 Accent 5" w:uiPriority="66"/>
-    <w:lsdException w:name="Medium Grid 1 Accent 5" w:uiPriority="67"/>
-    <w:lsdException w:name="Medium Grid 2 Accent 5" w:uiPriority="68"/>
-    <w:lsdException w:name="Medium Grid 3 Accent 5" w:uiPriority="69"/>
-    <w:lsdException w:name="Dark List Accent 5" w:uiPriority="70"/>
-    <w:lsdException w:name="Colorful Shading Accent 5" w:uiPriority="71"/>
-    <w:lsdException w:name="Colorful List Accent 5" w:uiPriority="72"/>
-    <w:lsdException w:name="Colorful Grid Accent 5" w:uiPriority="73"/>
-    <w:lsdException w:name="Light Shading Accent 6" w:uiPriority="60"/>
-    <w:lsdException w:name="Light List Accent 6" w:uiPriority="61"/>
-    <w:lsdException w:name="Light Grid Accent 6" w:uiPriority="62"/>
-    <w:lsdException w:name="Medium Shading 1 Accent 6" w:uiPriority="63"/>
-    <w:lsdException w:name="Medium Shading 2 Accent 6" w:uiPriority="64"/>
-    <w:lsdException w:name="Medium List 1 Accent 6" w:uiPriority="65"/>
-    <w:lsdException w:name="Medium List 2 Accent 6" w:uiPriority="66"/>
-    <w:lsdException w:name="Medium Grid 1 Accent 6" w:uiPriority="67"/>
-    <w:lsdException w:name="Medium Grid 2 Accent 6" w:uiPriority="68"/>
-    <w:lsdException w:name="Medium Grid 3 Accent 6" w:uiPriority="69"/>
-    <w:lsdException w:name="Dark List Accent 6" w:uiPriority="70"/>
-    <w:lsdException w:name="Colorful Shading Accent 6" w:uiPriority="71"/>
-    <w:lsdException w:name="Colorful List Accent 6" w:uiPriority="72"/>
-    <w:lsdException w:name="Colorful Grid Accent 6" w:uiPriority="73"/>
-    <w:lsdException w:name="Subtle Emphasis" w:uiPriority="19" w:qFormat="1"/>
-    <w:lsdException w:name="Intense Emphasis" w:uiPriority="21" w:qFormat="1"/>
-    <w:lsdException w:name="Subtle Reference" w:uiPriority="31" w:qFormat="1"/>
-    <w:lsdException w:name="Intense Reference" w:uiPriority="32" w:qFormat="1"/>
-    <w:lsdException w:name="Book Title" w:uiPriority="33" w:qFormat="1"/>
-    <w:lsdException w:name="Bibliography" w:semiHidden="1" w:uiPriority="37" w:unhideWhenUsed="1"/>
-    <w:lsdException w:name="TOC Heading" w:semiHidden="1" w:uiPriority="39" w:unhideWhenUsed="1" w:qFormat="1"/>
-    <w:lsdException w:name="Plain Table 1" w:uiPriority="41"/>
-    <w:lsdException w:name="Plain Table 2" w:uiPriority="42"/>
-    <w:lsdException w:name="Plain Table 3" w:uiPriority="43"/>
-    <w:lsdException w:name="Plain Table 4" w:uiPriority="44"/>
-    <w:lsdException w:name="Plain Table 5" w:uiPriority="45"/>
-    <w:lsdException w:name="Grid Table Light" w:uiPriority="40"/>
-    <w:lsdException w:name="Grid Table 1 Light" w:uiPriority="46"/>
-    <w:lsdException w:name="Grid Table 2" w:uiPriority="47"/>
-    <w:lsdException w:name="Grid Table 3" w:uiPriority="48"/>
-    <w:lsdException w:name="Grid Table 4" w:uiPriority="49"/>
-    <w:lsdException w:name="Grid Table 5 Dark" w:uiPriority="50"/>
-    <w:lsdException w:name="Grid Table 6 Colorful" w:uiPriority="51"/>
-    <w:lsdException w:name="Grid Table 7 Colorful" w:uiPriority="52"/>
-    <w:lsdException w:name="Grid Table 1 Light Accent 1" w:uiPriority="46"/>
-    <w:lsdException w:name="Grid Table 2 Accent 1" w:uiPriority="47"/>
-    <w:lsdException w:name="Grid Table 3 Accent 1" w:uiPriority="48"/>
-    <w:lsdException w:name="Grid Table 4 Accent 1" w:uiPriority="49"/>
-    <w:lsdException w:name="Grid Table 5 Dark Accent 1" w:uiPriority="50"/>
-    <w:lsdException w:name="Grid Table 6 Colorful Accent 1" w:uiPriority="51"/>
-    <w:lsdException w:name="Grid Table 7 Colorful Accent 1" w:uiPriority="52"/>
-    <w:lsdException w:name="Grid Table 1 Light Accent 2" w:uiPriority="46"/>
-    <w:lsdException w:name="Grid Table 2 Accent 2" w:uiPriority="47"/>
-    <w:lsdException w:name="Grid Table 3 Accent 2" w:uiPriority="48"/>
-    <w:lsdException w:name="Grid Table 4 Accent 2" w:uiPriority="49"/>
-    <w:lsdException w:name="Grid Table 5 Dark Accent 2" w:uiPriority="50"/>
-    <w:lsdException w:name="Grid Table 6 Colorful Accent 2" w:uiPriority="51"/>
-    <w:lsdException w:name="Grid Table 7 Colorful Accent 2" w:uiPriority="52"/>
-    <w:lsdException w:name="Grid Table 1 Light Accent 3" w:uiPriority="46"/>
-    <w:lsdException w:name="Grid Table 2 Accent 3" w:uiPriority="47"/>
-    <w:lsdException w:name="Grid Table 3 Accent 3" w:uiPriority="48"/>
-    <w:lsdException w:name="Grid Table 4 Accent 3" w:uiPriority="49"/>
-    <w:lsdException w:name="Grid Table 5 Dark Accent 3" w:uiPriority="50"/>
-    <w:lsdException w:name="Grid Table 6 Colorful Accent 3" w:uiPriority="51"/>
-    <w:lsdException w:name="Grid Table 7 Colorful Accent 3" w:uiPriority="52"/>
-    <w:lsdException w:name="Grid Table 1 Light Accent 4" w:uiPriority="46"/>
-    <w:lsdException w:name="Grid Table 2 Accent 4" w:uiPriority="47"/>
-    <w:lsdException w:name="Grid Table 3 Accent 4" w:uiPriority="48"/>
-    <w:lsdException w:name="Grid Table 4 Accent 4" w:uiPriority="49"/>
-    <w:lsdException w:name="Grid Table 5 Dark Accent 4" w:uiPriority="50"/>
-    <w:lsdException w:name="Grid Table 6 Colorful Accent 4" w:uiPriority="51"/>
-    <w:lsdException w:name="Grid Table 7 Colorful Accent 4" w:uiPriority="52"/>
-    <w:lsdException w:name="Grid Table 1 Light Accent 5" w:uiPriority="46"/>
-    <w:lsdException w:name="Grid Table 2 Accent 5" w:uiPriority="47"/>
-    <w:lsdException w:name="Grid Table 3 Accent 5" w:uiPriority="48"/>
-    <w:lsdException w:name="Grid Table 4 Accent 5" w:uiPriority="49"/>
-    <w:lsdException w:name="Grid Table 5 Dark Accent 5" w:uiPriority="50"/>
-    <w:lsdException w:name="Grid Table 6 Colorful Accent 5" w:uiPriority="51"/>
-    <w:lsdException w:name="Grid Table 7 Colorful Accent 5" w:uiPriority="52"/>
-    <w:lsdException w:name="Grid Table 1 Light Accent 6" w:uiPriority="46"/>
-    <w:lsdException w:name="Grid Table 2 Accent 6" w:uiPriority="47"/>
-    <w:lsdException w:name="Grid Table 3 Accent 6" w:uiPriority="48"/>
-    <w:lsdException w:name="Grid Table 4 Accent 6" w:uiPriority="49"/>
-    <w:lsdException w:name="Grid Table 5 Dark Accent 6" w:uiPriority="50"/>
-    <w:lsdException w:name="Grid Table 6 Colorful Accent 6" w:uiPriority="51"/>
-    <w:lsdException w:name="Grid Table 7 Colorful Accent 6" w:uiPriority="52"/>
-    <w:lsdException w:name="List Table 1 Light" w:uiPriority="46"/>
-    <w:lsdException w:name="List Table 2" w:uiPriority="47"/>
-    <w:lsdException w:name="List Table 3" w:uiPriority="48"/>
-    <w:lsdException w:name="List Table 4" w:uiPriority="49"/>
-    <w:lsdException w:name="List Table 5 Dark" w:uiPriority="50"/>
-    <w:lsdException w:name="List Table 6 Colorful" w:uiPriority="51"/>
-    <w:lsdException w:name="List Table 7 Colorful" w:uiPriority="52"/>
-    <w:lsdException w:name="List Table 1 Light Accent 1" w:uiPriority="46"/>
-    <w:lsdException w:name="List Table 2 Accent 1" w:uiPriority="47"/>
-    <w:lsdException w:name="List Table 3 Accent 1" w:uiPriority="48"/>
-    <w:lsdException w:name="List Table 4 Accent 1" w:uiPriority="49"/>
-    <w:lsdException w:name="List Table 5 Dark Accent 1" w:uiPriority="50"/>
-    <w:lsdException w:name="List Table 6 Colorful Accent 1" w:uiPriority="51"/>
-    <w:lsdException w:name="List Table 7 Colorful Accent 1" w:uiPriority="52"/>
-    <w:lsdException w:name="List Table 1 Light Accent 2" w:uiPriority="46"/>
-    <w:lsdException w:name="List Table 2 Accent 2" w:uiPriority="47"/>
-    <w:lsdException w:name="List Table 3 Accent 2" w:uiPriority="48"/>
-    <w:lsdException w:name="List Table 4 Accent 2" w:uiPriority="49"/>
-    <w:lsdException w:name="List Table 5 Dark Accent 2" w:uiPriority="50"/>
-    <w:lsdException w:name="List Table 6 Colorful Accent 2" w:uiPriority="51"/>
-    <w:lsdException w:name="List Table 7 Colorful Accent 2" w:uiPriority="52"/>
-    <w:lsdException w:name="List Table 1 Light Accent 3" w:uiPriority="46"/>
-    <w:lsdException w:name="List Table 2 Accent 3" w:uiPriority="47"/>
-    <w:lsdException w:name="List Table 3 Accent 3" w:uiPriority="48"/>
-    <w:lsdException w:name="List Table 4 Accent 3" w:uiPriority="49"/>
-    <w:lsdException w:name="List Table 5 Dark Accent 3" w:uiPriority="50"/>
-    <w:lsdException w:name="List Table 6 Colorful Accent 3" w:uiPriority="51"/>
-    <w:lsdException w:name="List Table 7 Colorful Accent 3" w:uiPriority="52"/>
-    <w:lsdException w:name="List Table 1 Light Accent 4" w:uiPriority="46"/>
-    <w:lsdException w:name="List Table 2 Accent 4" w:uiPriority="47"/>
-    <w:lsdException w:name="List Table 3 Accent 4" w:uiPriority="48"/>
-    <w:lsdException w:name="List Table 4 Accent 4" w:uiPriority="49"/>
-    <w:lsdException w:name="List Table 5 Dark Accent 4" w:uiPriority="50"/>
-    <w:lsdException w:name="List Table 6 Colorful Accent 4" w:uiPriority="51"/>
-    <w:lsdException w:name="List Table 7 Colorful Accent 4" w:uiPriority="52"/>
-    <w:lsdException w:name="List Table 1 Light Accent 5" w:uiPriority="46"/>
-    <w:lsdException w:name="List Table 2 Accent 5" w:uiPriority="47"/>
-    <w:lsdException w:name="List Table 3 Accent 5" w:uiPriority="48"/>
-    <w:lsdException w:name="List Table 4 Accent 5" w:uiPriority="49"/>
-    <w:lsdException w:name="List Table 5 Dark Accent 5" w:uiPriority="50"/>
-    <w:lsdException w:name="List Table 6 Colorful Accent 5" w:uiPriority="51"/>
-    <w:lsdException w:name="List Table 7 Colorful Accent 5" w:uiPriority="52"/>
-    <w:lsdException w:name="List Table 1 Light Accent 6" w:uiPriority="46"/>
-    <w:lsdException w:name="List Table 2 Accent 6" w:uiPriority="47"/>
-    <w:lsdException w:name="List Table 3 Accent 6" w:uiPriority="48"/>
-    <w:lsdException w:name="List Table 4 Accent 6" w:uiPriority="49"/>
-    <w:lsdException w:name="List Table 5 Dark Accent 6" w:uiPriority="50"/>
-    <w:lsdException w:name="List Table 6 Colorful Accent 6" w:uiPriority="51"/>
-    <w:lsdException w:name="List Table 7 Colorful Accent 6" w:uiPriority="52"/>
+  <w:latentStyles w:defLockedState="0" w:defUIPriority="99" w:defSemiHidden="1" w:defUnhideWhenUsed="1" w:defQFormat="0" w:count="267">
+    <w:lsdException w:name="Normal" w:semiHidden="0" w:uiPriority="0" w:unhideWhenUsed="0" w:qFormat="1"/>
+    <w:lsdException w:name="heading 1" w:semiHidden="0" w:uiPriority="9" w:unhideWhenUsed="0" w:qFormat="1"/>
+    <w:lsdException w:name="heading 2" w:uiPriority="9" w:qFormat="1"/>
+    <w:lsdException w:name="heading 3" w:uiPriority="9" w:qFormat="1"/>
+    <w:lsdException w:name="heading 4" w:uiPriority="9" w:qFormat="1"/>
+    <w:lsdException w:name="heading 5" w:uiPriority="9" w:qFormat="1"/>
+    <w:lsdException w:name="heading 6" w:uiPriority="9" w:qFormat="1"/>
+    <w:lsdException w:name="heading 7" w:uiPriority="9" w:qFormat="1"/>
+    <w:lsdException w:name="heading 8" w:uiPriority="9" w:qFormat="1"/>
+    <w:lsdException w:name="heading 9" w:uiPriority="9" w:qFormat="1"/>
+    <w:lsdException w:name="toc 1" w:uiPriority="39"/>
+    <w:lsdException w:name="toc 2" w:uiPriority="39"/>
+    <w:lsdException w:name="toc 3" w:uiPriority="39"/>
+    <w:lsdException w:name="toc 4" w:uiPriority="39"/>
+    <w:lsdException w:name="toc 5" w:uiPriority="39"/>
+    <w:lsdException w:name="toc 6" w:uiPriority="39"/>
+    <w:lsdException w:name="toc 7" w:uiPriority="39"/>
+    <w:lsdException w:name="toc 8" w:uiPriority="39"/>
+    <w:lsdException w:name="toc 9" w:uiPriority="39"/>
+    <w:lsdException w:name="caption" w:uiPriority="35" w:qFormat="1"/>
+    <w:lsdException w:name="Title" w:semiHidden="0" w:uiPriority="10" w:unhideWhenUsed="0" w:qFormat="1"/>
+    <w:lsdException w:name="Default Paragraph Font" w:uiPriority="1"/>
+    <w:lsdException w:name="Subtitle" w:semiHidden="0" w:uiPriority="11" w:unhideWhenUsed="0" w:qFormat="1"/>
+    <w:lsdException w:name="Strong" w:semiHidden="0" w:uiPriority="22" w:unhideWhenUsed="0" w:qFormat="1"/>
+    <w:lsdException w:name="Emphasis" w:semiHidden="0" w:uiPriority="20" w:unhideWhenUsed="0" w:qFormat="1"/>
+    <w:lsdException w:name="Table Grid" w:semiHidden="0" w:uiPriority="59" w:unhideWhenUsed="0"/>
+    <w:lsdException w:name="Placeholder Text" w:unhideWhenUsed="0"/>
+    <w:lsdException w:name="No Spacing" w:semiHidden="0" w:uiPriority="1" w:unhideWhenUsed="0" w:qFormat="1"/>
+    <w:lsdException w:name="Light Shading" w:semiHidden="0" w:uiPriority="60" w:unhideWhenUsed="0"/>
+    <w:lsdException w:name="Light List" w:semiHidden="0" w:uiPriority="61" w:unhideWhenUsed="0"/>
+    <w:lsdException w:name="Light Grid" w:semiHidden="0" w:uiPriority="62" w:unhideWhenUsed="0"/>
+    <w:lsdException w:name="Medium Shading 1" w:semiHidden="0" w:uiPriority="63" w:unhideWhenUsed="0"/>
+    <w:lsdException w:name="Medium Shading 2" w:semiHidden="0" w:uiPriority="64" w:unhideWhenUsed="0"/>
+    <w:lsdException w:name="Medium List 1" w:semiHidden="0" w:uiPriority="65" w:unhideWhenUsed="0"/>
+    <w:lsdException w:name="Medium List 2" w:semiHidden="0" w:uiPriority="66" w:unhideWhenUsed="0"/>
+    <w:lsdException w:name="Medium Grid 1" w:semiHidden="0" w:uiPriority="67" w:unhideWhenUsed="0"/>
+    <w:lsdException w:name="Medium Grid 2" w:semiHidden="0" w:uiPriority="68" w:unhideWhenUsed="0"/>
+    <w:lsdException w:name="Medium Grid 3" w:semiHidden="0" w:uiPriority="69" w:unhideWhenUsed="0"/>
+    <w:lsdException w:name="Dark List" w:semiHidden="0" w:uiPriority="70" w:unhideWhenUsed="0"/>
+    <w:lsdException w:name="Colorful Shading" w:semiHidden="0" w:uiPriority="71" w:unhideWhenUsed="0"/>
+    <w:lsdException w:name="Colorful List" w:semiHidden="0" w:uiPriority="72" w:unhideWhenUsed="0"/>
+    <w:lsdException w:name="Colorful Grid" w:semiHidden="0" w:uiPriority="73" w:unhideWhenUsed="0"/>
+    <w:lsdException w:name="Light Shading Accent 1" w:semiHidden="0" w:uiPriority="60" w:unhideWhenUsed="0"/>
+    <w:lsdException w:name="Light List Accent 1" w:semiHidden="0" w:uiPriority="61" w:unhideWhenUsed="0"/>
+    <w:lsdException w:name="Light Grid Accent 1" w:semiHidden="0" w:uiPriority="62" w:unhideWhenUsed="0"/>
+    <w:lsdException w:name="Medium Shading 1 Accent 1" w:semiHidden="0" w:uiPriority="63" w:unhideWhenUsed="0"/>
+    <w:lsdException w:name="Medium Shading 2 Accent 1" w:semiHidden="0" w:uiPriority="64" w:unhideWhenUsed="0"/>
+    <w:lsdException w:name="Medium List 1 Accent 1" w:semiHidden="0" w:uiPriority="65" w:unhideWhenUsed="0"/>
+    <w:lsdException w:name="Revision" w:unhideWhenUsed="0"/>
+    <w:lsdException w:name="List Paragraph" w:semiHidden="0" w:uiPriority="34" w:unhideWhenUsed="0" w:qFormat="1"/>
+    <w:lsdException w:name="Quote" w:semiHidden="0" w:uiPriority="29" w:unhideWhenUsed="0" w:qFormat="1"/>
+    <w:lsdException w:name="Intense Quote" w:semiHidden="0" w:uiPriority="30" w:unhideWhenUsed="0" w:qFormat="1"/>
+    <w:lsdException w:name="Medium List 2 Accent 1" w:semiHidden="0" w:uiPriority="66" w:unhideWhenUsed="0"/>
+    <w:lsdException w:name="Medium Grid 1 Accent 1" w:semiHidden="0" w:uiPriority="67" w:unhideWhenUsed="0"/>
+    <w:lsdException w:name="Medium Grid 2 Accent 1" w:semiHidden="0" w:uiPriority="68" w:unhideWhenUsed="0"/>
+    <w:lsdException w:name="Medium Grid 3 Accent 1" w:semiHidden="0" w:uiPriority="69" w:unhideWhenUsed="0"/>
+    <w:lsdException w:name="Dark List Accent 1" w:semiHidden="0" w:uiPriority="70" w:unhideWhenUsed="0"/>
+    <w:lsdException w:name="Colorful Shading Accent 1" w:semiHidden="0" w:uiPriority="71" w:unhideWhenUsed="0"/>
+    <w:lsdException w:name="Colorful List Accent 1" w:semiHidden="0" w:uiPriority="72" w:unhideWhenUsed="0"/>
+    <w:lsdException w:name="Colorful Grid Accent 1" w:semiHidden="0" w:uiPriority="73" w:unhideWhenUsed="0"/>
+    <w:lsdException w:name="Light Shading Accent 2" w:semiHidden="0" w:uiPriority="60" w:unhideWhenUsed="0"/>
+    <w:lsdException w:name="Light List Accent 2" w:semiHidden="0" w:uiPriority="61" w:unhideWhenUsed="0"/>
+    <w:lsdException w:name="Light Grid Accent 2" w:semiHidden="0" w:uiPriority="62" w:unhideWhenUsed="0"/>
+    <w:lsdException w:name="Medium Shading 1 Accent 2" w:semiHidden="0" w:uiPriority="63" w:unhideWhenUsed="0"/>
+    <w:lsdException w:name="Medium Shading 2 Accent 2" w:semiHidden="0" w:uiPriority="64" w:unhideWhenUsed="0"/>
+    <w:lsdException w:name="Medium List 1 Accent 2" w:semiHidden="0" w:uiPriority="65" w:unhideWhenUsed="0"/>
+    <w:lsdException w:name="Medium List 2 Accent 2" w:semiHidden="0" w:uiPriority="66" w:unhideWhenUsed="0"/>
+    <w:lsdException w:name="Medium Grid 1 Accent 2" w:semiHidden="0" w:uiPriority="67" w:unhideWhenUsed="0"/>
+    <w:lsdException w:name="Medium Grid 2 Accent 2" w:semiHidden="0" w:uiPriority="68" w:unhideWhenUsed="0"/>
+    <w:lsdException w:name="Medium Grid 3 Accent 2" w:semiHidden="0" w:uiPriority="69" w:unhideWhenUsed="0"/>
+    <w:lsdException w:name="Dark List Accent 2" w:semiHidden="0" w:uiPriority="70" w:unhideWhenUsed="0"/>
+    <w:lsdException w:name="Colorful Shading Accent 2" w:semiHidden="0" w:uiPriority="71" w:unhideWhenUsed="0"/>
+    <w:lsdException w:name="Colorful List Accent 2" w:semiHidden="0" w:uiPriority="72" w:unhideWhenUsed="0"/>
+    <w:lsdException w:name="Colorful Grid Accent 2" w:semiHidden="0" w:uiPriority="73" w:unhideWhenUsed="0"/>
+    <w:lsdException w:name="Light Shading Accent 3" w:semiHidden="0" w:uiPriority="60" w:unhideWhenUsed="0"/>
+    <w:lsdException w:name="Light List Accent 3" w:semiHidden="0" w:uiPriority="61" w:unhideWhenUsed="0"/>
+    <w:lsdException w:name="Light Grid Accent 3" w:semiHidden="0" w:uiPriority="62" w:unhideWhenUsed="0"/>
+    <w:lsdException w:name="Medium Shading 1 Accent 3" w:semiHidden="0" w:uiPriority="63" w:unhideWhenUsed="0"/>
+    <w:lsdException w:name="Medium Shading 2 Accent 3" w:semiHidden="0" w:uiPriority="64" w:unhideWhenUsed="0"/>
+    <w:lsdException w:name="Medium List 1 Accent 3" w:semiHidden="0" w:uiPriority="65" w:unhideWhenUsed="0"/>
+    <w:lsdException w:name="Medium List 2 Accent 3" w:semiHidden="0" w:uiPriority="66" w:unhideWhenUsed="0"/>
+    <w:lsdException w:name="Medium Grid 1 Accent 3" w:semiHidden="0" w:uiPriority="67" w:unhideWhenUsed="0"/>
+    <w:lsdException w:name="Medium Grid 2 Accent 3" w:semiHidden="0" w:uiPriority="68" w:unhideWhenUsed="0"/>
+    <w:lsdException w:name="Medium Grid 3 Accent 3" w:semiHidden="0" w:uiPriority="69" w:unhideWhenUsed="0"/>
+    <w:lsdException w:name="Dark List Accent 3" w:semiHidden="0" w:uiPriority="70" w:unhideWhenUsed="0"/>
+    <w:lsdException w:name="Colorful Shading Accent 3" w:semiHidden="0" w:uiPriority="71" w:unhideWhenUsed="0"/>
+    <w:lsdException w:name="Colorful List Accent 3" w:semiHidden="0" w:uiPriority="72" w:unhideWhenUsed="0"/>
+    <w:lsdException w:name="Colorful Grid Accent 3" w:semiHidden="0" w:uiPriority="73" w:unhideWhenUsed="0"/>
+    <w:lsdException w:name="Light Shading Accent 4" w:semiHidden="0" w:uiPriority="60" w:unhideWhenUsed="0"/>
+    <w:lsdException w:name="Light List Accent 4" w:semiHidden="0" w:uiPriority="61" w:unhideWhenUsed="0"/>
+    <w:lsdException w:name="Light Grid Accent 4" w:semiHidden="0" w:uiPriority="62" w:unhideWhenUsed="0"/>
+    <w:lsdException w:name="Medium Shading 1 Accent 4" w:semiHidden="0" w:uiPriority="63" w:unhideWhenUsed="0"/>
+    <w:lsdException w:name="Medium Shading 2 Accent 4" w:semiHidden="0" w:uiPriority="64" w:unhideWhenUsed="0"/>
+    <w:lsdException w:name="Medium List 1 Accent 4" w:semiHidden="0" w:uiPriority="65" w:unhideWhenUsed="0"/>
+    <w:lsdException w:name="Medium List 2 Accent 4" w:semiHidden="0" w:uiPriority="66" w:unhideWhenUsed="0"/>
+    <w:lsdException w:name="Medium Grid 1 Accent 4" w:semiHidden="0" w:uiPriority="67" w:unhideWhenUsed="0"/>
+    <w:lsdException w:name="Medium Grid 2 Accent 4" w:semiHidden="0" w:uiPriority="68" w:unhideWhenUsed="0"/>
+    <w:lsdException w:name="Medium Grid 3 Accent 4" w:semiHidden="0" w:uiPriority="69" w:unhideWhenUsed="0"/>
+    <w:lsdException w:name="Dark List Accent 4" w:semiHidden="0" w:uiPriority="70" w:unhideWhenUsed="0"/>
+    <w:lsdException w:name="Colorful Shading Accent 4" w:semiHidden="0" w:uiPriority="71" w:unhideWhenUsed="0"/>
+    <w:lsdException w:name="Colorful List Accent 4" w:semiHidden="0" w:uiPriority="72" w:unhideWhenUsed="0"/>
+    <w:lsdException w:name="Colorful Grid Accent 4" w:semiHidden="0" w:uiPriority="73" w:unhideWhenUsed="0"/>
+    <w:lsdException w:name="Light Shading Accent 5" w:semiHidden="0" w:uiPriority="60" w:unhideWhenUsed="0"/>
+    <w:lsdException w:name="Light List Accent 5" w:semiHidden="0" w:uiPriority="61" w:unhideWhenUsed="0"/>
+    <w:lsdException w:name="Light Grid Accent 5" w:semiHidden="0" w:uiPriority="62" w:unhideWhenUsed="0"/>
+    <w:lsdException w:name="Medium Shading 1 Accent 5" w:semiHidden="0" w:uiPriority="63" w:unhideWhenUsed="0"/>
+    <w:lsdException w:name="Medium Shading 2 Accent 5" w:semiHidden="0" w:uiPriority="64" w:unhideWhenUsed="0"/>
+    <w:lsdException w:name="Medium List 1 Accent 5" w:semiHidden="0" w:uiPriority="65" w:unhideWhenUsed="0"/>
+    <w:lsdException w:name="Medium List 2 Accent 5" w:semiHidden="0" w:uiPriority="66" w:unhideWhenUsed="0"/>
+    <w:lsdException w:name="Medium Grid 1 Accent 5" w:semiHidden="0" w:uiPriority="67" w:unhideWhenUsed="0"/>
+    <w:lsdException w:name="Medium Grid 2 Accent 5" w:semiHidden="0" w:uiPriority="68" w:unhideWhenUsed="0"/>
+    <w:lsdException w:name="Medium Grid 3 Accent 5" w:semiHidden="0" w:uiPriority="69" w:unhideWhenUsed="0"/>
+    <w:lsdException w:name="Dark List Accent 5" w:semiHidden="0" w:uiPriority="70" w:unhideWhenUsed="0"/>
+    <w:lsdException w:name="Colorful Shading Accent 5" w:semiHidden="0" w:uiPriority="71" w:unhideWhenUsed="0"/>
+    <w:lsdException w:name="Colorful List Accent 5" w:semiHidden="0" w:uiPriority="72" w:unhideWhenUsed="0"/>
+    <w:lsdException w:name="Colorful Grid Accent 5" w:semiHidden="0" w:uiPriority="73" w:unhideWhenUsed="0"/>
+    <w:lsdException w:name="Light Shading Accent 6" w:semiHidden="0" w:uiPriority="60" w:unhideWhenUsed="0"/>
+    <w:lsdException w:name="Light List Accent 6" w:semiHidden="0" w:uiPriority="61" w:unhideWhenUsed="0"/>
+    <w:lsdException w:name="Light Grid Accent 6" w:semiHidden="0" w:uiPriority="62" w:unhideWhenUsed="0"/>
+    <w:lsdException w:name="Medium Shading 1 Accent 6" w:semiHidden="0" w:uiPriority="63" w:unhideWhenUsed="0"/>
+    <w:lsdException w:name="Medium Shading 2 Accent 6" w:semiHidden="0" w:uiPriority="64" w:unhideWhenUsed="0"/>
+    <w:lsdException w:name="Medium List 1 Accent 6" w:semiHidden="0" w:uiPriority="65" w:unhideWhenUsed="0"/>
+    <w:lsdException w:name="Medium List 2 Accent 6" w:semiHidden="0" w:uiPriority="66" w:unhideWhenUsed="0"/>
+    <w:lsdException w:name="Medium Grid 1 Accent 6" w:semiHidden="0" w:uiPriority="67" w:unhideWhenUsed="0"/>
+    <w:lsdException w:name="Medium Grid 2 Accent 6" w:semiHidden="0" w:uiPriority="68" w:unhideWhenUsed="0"/>
+    <w:lsdException w:name="Medium Grid 3 Accent 6" w:semiHidden="0" w:uiPriority="69" w:unhideWhenUsed="0"/>
+    <w:lsdException w:name="Dark List Accent 6" w:semiHidden="0" w:uiPriority="70" w:unhideWhenUsed="0"/>
+    <w:lsdException w:name="Colorful Shading Accent 6" w:semiHidden="0" w:uiPriority="71" w:unhideWhenUsed="0"/>
+    <w:lsdException w:name="Colorful List Accent 6" w:semiHidden="0" w:uiPriority="72" w:unhideWhenUsed="0"/>
+    <w:lsdException w:name="Colorful Grid Accent 6" w:semiHidden="0" w:uiPriority="73" w:unhideWhenUsed="0"/>
+    <w:lsdException w:name="Subtle Emphasis" w:semiHidden="0" w:uiPriority="19" w:unhideWhenUsed="0" w:qFormat="1"/>
+    <w:lsdException w:name="Intense Emphasis" w:semiHidden="0" w:uiPriority="21" w:unhideWhenUsed="0" w:qFormat="1"/>
+    <w:lsdException w:name="Subtle Reference" w:semiHidden="0" w:uiPriority="31" w:unhideWhenUsed="0" w:qFormat="1"/>
+    <w:lsdException w:name="Intense Reference" w:semiHidden="0" w:uiPriority="32" w:unhideWhenUsed="0" w:qFormat="1"/>
+    <w:lsdException w:name="Book Title" w:semiHidden="0" w:uiPriority="33" w:unhideWhenUsed="0" w:qFormat="1"/>
+    <w:lsdException w:name="Bibliography" w:uiPriority="37"/>
+    <w:lsdException w:name="TOC Heading" w:uiPriority="39" w:qFormat="1"/>
   </w:latentStyles>
   <w:style w:type="paragraph" w:default="1" w:styleId="a">
     <w:name w:val="Normal"/>
@@ -19993,6 +19764,7 @@
     <w:uiPriority w:val="99"/>
     <w:semiHidden/>
     <w:unhideWhenUsed/>
+    <w:qFormat/>
     <w:tblPr>
       <w:tblInd w:w="0" w:type="dxa"/>
       <w:tblCellMar>
@@ -20465,7 +20237,7 @@
 </file>
 
 <file path=customXml/itemProps1.xml><?xml version="1.0" encoding="utf-8"?>
-<ds:datastoreItem xmlns:ds="http://schemas.openxmlformats.org/officeDocument/2006/customXml" ds:itemID="{6B032AE7-3E12-4E0A-9154-D878394CE575}">
+<ds:datastoreItem xmlns:ds="http://schemas.openxmlformats.org/officeDocument/2006/customXml" ds:itemID="{98E2C1B7-D5D4-4B9E-AFAC-05923F6D259D}">
   <ds:schemaRefs>
     <ds:schemaRef ds:uri="http://schemas.openxmlformats.org/officeDocument/2006/bibliography"/>
   </ds:schemaRefs>

</xml_diff>